<commit_message>
feat: add/update project documentation sections, update benchmark reports and confusion matrices(now using only MIPD columns as cm universe instead of adding hallucinated tags), and update architecture diagram details.
</commit_message>
<xml_diff>
--- a/documentation/Projekt_43995.docx
+++ b/documentation/Projekt_43995.docx
@@ -2126,36 +2126,50 @@
     </w:p>
     <w:p>
       <w:pPr>
-        <w:spacing w:before="100" w:beforeAutospacing="1" w:after="100" w:afterAutospacing="1"/>
-        <w:ind w:left="360"/>
-        <w:rPr>
-          <w:rFonts w:ascii="Times New Roman" w:eastAsia="Times New Roman" w:hAnsi="Times New Roman" w:cs="Times New Roman"/>
-          <w:sz w:val="20"/>
-          <w:szCs w:val="20"/>
-        </w:rPr>
-      </w:pPr>
-      <w:r>
-        <w:rPr>
-          <w:rFonts w:ascii="Times New Roman" w:eastAsia="Times New Roman" w:hAnsi="Times New Roman" w:cs="Times New Roman"/>
-          <w:sz w:val="20"/>
-          <w:szCs w:val="20"/>
-        </w:rPr>
-        <w:t>2.    Kluczowe zagadnienia związane z realizacją projektu (3-5 stron)</w:t>
-      </w:r>
-    </w:p>
-    <w:p>
-      <w:pPr>
-        <w:spacing w:before="100" w:beforeAutospacing="1" w:after="100" w:afterAutospacing="1"/>
-        <w:ind w:left="360"/>
-        <w:rPr>
-          <w:rFonts w:ascii="Times New Roman" w:eastAsia="Times New Roman" w:hAnsi="Times New Roman" w:cs="Times New Roman"/>
-          <w:sz w:val="20"/>
-          <w:szCs w:val="20"/>
-        </w:rPr>
-      </w:pPr>
-      <w:r>
-        <w:rPr>
-          <w:rFonts w:ascii="Times New Roman" w:eastAsia="Times New Roman" w:hAnsi="Times New Roman" w:cs="Times New Roman"/>
+        <w:rPr>
+          <w:rFonts w:ascii="Times New Roman" w:hAnsi="Times New Roman" w:cs="Times New Roman"/>
+          <w:sz w:val="20"/>
+          <w:szCs w:val="20"/>
+        </w:rPr>
+      </w:pPr>
+    </w:p>
+    <w:p>
+      <w:pPr>
+        <w:rPr>
+          <w:rFonts w:ascii="Times New Roman" w:hAnsi="Times New Roman" w:cs="Times New Roman"/>
+          <w:sz w:val="20"/>
+          <w:szCs w:val="20"/>
+        </w:rPr>
+      </w:pPr>
+      <w:r>
+        <w:rPr>
+          <w:rFonts w:ascii="Times New Roman" w:hAnsi="Times New Roman" w:cs="Times New Roman"/>
+          <w:sz w:val="20"/>
+          <w:szCs w:val="20"/>
+        </w:rPr>
+        <w:t>2. Kluczowe zagadnienia związane z realizacją projektu</w:t>
+      </w:r>
+    </w:p>
+    <w:p>
+      <w:pPr>
+        <w:rPr>
+          <w:rFonts w:ascii="Times New Roman" w:hAnsi="Times New Roman" w:cs="Times New Roman"/>
+          <w:sz w:val="20"/>
+          <w:szCs w:val="20"/>
+        </w:rPr>
+      </w:pPr>
+    </w:p>
+    <w:p>
+      <w:pPr>
+        <w:rPr>
+          <w:rFonts w:ascii="Times New Roman" w:hAnsi="Times New Roman" w:cs="Times New Roman"/>
+          <w:sz w:val="20"/>
+          <w:szCs w:val="20"/>
+        </w:rPr>
+      </w:pPr>
+      <w:r>
+        <w:rPr>
+          <w:rFonts w:ascii="Times New Roman" w:hAnsi="Times New Roman" w:cs="Times New Roman"/>
           <w:sz w:val="20"/>
           <w:szCs w:val="20"/>
         </w:rPr>
@@ -2164,56 +2178,473 @@
     </w:p>
     <w:p>
       <w:pPr>
-        <w:spacing w:before="100" w:beforeAutospacing="1" w:after="100" w:afterAutospacing="1"/>
-        <w:ind w:left="360"/>
-        <w:rPr>
-          <w:rFonts w:ascii="Times New Roman" w:eastAsia="Times New Roman" w:hAnsi="Times New Roman" w:cs="Times New Roman"/>
-          <w:sz w:val="20"/>
-          <w:szCs w:val="20"/>
-        </w:rPr>
-      </w:pPr>
-      <w:r>
-        <w:rPr>
-          <w:rFonts w:ascii="Times New Roman" w:eastAsia="Times New Roman" w:hAnsi="Times New Roman" w:cs="Times New Roman"/>
+        <w:rPr>
+          <w:rFonts w:ascii="Times New Roman" w:hAnsi="Times New Roman" w:cs="Times New Roman"/>
+          <w:sz w:val="20"/>
+          <w:szCs w:val="20"/>
+        </w:rPr>
+      </w:pPr>
+    </w:p>
+    <w:p>
+      <w:pPr>
+        <w:rPr>
+          <w:rFonts w:ascii="Times New Roman" w:hAnsi="Times New Roman" w:cs="Times New Roman"/>
+          <w:sz w:val="20"/>
+          <w:szCs w:val="20"/>
+        </w:rPr>
+      </w:pPr>
+      <w:r>
+        <w:rPr>
+          <w:rFonts w:ascii="Times New Roman" w:hAnsi="Times New Roman" w:cs="Times New Roman"/>
+          <w:sz w:val="20"/>
+          <w:szCs w:val="20"/>
+        </w:rPr>
+        <w:t>2.1. Cele i charakterystyka inżynierska projektu</w:t>
+      </w:r>
+    </w:p>
+    <w:p>
+      <w:pPr>
+        <w:rPr>
+          <w:rFonts w:ascii="Times New Roman" w:hAnsi="Times New Roman" w:cs="Times New Roman"/>
+          <w:sz w:val="20"/>
+          <w:szCs w:val="20"/>
+        </w:rPr>
+      </w:pPr>
+    </w:p>
+    <w:p>
+      <w:pPr>
+        <w:rPr>
+          <w:rFonts w:ascii="Times New Roman" w:hAnsi="Times New Roman" w:cs="Times New Roman"/>
+          <w:sz w:val="20"/>
+          <w:szCs w:val="20"/>
+        </w:rPr>
+      </w:pPr>
+      <w:r>
+        <w:rPr>
+          <w:rFonts w:ascii="Times New Roman" w:hAnsi="Times New Roman" w:cs="Times New Roman"/>
+          <w:sz w:val="20"/>
+          <w:szCs w:val="20"/>
+        </w:rPr>
+        <w:t>Zasadniczym celem pracy było zaprojektowanie i implementacja kompletnego systemu informatycznego (end-to-end) zdolnego do wykrywania technik manipulacji w tekstach polskojęzycznych wraz z generowaniem zrozumiałych dla człowieka wyjaśnień decyzji (Explainable AI). Projekt koncentrował się na stworzeniu działającego artefaktu inżynierskiego, który integruje nowoczesne modele językowe w spójną architekturę aplikacyjną.</w:t>
+      </w:r>
+    </w:p>
+    <w:p>
+      <w:pPr>
+        <w:rPr>
+          <w:rFonts w:ascii="Times New Roman" w:hAnsi="Times New Roman" w:cs="Times New Roman"/>
+          <w:sz w:val="20"/>
+          <w:szCs w:val="20"/>
+        </w:rPr>
+      </w:pPr>
+    </w:p>
+    <w:p>
+      <w:pPr>
+        <w:rPr>
+          <w:rFonts w:ascii="Times New Roman" w:hAnsi="Times New Roman" w:cs="Times New Roman"/>
+          <w:sz w:val="20"/>
+          <w:szCs w:val="20"/>
+        </w:rPr>
+      </w:pPr>
+      <w:r>
+        <w:rPr>
+          <w:rFonts w:ascii="Times New Roman" w:hAnsi="Times New Roman" w:cs="Times New Roman"/>
+          <w:sz w:val="20"/>
+          <w:szCs w:val="20"/>
+        </w:rPr>
+        <w:t>Co było celem:</w:t>
+      </w:r>
+    </w:p>
+    <w:p>
+      <w:pPr>
+        <w:rPr>
+          <w:rFonts w:ascii="Times New Roman" w:hAnsi="Times New Roman" w:cs="Times New Roman"/>
+          <w:sz w:val="20"/>
+          <w:szCs w:val="20"/>
+        </w:rPr>
+      </w:pPr>
+      <w:r>
+        <w:rPr>
+          <w:rFonts w:ascii="Times New Roman" w:hAnsi="Times New Roman" w:cs="Times New Roman"/>
+          <w:sz w:val="20"/>
+          <w:szCs w:val="20"/>
+        </w:rPr>
+        <w:t>Stworzenie działającego prototypu systemu MLOps, który umożliwia nie tylko inferencję, ale także ciągłe douczanie modelu (Human-in-the-Loop) w oparciu o interakcję z ekspertem. Kluczowe było rozwiązanie problemów integracyjnych (backend, frontend, obsługa GPU) oraz optymalizacja modelu 4.5B parametrów do działania na sprzęcie konsumenckim.</w:t>
+      </w:r>
+    </w:p>
+    <w:p>
+      <w:pPr>
+        <w:rPr>
+          <w:rFonts w:ascii="Times New Roman" w:hAnsi="Times New Roman" w:cs="Times New Roman"/>
+          <w:sz w:val="20"/>
+          <w:szCs w:val="20"/>
+        </w:rPr>
+      </w:pPr>
+    </w:p>
+    <w:p>
+      <w:pPr>
+        <w:rPr>
+          <w:rFonts w:ascii="Times New Roman" w:hAnsi="Times New Roman" w:cs="Times New Roman"/>
+          <w:sz w:val="20"/>
+          <w:szCs w:val="20"/>
+        </w:rPr>
+      </w:pPr>
+      <w:r>
+        <w:rPr>
+          <w:rFonts w:ascii="Times New Roman" w:hAnsi="Times New Roman" w:cs="Times New Roman"/>
+          <w:sz w:val="20"/>
+          <w:szCs w:val="20"/>
+        </w:rPr>
+        <w:t>Co nie było celem:</w:t>
+      </w:r>
+    </w:p>
+    <w:p>
+      <w:pPr>
+        <w:rPr>
+          <w:rFonts w:ascii="Times New Roman" w:hAnsi="Times New Roman" w:cs="Times New Roman"/>
+          <w:sz w:val="20"/>
+          <w:szCs w:val="20"/>
+        </w:rPr>
+      </w:pPr>
+      <w:r>
+        <w:rPr>
+          <w:rFonts w:ascii="Times New Roman" w:hAnsi="Times New Roman" w:cs="Times New Roman"/>
+          <w:sz w:val="20"/>
+          <w:szCs w:val="20"/>
+        </w:rPr>
+        <w:t>Celem pracy nie było przeprowadzanie wyczerpujących badań porównawczych wielu architektur sieci neuronowych ani tworzenie nowych architektur modeli fundamentalnych. Nie dążono również do osiągnięcia wyników State-of-the-Art (SOTA) w rozumieniu akademickim za wszelką cenę, lecz do uzyskania kompromisu między jakością detekcji a użytecznością i szybkością działania systemu lokalnego.</w:t>
+      </w:r>
+    </w:p>
+    <w:p>
+      <w:pPr>
+        <w:rPr>
+          <w:rFonts w:ascii="Times New Roman" w:hAnsi="Times New Roman" w:cs="Times New Roman"/>
+          <w:sz w:val="20"/>
+          <w:szCs w:val="20"/>
+        </w:rPr>
+      </w:pPr>
+    </w:p>
+    <w:p>
+      <w:pPr>
+        <w:rPr>
+          <w:rFonts w:ascii="Times New Roman" w:hAnsi="Times New Roman" w:cs="Times New Roman"/>
+          <w:sz w:val="20"/>
+          <w:szCs w:val="20"/>
+        </w:rPr>
+      </w:pPr>
+      <w:r>
+        <w:rPr>
+          <w:rFonts w:ascii="Times New Roman" w:hAnsi="Times New Roman" w:cs="Times New Roman"/>
+          <w:sz w:val="20"/>
+          <w:szCs w:val="20"/>
+        </w:rPr>
+        <w:t>Uzasadnienie spełnienia kryteriów pracy inżynierskiej:</w:t>
+      </w:r>
+    </w:p>
+    <w:p>
+      <w:pPr>
+        <w:rPr>
+          <w:rFonts w:ascii="Times New Roman" w:hAnsi="Times New Roman" w:cs="Times New Roman"/>
+          <w:sz w:val="20"/>
+          <w:szCs w:val="20"/>
+        </w:rPr>
+      </w:pPr>
+      <w:r>
+        <w:rPr>
+          <w:rFonts w:ascii="Times New Roman" w:hAnsi="Times New Roman" w:cs="Times New Roman"/>
+          <w:sz w:val="20"/>
+          <w:szCs w:val="20"/>
+        </w:rPr>
+        <w:t>Projekt wykracza poza teoretyczną analizę problemu, dostarczając w pełni funkcjonalne oprogramowanie. Wymagał on doboru odpowiednich narzędzi (Unsloth, Ollama, FastAPI), zaprojektowania bazy danych, implementacji algorytmów przetwarzania tekstu oraz stworzenia interfejsu użytkownika. Stanowi więc klasyczny przykład inżynierii oprogramowania połączonej z inżynierią danych.</w:t>
+      </w:r>
+    </w:p>
+    <w:p>
+      <w:pPr>
+        <w:rPr>
+          <w:rFonts w:ascii="Times New Roman" w:hAnsi="Times New Roman" w:cs="Times New Roman"/>
+          <w:sz w:val="20"/>
+          <w:szCs w:val="20"/>
+        </w:rPr>
+      </w:pPr>
+    </w:p>
+    <w:p>
+      <w:pPr>
+        <w:rPr>
+          <w:rFonts w:ascii="Times New Roman" w:hAnsi="Times New Roman" w:cs="Times New Roman"/>
+          <w:sz w:val="20"/>
+          <w:szCs w:val="20"/>
+        </w:rPr>
+      </w:pPr>
+      <w:r>
+        <w:rPr>
+          <w:rFonts w:ascii="Times New Roman" w:hAnsi="Times New Roman" w:cs="Times New Roman"/>
+          <w:sz w:val="20"/>
+          <w:szCs w:val="20"/>
+        </w:rPr>
+        <w:t>2.2. Implementacja procesu generowania danych syntetycznych (NLE i Rationale Generation)</w:t>
+      </w:r>
+    </w:p>
+    <w:p>
+      <w:pPr>
+        <w:rPr>
+          <w:rFonts w:ascii="Times New Roman" w:hAnsi="Times New Roman" w:cs="Times New Roman"/>
+          <w:sz w:val="20"/>
+          <w:szCs w:val="20"/>
+        </w:rPr>
+      </w:pPr>
+    </w:p>
+    <w:p>
+      <w:pPr>
+        <w:rPr>
+          <w:rFonts w:ascii="Times New Roman" w:hAnsi="Times New Roman" w:cs="Times New Roman"/>
+          <w:sz w:val="20"/>
+          <w:szCs w:val="20"/>
+        </w:rPr>
+      </w:pPr>
+      <w:r>
+        <w:rPr>
+          <w:rFonts w:ascii="Times New Roman" w:hAnsi="Times New Roman" w:cs="Times New Roman"/>
+          <w:sz w:val="20"/>
+          <w:szCs w:val="20"/>
+        </w:rPr>
+        <w:t>Jednym z największych wyzwań projektu był brak zbioru danych zawierającego nie tylko etykiety (np. "REFERENCE_ERROR"), ale również wyjaśnienia w języku naturalnym (Natural Language Explanations - NLE). Zgodnie z literaturą (Camburu et al., 2018), systemy NLE mają na celu generowanie tekstowego wyjaśnienia decyzji klasyfikatora, co jest kluczowe dla budowania zaufania użytkownika.</w:t>
+      </w:r>
+    </w:p>
+    <w:p>
+      <w:pPr>
+        <w:rPr>
+          <w:rFonts w:ascii="Times New Roman" w:hAnsi="Times New Roman" w:cs="Times New Roman"/>
+          <w:sz w:val="20"/>
+          <w:szCs w:val="20"/>
+        </w:rPr>
+      </w:pPr>
+    </w:p>
+    <w:p>
+      <w:pPr>
+        <w:rPr>
+          <w:rFonts w:ascii="Times New Roman" w:hAnsi="Times New Roman" w:cs="Times New Roman"/>
+          <w:sz w:val="20"/>
+          <w:szCs w:val="20"/>
+        </w:rPr>
+      </w:pPr>
+      <w:r>
+        <w:rPr>
+          <w:rFonts w:ascii="Times New Roman" w:hAnsi="Times New Roman" w:cs="Times New Roman"/>
+          <w:sz w:val="20"/>
+          <w:szCs w:val="20"/>
+        </w:rPr>
+        <w:t>Wyzwanie implementacyjne:</w:t>
+      </w:r>
+    </w:p>
+    <w:p>
+      <w:pPr>
+        <w:rPr>
+          <w:rFonts w:ascii="Times New Roman" w:hAnsi="Times New Roman" w:cs="Times New Roman"/>
+          <w:sz w:val="20"/>
+          <w:szCs w:val="20"/>
+        </w:rPr>
+      </w:pPr>
+      <w:r>
+        <w:rPr>
+          <w:rFonts w:ascii="Times New Roman" w:hAnsi="Times New Roman" w:cs="Times New Roman"/>
+          <w:sz w:val="20"/>
+          <w:szCs w:val="20"/>
+        </w:rPr>
+        <w:t>Konieczność wygenerowania tysięcy wysokiej jakości uzasadnień dla zbioru MIPD (Modzelewski et al., 2024) (ponad 10 000 próbek) przy konieczności zachowania spójności formatu JSON. Istotnym aspektem było tzw. Rationale Generation (Lei et al., 2016), czyli proces ekstrakcji fragmentów tekstu źródłowego, które bezpośrednio uzasadniają predykcję.</w:t>
+      </w:r>
+    </w:p>
+    <w:p>
+      <w:pPr>
+        <w:rPr>
+          <w:rFonts w:ascii="Times New Roman" w:hAnsi="Times New Roman" w:cs="Times New Roman"/>
+          <w:sz w:val="20"/>
+          <w:szCs w:val="20"/>
+        </w:rPr>
+      </w:pPr>
+    </w:p>
+    <w:p>
+      <w:pPr>
+        <w:rPr>
+          <w:rFonts w:ascii="Times New Roman" w:hAnsi="Times New Roman" w:cs="Times New Roman"/>
+          <w:sz w:val="20"/>
+          <w:szCs w:val="20"/>
+        </w:rPr>
+      </w:pPr>
+      <w:r>
+        <w:rPr>
+          <w:rFonts w:ascii="Times New Roman" w:hAnsi="Times New Roman" w:cs="Times New Roman"/>
+          <w:sz w:val="20"/>
+          <w:szCs w:val="20"/>
+        </w:rPr>
+        <w:t>Zastosowane rozwiązanie:</w:t>
+      </w:r>
+    </w:p>
+    <w:p>
+      <w:pPr>
+        <w:rPr>
+          <w:rFonts w:ascii="Times New Roman" w:hAnsi="Times New Roman" w:cs="Times New Roman"/>
+          <w:sz w:val="20"/>
+          <w:szCs w:val="20"/>
+        </w:rPr>
+      </w:pPr>
+      <w:r>
+        <w:rPr>
+          <w:rFonts w:ascii="Times New Roman" w:hAnsi="Times New Roman" w:cs="Times New Roman"/>
+          <w:sz w:val="20"/>
+          <w:szCs w:val="20"/>
+        </w:rPr>
+        <w:t>Zaimplementowano autorski potok (pipeline) generacji metodologią "Teacher-Student" (Hsieh et al., 2023) z wykorzystaniem modelu Qwen-2.5-7B-Instruct (Yang et al., 2024) jako "Nauczyciela". Proces ten zrealizowano w środowisku chmurowym Google Colab z wykorzystaniem biblioteki Unsloth (Han &amp; Liu, 2023) dla optymalizacji pamięci VRAM (model 4-bitowy). Wybór modelu Nauczyciela o parametrach 7B podyktowany był potrzebą zapewnienia wysokiej jakości merytorycznej generowanych wyjaśnień oraz ścisłego przestrzegania schematu JSON, co w przypadku mniejszych modeli stanowiłoby ryzyko niestabilności formatu.</w:t>
+      </w:r>
+    </w:p>
+    <w:p>
+      <w:pPr>
+        <w:rPr>
+          <w:rFonts w:ascii="Times New Roman" w:hAnsi="Times New Roman" w:cs="Times New Roman"/>
+          <w:sz w:val="20"/>
+          <w:szCs w:val="20"/>
+        </w:rPr>
+      </w:pPr>
+    </w:p>
+    <w:p>
+      <w:pPr>
+        <w:rPr>
+          <w:rFonts w:ascii="Times New Roman" w:hAnsi="Times New Roman" w:cs="Times New Roman"/>
+          <w:sz w:val="20"/>
+          <w:szCs w:val="20"/>
+        </w:rPr>
+      </w:pPr>
+      <w:r>
+        <w:rPr>
+          <w:rFonts w:ascii="Times New Roman" w:hAnsi="Times New Roman" w:cs="Times New Roman"/>
+          <w:sz w:val="20"/>
+          <w:szCs w:val="20"/>
+        </w:rPr>
+        <w:t>Kluczowym elementem implementacji był skrypt Python (synthetic_data_gen.ipynb), który wymuszał na modelu przestrzeganie reguł "Hard-Constraint Generation":</w:t>
+      </w:r>
+    </w:p>
+    <w:p>
+      <w:pPr>
+        <w:rPr>
+          <w:rFonts w:ascii="Times New Roman" w:hAnsi="Times New Roman" w:cs="Times New Roman"/>
+          <w:sz w:val="20"/>
+          <w:szCs w:val="20"/>
+        </w:rPr>
+      </w:pPr>
+      <w:r>
+        <w:rPr>
+          <w:rFonts w:ascii="Times New Roman" w:hAnsi="Times New Roman" w:cs="Times New Roman"/>
+          <w:sz w:val="20"/>
+          <w:szCs w:val="20"/>
+        </w:rPr>
+        <w:t>Iteracyjna walidacja (Retry Loop): Zaimplementowano pętlę ponawiania prób. Jeśli model wygenerował odpowiedź niepoprawną składniowo (nie zawierającą techniki manipulacji), system automatycznie ponawiał zapytanie.</w:t>
+      </w:r>
+    </w:p>
+    <w:p>
+      <w:pPr>
+        <w:rPr>
+          <w:rFonts w:ascii="Times New Roman" w:hAnsi="Times New Roman" w:cs="Times New Roman"/>
+          <w:sz w:val="20"/>
+          <w:szCs w:val="20"/>
+        </w:rPr>
+      </w:pPr>
+      <w:r>
+        <w:rPr>
+          <w:rFonts w:ascii="Times New Roman" w:hAnsi="Times New Roman" w:cs="Times New Roman"/>
+          <w:sz w:val="20"/>
+          <w:szCs w:val="20"/>
+        </w:rPr>
+        <w:t>Mechanizm wznawiania (Resume Logic): Ze względu na czasochłonność procesu, zaimplementowano system punktów kontrolnych (checkpoints), zapobiegający utracie danych w przypadku rozłączenia sesji Colab.</w:t>
+      </w:r>
+    </w:p>
+    <w:p>
+      <w:pPr>
+        <w:rPr>
+          <w:rFonts w:ascii="Times New Roman" w:hAnsi="Times New Roman" w:cs="Times New Roman"/>
+          <w:sz w:val="20"/>
+          <w:szCs w:val="20"/>
+        </w:rPr>
+      </w:pPr>
+      <w:r>
+        <w:rPr>
+          <w:rFonts w:ascii="Times New Roman" w:hAnsi="Times New Roman" w:cs="Times New Roman"/>
+          <w:sz w:val="20"/>
+          <w:szCs w:val="20"/>
+        </w:rPr>
+        <w:t>Separacja logiki: Model generował treść wyjaśnienia, a struktura JSON była składana programowo, co eliminowało błędy składniowe.</w:t>
+      </w:r>
+    </w:p>
+    <w:p>
+      <w:pPr>
+        <w:rPr>
+          <w:rFonts w:ascii="Times New Roman" w:hAnsi="Times New Roman" w:cs="Times New Roman"/>
+          <w:sz w:val="20"/>
+          <w:szCs w:val="20"/>
+        </w:rPr>
+      </w:pPr>
+    </w:p>
+    <w:p>
+      <w:pPr>
+        <w:rPr>
+          <w:rFonts w:ascii="Times New Roman" w:hAnsi="Times New Roman" w:cs="Times New Roman"/>
+          <w:sz w:val="20"/>
+          <w:szCs w:val="20"/>
+        </w:rPr>
+      </w:pPr>
+      <w:r>
+        <w:rPr>
+          <w:rFonts w:ascii="Times New Roman" w:hAnsi="Times New Roman" w:cs="Times New Roman"/>
+          <w:sz w:val="20"/>
+          <w:szCs w:val="20"/>
+        </w:rPr>
+        <w:t>2.3. Metodyka dostrajania modelu (Supervised Fine-Tuning)</w:t>
+      </w:r>
+    </w:p>
+    <w:p>
+      <w:pPr>
+        <w:rPr>
+          <w:rFonts w:ascii="Times New Roman" w:hAnsi="Times New Roman" w:cs="Times New Roman"/>
+          <w:sz w:val="20"/>
+          <w:szCs w:val="20"/>
+        </w:rPr>
+      </w:pPr>
+    </w:p>
+    <w:p>
+      <w:pPr>
+        <w:rPr>
+          <w:rFonts w:ascii="Times New Roman" w:hAnsi="Times New Roman" w:cs="Times New Roman"/>
+          <w:sz w:val="20"/>
+          <w:szCs w:val="20"/>
+        </w:rPr>
+      </w:pPr>
+      <w:r>
+        <w:rPr>
+          <w:rFonts w:ascii="Times New Roman" w:hAnsi="Times New Roman" w:cs="Times New Roman"/>
           <w:sz w:val="20"/>
           <w:szCs w:val="20"/>
         </w:rPr>
         <w:lastRenderedPageBreak/>
-        <w:t>2.1. Implementacja procesu generowania danych syntetycznych (Knowledge Distillation)</w:t>
-      </w:r>
-    </w:p>
-    <w:p>
-      <w:pPr>
-        <w:spacing w:before="100" w:beforeAutospacing="1" w:after="100" w:afterAutospacing="1"/>
-        <w:ind w:left="360"/>
-        <w:rPr>
-          <w:rFonts w:ascii="Times New Roman" w:eastAsia="Times New Roman" w:hAnsi="Times New Roman" w:cs="Times New Roman"/>
-          <w:sz w:val="20"/>
-          <w:szCs w:val="20"/>
-        </w:rPr>
-      </w:pPr>
-      <w:r>
-        <w:rPr>
-          <w:rFonts w:ascii="Times New Roman" w:eastAsia="Times New Roman" w:hAnsi="Times New Roman" w:cs="Times New Roman"/>
-          <w:sz w:val="20"/>
-          <w:szCs w:val="20"/>
-        </w:rPr>
-        <w:t>Jednym z największych wyzwań projektu był brak zbioru danych zawierającego nie tylko etykiety (np. "REFERENCE_ERROR"), ale również logiczne uzasadnienie (Chain-of-Thought) w języku polskim. Trenowanie modelu na samych etykietach prowadziłoby do powstania systemu typu "czarna skrzynka".</w:t>
-      </w:r>
-    </w:p>
-    <w:p>
-      <w:pPr>
-        <w:spacing w:before="100" w:beforeAutospacing="1" w:after="100" w:afterAutospacing="1"/>
-        <w:ind w:left="360"/>
-        <w:rPr>
-          <w:rFonts w:ascii="Times New Roman" w:eastAsia="Times New Roman" w:hAnsi="Times New Roman" w:cs="Times New Roman"/>
-          <w:sz w:val="20"/>
-          <w:szCs w:val="20"/>
-        </w:rPr>
-      </w:pPr>
-      <w:r>
-        <w:rPr>
-          <w:rFonts w:ascii="Times New Roman" w:eastAsia="Times New Roman" w:hAnsi="Times New Roman" w:cs="Times New Roman"/>
+        <w:t>Sercem systemu jest model Bielik-4.5B-Instruct (SpeakLeash Team, 2024). Bezpośrednie użycie modelu bazowego dawało wyniki niesatysfakcjonujące w kontekście specyficznego zadania detekcji manipulacji, co wymusiło proces dostrajania (Fine-Tuning).</w:t>
+      </w:r>
+    </w:p>
+    <w:p>
+      <w:pPr>
+        <w:rPr>
+          <w:rFonts w:ascii="Times New Roman" w:hAnsi="Times New Roman" w:cs="Times New Roman"/>
+          <w:sz w:val="20"/>
+          <w:szCs w:val="20"/>
+        </w:rPr>
+      </w:pPr>
+    </w:p>
+    <w:p>
+      <w:pPr>
+        <w:rPr>
+          <w:rFonts w:ascii="Times New Roman" w:hAnsi="Times New Roman" w:cs="Times New Roman"/>
+          <w:sz w:val="20"/>
+          <w:szCs w:val="20"/>
+        </w:rPr>
+      </w:pPr>
+      <w:r>
+        <w:rPr>
+          <w:rFonts w:ascii="Times New Roman" w:hAnsi="Times New Roman" w:cs="Times New Roman"/>
           <w:sz w:val="20"/>
           <w:szCs w:val="20"/>
         </w:rPr>
@@ -2222,36 +2653,41 @@
     </w:p>
     <w:p>
       <w:pPr>
-        <w:spacing w:before="100" w:beforeAutospacing="1" w:after="100" w:afterAutospacing="1"/>
-        <w:ind w:left="360"/>
-        <w:rPr>
-          <w:rFonts w:ascii="Times New Roman" w:eastAsia="Times New Roman" w:hAnsi="Times New Roman" w:cs="Times New Roman"/>
-          <w:sz w:val="20"/>
-          <w:szCs w:val="20"/>
-        </w:rPr>
-      </w:pPr>
-      <w:r>
-        <w:rPr>
-          <w:rFonts w:ascii="Times New Roman" w:eastAsia="Times New Roman" w:hAnsi="Times New Roman" w:cs="Times New Roman"/>
-          <w:sz w:val="20"/>
-          <w:szCs w:val="20"/>
-        </w:rPr>
-        <w:t>Konieczność wygenerowania tysięcy wysokiej jakości uzasadnień dla zbioru MIPD (ponad 10 000 próbek) przy ograniczonych zasobach sprzętowych i konieczności zachowania spójności formatu JSON. Modele mniejsze miały tendencję do "halucynowania" formatu wyjściowego lub generowania uzasadnień niezgodnych z etykietami Ground Truth.</w:t>
-      </w:r>
-    </w:p>
-    <w:p>
-      <w:pPr>
-        <w:spacing w:before="100" w:beforeAutospacing="1" w:after="100" w:afterAutospacing="1"/>
-        <w:ind w:left="360"/>
-        <w:rPr>
-          <w:rFonts w:ascii="Times New Roman" w:eastAsia="Times New Roman" w:hAnsi="Times New Roman" w:cs="Times New Roman"/>
-          <w:sz w:val="20"/>
-          <w:szCs w:val="20"/>
-        </w:rPr>
-      </w:pPr>
-      <w:r>
-        <w:rPr>
-          <w:rFonts w:ascii="Times New Roman" w:eastAsia="Times New Roman" w:hAnsi="Times New Roman" w:cs="Times New Roman"/>
+        <w:rPr>
+          <w:rFonts w:ascii="Times New Roman" w:hAnsi="Times New Roman" w:cs="Times New Roman"/>
+          <w:sz w:val="20"/>
+          <w:szCs w:val="20"/>
+        </w:rPr>
+      </w:pPr>
+      <w:r>
+        <w:rPr>
+          <w:rFonts w:ascii="Times New Roman" w:hAnsi="Times New Roman" w:cs="Times New Roman"/>
+          <w:sz w:val="20"/>
+          <w:szCs w:val="20"/>
+        </w:rPr>
+        <w:t>Standardowy trening modelu o 4.5 miliarda parametrów wymagał optymalizacji pamięciowej oraz obsługi długich tekstów (artykuły z datasetu MIPD często przekraczają standardowe okna kontekstowe).</w:t>
+      </w:r>
+    </w:p>
+    <w:p>
+      <w:pPr>
+        <w:rPr>
+          <w:rFonts w:ascii="Times New Roman" w:hAnsi="Times New Roman" w:cs="Times New Roman"/>
+          <w:sz w:val="20"/>
+          <w:szCs w:val="20"/>
+        </w:rPr>
+      </w:pPr>
+    </w:p>
+    <w:p>
+      <w:pPr>
+        <w:rPr>
+          <w:rFonts w:ascii="Times New Roman" w:hAnsi="Times New Roman" w:cs="Times New Roman"/>
+          <w:sz w:val="20"/>
+          <w:szCs w:val="20"/>
+        </w:rPr>
+      </w:pPr>
+      <w:r>
+        <w:rPr>
+          <w:rFonts w:ascii="Times New Roman" w:hAnsi="Times New Roman" w:cs="Times New Roman"/>
           <w:sz w:val="20"/>
           <w:szCs w:val="20"/>
         </w:rPr>
@@ -2260,158 +2696,119 @@
     </w:p>
     <w:p>
       <w:pPr>
-        <w:spacing w:before="100" w:beforeAutospacing="1" w:after="100" w:afterAutospacing="1"/>
-        <w:ind w:left="360"/>
-        <w:rPr>
-          <w:rFonts w:ascii="Times New Roman" w:eastAsia="Times New Roman" w:hAnsi="Times New Roman" w:cs="Times New Roman"/>
-          <w:sz w:val="20"/>
-          <w:szCs w:val="20"/>
-        </w:rPr>
-      </w:pPr>
-      <w:r>
-        <w:rPr>
-          <w:rFonts w:ascii="Times New Roman" w:eastAsia="Times New Roman" w:hAnsi="Times New Roman" w:cs="Times New Roman"/>
-          <w:sz w:val="20"/>
-          <w:szCs w:val="20"/>
-        </w:rPr>
-        <w:t>Zaimplementowano autorski potok (pipeline) generacji metodologią "Teacher-Student" z wykorzystaniem modelu Qwen-2.5-7B-Instruct jako "Nauczyciela". Proces ten zrealizowano lokalnie na środowisku Google Colab z wykorzystaniem biblioteki Unsloth dla optymalizacji pamięci VRAM (ładowanie modelu w 4-bitach).</w:t>
-      </w:r>
-    </w:p>
-    <w:p>
-      <w:pPr>
-        <w:spacing w:before="100" w:beforeAutospacing="1" w:after="100" w:afterAutospacing="1"/>
-        <w:ind w:left="360"/>
-        <w:rPr>
-          <w:rFonts w:ascii="Times New Roman" w:eastAsia="Times New Roman" w:hAnsi="Times New Roman" w:cs="Times New Roman"/>
-          <w:sz w:val="20"/>
-          <w:szCs w:val="20"/>
-        </w:rPr>
-      </w:pPr>
-      <w:r>
-        <w:rPr>
-          <w:rFonts w:ascii="Times New Roman" w:eastAsia="Times New Roman" w:hAnsi="Times New Roman" w:cs="Times New Roman"/>
-          <w:sz w:val="20"/>
-          <w:szCs w:val="20"/>
-        </w:rPr>
-        <w:t xml:space="preserve">Kluczowym elementem implementacji był skrypt Python (synthetic_data_gen.ipynb), który wymuszał na modelu Nauczycielu przestrzeganie ścisłych reguł. </w:t>
-      </w:r>
-      <w:r>
-        <w:rPr>
-          <w:rFonts w:ascii="Times New Roman" w:eastAsia="Times New Roman" w:hAnsi="Times New Roman" w:cs="Times New Roman"/>
-          <w:sz w:val="20"/>
-          <w:szCs w:val="20"/>
-        </w:rPr>
-        <w:t>Zastosowano mechanizm Hard-Constraint Generation:</w:t>
-      </w:r>
-    </w:p>
-    <w:p>
-      <w:pPr>
-        <w:spacing w:before="100" w:beforeAutospacing="1" w:after="100" w:afterAutospacing="1"/>
-        <w:ind w:left="360"/>
-        <w:rPr>
-          <w:rFonts w:ascii="Times New Roman" w:eastAsia="Times New Roman" w:hAnsi="Times New Roman" w:cs="Times New Roman"/>
-          <w:sz w:val="20"/>
-          <w:szCs w:val="20"/>
-        </w:rPr>
-      </w:pPr>
-      <w:r>
-        <w:rPr>
-          <w:rFonts w:ascii="Times New Roman" w:eastAsia="Times New Roman" w:hAnsi="Times New Roman" w:cs="Times New Roman"/>
-          <w:sz w:val="20"/>
-          <w:szCs w:val="20"/>
-        </w:rPr>
-        <w:t>Iteracyjna walidacja (Retry Loop): Zaimplementowano pętlę ponawiania prób (domyślnie MAX_RETRIES = 3). Jeśli model wygenerował odpowiedź, która nie zawierała poprawnego obiektu JSON, skrypt odrzucał próbkę i ponawiał generację.</w:t>
-      </w:r>
-    </w:p>
-    <w:p>
-      <w:pPr>
-        <w:spacing w:before="100" w:beforeAutospacing="1" w:after="100" w:afterAutospacing="1"/>
-        <w:ind w:left="360"/>
-        <w:rPr>
-          <w:rFonts w:ascii="Times New Roman" w:eastAsia="Times New Roman" w:hAnsi="Times New Roman" w:cs="Times New Roman"/>
-          <w:sz w:val="20"/>
-          <w:szCs w:val="20"/>
-        </w:rPr>
-      </w:pPr>
-      <w:r>
-        <w:rPr>
-          <w:rFonts w:ascii="Times New Roman" w:eastAsia="Times New Roman" w:hAnsi="Times New Roman" w:cs="Times New Roman"/>
-          <w:sz w:val="20"/>
-          <w:szCs w:val="20"/>
-        </w:rPr>
-        <w:t>Mechanizm wznawiania (Resume Logic): Ze względu na długi czas generacji (kilkanaście godzin dla całego zbioru), skrypt wyposażono w system automatycznego zapisywania indeksu (CHECKPOINT_FILE), co pozwalało na wznawianie pracy w przypadku rozłączenia sesji Colab bez utraty danych.</w:t>
-      </w:r>
-    </w:p>
-    <w:p>
-      <w:pPr>
-        <w:spacing w:before="100" w:beforeAutospacing="1" w:after="100" w:afterAutospacing="1"/>
-        <w:ind w:left="360"/>
-        <w:rPr>
-          <w:rFonts w:ascii="Times New Roman" w:eastAsia="Times New Roman" w:hAnsi="Times New Roman" w:cs="Times New Roman"/>
-          <w:sz w:val="20"/>
-          <w:szCs w:val="20"/>
-        </w:rPr>
-      </w:pPr>
-      <w:r>
-        <w:rPr>
-          <w:rFonts w:ascii="Times New Roman" w:eastAsia="Times New Roman" w:hAnsi="Times New Roman" w:cs="Times New Roman"/>
-          <w:sz w:val="20"/>
-          <w:szCs w:val="20"/>
-        </w:rPr>
-        <w:t>Separacja logiki: Aby uniknąć błędów składniowych JSON, skrypt prosił model o wygenerowanie tekstu uzasadnienia, a finalny obiekt JSON był składany ("sklejany") po stronie kodu Python, łącząc wygenerowane uzasadnienie z oryginalnymi etykietami.</w:t>
-      </w:r>
-    </w:p>
-    <w:p>
-      <w:pPr>
-        <w:spacing w:before="100" w:beforeAutospacing="1" w:after="100" w:afterAutospacing="1"/>
-        <w:ind w:left="360"/>
-        <w:rPr>
-          <w:rFonts w:ascii="Times New Roman" w:eastAsia="Times New Roman" w:hAnsi="Times New Roman" w:cs="Times New Roman"/>
-          <w:sz w:val="20"/>
-          <w:szCs w:val="20"/>
-        </w:rPr>
-      </w:pPr>
-      <w:r>
-        <w:rPr>
-          <w:rFonts w:ascii="Times New Roman" w:eastAsia="Times New Roman" w:hAnsi="Times New Roman" w:cs="Times New Roman"/>
-          <w:sz w:val="20"/>
-          <w:szCs w:val="20"/>
-        </w:rPr>
-        <w:t>2.2. Metodyka dostrajania modelu (Supervised Fine-Tuning)</w:t>
-      </w:r>
-    </w:p>
-    <w:p>
-      <w:pPr>
-        <w:spacing w:before="100" w:beforeAutospacing="1" w:after="100" w:afterAutospacing="1"/>
-        <w:ind w:left="360"/>
-        <w:rPr>
-          <w:rFonts w:ascii="Times New Roman" w:eastAsia="Times New Roman" w:hAnsi="Times New Roman" w:cs="Times New Roman"/>
-          <w:sz w:val="20"/>
-          <w:szCs w:val="20"/>
-        </w:rPr>
-      </w:pPr>
-      <w:r>
-        <w:rPr>
-          <w:rFonts w:ascii="Times New Roman" w:eastAsia="Times New Roman" w:hAnsi="Times New Roman" w:cs="Times New Roman"/>
-          <w:sz w:val="20"/>
-          <w:szCs w:val="20"/>
-        </w:rPr>
-        <w:t>Sercem systemu jest model Bielik-4.5B-Instruct. Bezpośrednie użycie modelu bazowego dawało wynik F1 na poziomie zaledwie 0.5544 (według raportu bielik-4.5b-base-report.txt), co było niewystarczające do zastosowań produkcyjnych.</w:t>
-      </w:r>
-    </w:p>
-    <w:p>
-      <w:pPr>
-        <w:spacing w:before="100" w:beforeAutospacing="1" w:after="100" w:afterAutospacing="1"/>
-        <w:ind w:left="360"/>
-        <w:rPr>
-          <w:rFonts w:ascii="Times New Roman" w:eastAsia="Times New Roman" w:hAnsi="Times New Roman" w:cs="Times New Roman"/>
-          <w:sz w:val="20"/>
-          <w:szCs w:val="20"/>
-        </w:rPr>
-      </w:pPr>
-      <w:r>
-        <w:rPr>
-          <w:rFonts w:ascii="Times New Roman" w:eastAsia="Times New Roman" w:hAnsi="Times New Roman" w:cs="Times New Roman"/>
+        <w:rPr>
+          <w:rFonts w:ascii="Times New Roman" w:hAnsi="Times New Roman" w:cs="Times New Roman"/>
+          <w:sz w:val="20"/>
+          <w:szCs w:val="20"/>
+        </w:rPr>
+      </w:pPr>
+      <w:r>
+        <w:rPr>
+          <w:rFonts w:ascii="Times New Roman" w:hAnsi="Times New Roman" w:cs="Times New Roman"/>
+          <w:sz w:val="20"/>
+          <w:szCs w:val="20"/>
+        </w:rPr>
+        <w:t>Zastosowano technikę QLoRA (Dettmers et al., 2023) z wykorzystaniem biblioteki Unsloth. Pozwoliło to na zamrożenie głównych wag modelu (zapisanych w formacie 4-bitowym NF4) i trenowanie jedynie niewielkich macierzy adapterów (Hu et al., 2021).</w:t>
+      </w:r>
+    </w:p>
+    <w:p>
+      <w:pPr>
+        <w:rPr>
+          <w:rFonts w:ascii="Times New Roman" w:hAnsi="Times New Roman" w:cs="Times New Roman"/>
+          <w:sz w:val="20"/>
+          <w:szCs w:val="20"/>
+        </w:rPr>
+      </w:pPr>
+    </w:p>
+    <w:p>
+      <w:pPr>
+        <w:rPr>
+          <w:rFonts w:ascii="Times New Roman" w:hAnsi="Times New Roman" w:cs="Times New Roman"/>
+          <w:sz w:val="20"/>
+          <w:szCs w:val="20"/>
+        </w:rPr>
+      </w:pPr>
+      <w:r>
+        <w:rPr>
+          <w:rFonts w:ascii="Times New Roman" w:hAnsi="Times New Roman" w:cs="Times New Roman"/>
+          <w:sz w:val="20"/>
+          <w:szCs w:val="20"/>
+        </w:rPr>
+        <w:t>W celu obsługi długich tekstów zaimplementowano strategię Long Context z wykorzystaniem RoPE Scaling (Liu et al., 2023). W konfiguracji trenera ustawiono parametr max_seq_length = 16384, co w połączeniu z gradient_checkpointing umożliwiło trening na dostępnych zasobach (w Colabie). Model prototypowy osiągnął wynik F1 na poziomie 0.7824 na zbiorze testowym, dowodząc technicznej wykonalności przyjętej koncepcji.</w:t>
+      </w:r>
+    </w:p>
+    <w:p>
+      <w:pPr>
+        <w:rPr>
+          <w:rFonts w:ascii="Times New Roman" w:hAnsi="Times New Roman" w:cs="Times New Roman"/>
+          <w:sz w:val="20"/>
+          <w:szCs w:val="20"/>
+        </w:rPr>
+      </w:pPr>
+    </w:p>
+    <w:p>
+      <w:pPr>
+        <w:rPr>
+          <w:rFonts w:ascii="Times New Roman" w:hAnsi="Times New Roman" w:cs="Times New Roman"/>
+          <w:sz w:val="20"/>
+          <w:szCs w:val="20"/>
+        </w:rPr>
+      </w:pPr>
+      <w:r>
+        <w:rPr>
+          <w:rFonts w:ascii="Times New Roman" w:hAnsi="Times New Roman" w:cs="Times New Roman"/>
+          <w:sz w:val="20"/>
+          <w:szCs w:val="20"/>
+        </w:rPr>
+        <w:t>2.4. Architektura inferencji i konwersja modelu</w:t>
+      </w:r>
+    </w:p>
+    <w:p>
+      <w:pPr>
+        <w:rPr>
+          <w:rFonts w:ascii="Times New Roman" w:hAnsi="Times New Roman" w:cs="Times New Roman"/>
+          <w:sz w:val="20"/>
+          <w:szCs w:val="20"/>
+        </w:rPr>
+      </w:pPr>
+    </w:p>
+    <w:p>
+      <w:pPr>
+        <w:rPr>
+          <w:rFonts w:ascii="Times New Roman" w:hAnsi="Times New Roman" w:cs="Times New Roman"/>
+          <w:sz w:val="20"/>
+          <w:szCs w:val="20"/>
+        </w:rPr>
+      </w:pPr>
+      <w:r>
+        <w:rPr>
+          <w:rFonts w:ascii="Times New Roman" w:hAnsi="Times New Roman" w:cs="Times New Roman"/>
+          <w:sz w:val="20"/>
+          <w:szCs w:val="20"/>
+        </w:rPr>
+        <w:t>Kluczowym wymaganiem projektowym była optymalizacja procesu inferencji, aby umożliwić działanie modelu w środowisku o ograniczonych zasobach, przy jednoczesnym zachowaniu akceptowalnego czasu odpowiedzi.</w:t>
+      </w:r>
+    </w:p>
+    <w:p>
+      <w:pPr>
+        <w:rPr>
+          <w:rFonts w:ascii="Times New Roman" w:hAnsi="Times New Roman" w:cs="Times New Roman"/>
+          <w:sz w:val="20"/>
+          <w:szCs w:val="20"/>
+        </w:rPr>
+      </w:pPr>
+    </w:p>
+    <w:p>
+      <w:pPr>
+        <w:rPr>
+          <w:rFonts w:ascii="Times New Roman" w:hAnsi="Times New Roman" w:cs="Times New Roman"/>
+          <w:sz w:val="20"/>
+          <w:szCs w:val="20"/>
+        </w:rPr>
+      </w:pPr>
+      <w:r>
+        <w:rPr>
+          <w:rFonts w:ascii="Times New Roman" w:hAnsi="Times New Roman" w:cs="Times New Roman"/>
           <w:sz w:val="20"/>
           <w:szCs w:val="20"/>
         </w:rPr>
@@ -2420,36 +2817,41 @@
     </w:p>
     <w:p>
       <w:pPr>
-        <w:spacing w:before="100" w:beforeAutospacing="1" w:after="100" w:afterAutospacing="1"/>
-        <w:ind w:left="360"/>
-        <w:rPr>
-          <w:rFonts w:ascii="Times New Roman" w:eastAsia="Times New Roman" w:hAnsi="Times New Roman" w:cs="Times New Roman"/>
-          <w:sz w:val="20"/>
-          <w:szCs w:val="20"/>
-        </w:rPr>
-      </w:pPr>
-      <w:r>
-        <w:rPr>
-          <w:rFonts w:ascii="Times New Roman" w:eastAsia="Times New Roman" w:hAnsi="Times New Roman" w:cs="Times New Roman"/>
-          <w:sz w:val="20"/>
-          <w:szCs w:val="20"/>
-        </w:rPr>
-        <w:t>Standardowy trening modelu o 4.5 miliarda parametrów wymaga zasobów pamięci GPU przekraczających możliwości standardowych kart (np. T4 16GB VRAM). Dodatkowym problemem była długość analizowanych artykułów – wiele tekstów w zbiorze MIPD przekraczało standardowe okno 4096 tokenów.</w:t>
-      </w:r>
-    </w:p>
-    <w:p>
-      <w:pPr>
-        <w:spacing w:before="100" w:beforeAutospacing="1" w:after="100" w:afterAutospacing="1"/>
-        <w:ind w:left="360"/>
-        <w:rPr>
-          <w:rFonts w:ascii="Times New Roman" w:eastAsia="Times New Roman" w:hAnsi="Times New Roman" w:cs="Times New Roman"/>
-          <w:sz w:val="20"/>
-          <w:szCs w:val="20"/>
-        </w:rPr>
-      </w:pPr>
-      <w:r>
-        <w:rPr>
-          <w:rFonts w:ascii="Times New Roman" w:eastAsia="Times New Roman" w:hAnsi="Times New Roman" w:cs="Times New Roman"/>
+        <w:rPr>
+          <w:rFonts w:ascii="Times New Roman" w:hAnsi="Times New Roman" w:cs="Times New Roman"/>
+          <w:sz w:val="20"/>
+          <w:szCs w:val="20"/>
+        </w:rPr>
+      </w:pPr>
+      <w:r>
+        <w:rPr>
+          <w:rFonts w:ascii="Times New Roman" w:hAnsi="Times New Roman" w:cs="Times New Roman"/>
+          <w:sz w:val="20"/>
+          <w:szCs w:val="20"/>
+        </w:rPr>
+        <w:t>Uruchomienie modelu o długim kontekście (16k tokenów) z zachowaniem interaktywności i precyzji odpowiedzi ustrukturyzowanych (JSON).</w:t>
+      </w:r>
+    </w:p>
+    <w:p>
+      <w:pPr>
+        <w:rPr>
+          <w:rFonts w:ascii="Times New Roman" w:hAnsi="Times New Roman" w:cs="Times New Roman"/>
+          <w:sz w:val="20"/>
+          <w:szCs w:val="20"/>
+        </w:rPr>
+      </w:pPr>
+    </w:p>
+    <w:p>
+      <w:pPr>
+        <w:rPr>
+          <w:rFonts w:ascii="Times New Roman" w:hAnsi="Times New Roman" w:cs="Times New Roman"/>
+          <w:sz w:val="20"/>
+          <w:szCs w:val="20"/>
+        </w:rPr>
+      </w:pPr>
+      <w:r>
+        <w:rPr>
+          <w:rFonts w:ascii="Times New Roman" w:hAnsi="Times New Roman" w:cs="Times New Roman"/>
           <w:sz w:val="20"/>
           <w:szCs w:val="20"/>
         </w:rPr>
@@ -2458,966 +2860,450 @@
     </w:p>
     <w:p>
       <w:pPr>
-        <w:spacing w:before="100" w:beforeAutospacing="1" w:after="100" w:afterAutospacing="1"/>
-        <w:ind w:left="360"/>
-        <w:rPr>
-          <w:rFonts w:ascii="Times New Roman" w:eastAsia="Times New Roman" w:hAnsi="Times New Roman" w:cs="Times New Roman"/>
-          <w:sz w:val="20"/>
-          <w:szCs w:val="20"/>
-        </w:rPr>
-      </w:pPr>
-      <w:r>
-        <w:rPr>
-          <w:rFonts w:ascii="Times New Roman" w:eastAsia="Times New Roman" w:hAnsi="Times New Roman" w:cs="Times New Roman"/>
-          <w:sz w:val="20"/>
-          <w:szCs w:val="20"/>
-        </w:rPr>
-        <w:t>Zastosowano technikę QLoRA (Quantized Low-Rank Adaptation) z wykorzystaniem biblioteki Unsloth. Pozwoliło to na zamrożenie głównych wag modelu (zapisanych w formacie 4-bitowym NF4) i trenowanie jedynie niewielkich macierzy adapterów.</w:t>
-      </w:r>
-    </w:p>
-    <w:p>
-      <w:pPr>
-        <w:spacing w:before="100" w:beforeAutospacing="1" w:after="100" w:afterAutospacing="1"/>
-        <w:ind w:left="360"/>
-        <w:rPr>
-          <w:rFonts w:ascii="Times New Roman" w:eastAsia="Times New Roman" w:hAnsi="Times New Roman" w:cs="Times New Roman"/>
-          <w:sz w:val="20"/>
-          <w:szCs w:val="20"/>
-        </w:rPr>
-      </w:pPr>
-      <w:r>
-        <w:rPr>
-          <w:rFonts w:ascii="Times New Roman" w:eastAsia="Times New Roman" w:hAnsi="Times New Roman" w:cs="Times New Roman"/>
-          <w:sz w:val="20"/>
-          <w:szCs w:val="20"/>
-        </w:rPr>
-        <w:t>W celu obsługi długich tekstów zaimplementowano strategię Long Context z wykorzystaniem RoPE Scaling. W konfiguracji trenera (SFTTrainer) ustawiono parametr max_seq_length = 16384 (zgodnie z plikiem Modelfile). Wymusiło to zastosowanie gradient_checkpointing, co pozwoliło na zmieszczenie tak dużego kontekstu w pamięci VRAM.</w:t>
-      </w:r>
-    </w:p>
-    <w:p>
-      <w:pPr>
-        <w:spacing w:before="100" w:beforeAutospacing="1" w:after="100" w:afterAutospacing="1"/>
-        <w:ind w:left="360"/>
-        <w:rPr>
-          <w:rFonts w:ascii="Times New Roman" w:eastAsia="Times New Roman" w:hAnsi="Times New Roman" w:cs="Times New Roman"/>
-          <w:sz w:val="20"/>
-          <w:szCs w:val="20"/>
-        </w:rPr>
-      </w:pPr>
-      <w:r>
-        <w:rPr>
-          <w:rFonts w:ascii="Times New Roman" w:eastAsia="Times New Roman" w:hAnsi="Times New Roman" w:cs="Times New Roman"/>
-          <w:sz w:val="20"/>
-          <w:szCs w:val="20"/>
-        </w:rPr>
-        <w:lastRenderedPageBreak/>
-        <w:t xml:space="preserve">Eksperymentalny proces treningowy (bielik_qwen_4_5b_sft.ipynb) potwierdził skuteczność przyjętej metodyki. </w:t>
-      </w:r>
-      <w:r>
-        <w:rPr>
-          <w:rFonts w:ascii="Times New Roman" w:eastAsia="Times New Roman" w:hAnsi="Times New Roman" w:cs="Times New Roman"/>
-          <w:b/>
-          <w:bCs/>
-          <w:sz w:val="20"/>
-          <w:szCs w:val="20"/>
-        </w:rPr>
-        <w:t>Model prototypowy</w:t>
-      </w:r>
-      <w:r>
-        <w:rPr>
-          <w:rFonts w:ascii="Times New Roman" w:eastAsia="Times New Roman" w:hAnsi="Times New Roman" w:cs="Times New Roman"/>
-          <w:sz w:val="20"/>
-          <w:szCs w:val="20"/>
-        </w:rPr>
-        <w:t xml:space="preserve"> osiągnął wynik F1 na poziomie </w:t>
-      </w:r>
-      <w:r>
-        <w:rPr>
-          <w:rFonts w:ascii="Times New Roman" w:eastAsia="Times New Roman" w:hAnsi="Times New Roman" w:cs="Times New Roman"/>
-          <w:b/>
-          <w:bCs/>
-          <w:sz w:val="20"/>
-          <w:szCs w:val="20"/>
-        </w:rPr>
-        <w:t>0.7824</w:t>
-      </w:r>
-      <w:r>
-        <w:rPr>
-          <w:rFonts w:ascii="Times New Roman" w:eastAsia="Times New Roman" w:hAnsi="Times New Roman" w:cs="Times New Roman"/>
-          <w:sz w:val="20"/>
-          <w:szCs w:val="20"/>
-        </w:rPr>
-        <w:t xml:space="preserve"> na zbiorze testowym (bielik-4.5b-lora-mipd-report.txt), co stanowi wzrost o ponad 40% względem bazy i dowodzi, że koncepcja systemu jest technicznie wykonalna.</w:t>
-      </w:r>
-    </w:p>
-    <w:p>
-      <w:pPr>
-        <w:spacing w:before="100" w:beforeAutospacing="1" w:after="100" w:afterAutospacing="1"/>
-        <w:ind w:left="360"/>
-        <w:rPr>
-          <w:rFonts w:ascii="Times New Roman" w:eastAsia="Times New Roman" w:hAnsi="Times New Roman" w:cs="Times New Roman"/>
-          <w:sz w:val="20"/>
-          <w:szCs w:val="20"/>
-          <w:lang w:val="en-US"/>
-        </w:rPr>
-      </w:pPr>
-      <w:r>
-        <w:rPr>
-          <w:rFonts w:ascii="Times New Roman" w:eastAsia="Times New Roman" w:hAnsi="Times New Roman" w:cs="Times New Roman"/>
-          <w:sz w:val="20"/>
-          <w:szCs w:val="20"/>
-          <w:lang w:val="en-US"/>
-        </w:rPr>
-        <w:t>Konfiguracja hiperparametrów:</w:t>
-      </w:r>
-    </w:p>
-    <w:p>
-      <w:pPr>
-        <w:spacing w:before="100" w:beforeAutospacing="1" w:after="100" w:afterAutospacing="1"/>
-        <w:ind w:left="360"/>
-        <w:rPr>
-          <w:rFonts w:ascii="Times New Roman" w:eastAsia="Times New Roman" w:hAnsi="Times New Roman" w:cs="Times New Roman"/>
-          <w:sz w:val="20"/>
-          <w:szCs w:val="20"/>
-          <w:lang w:val="en-US"/>
-        </w:rPr>
-      </w:pPr>
-      <w:r>
-        <w:rPr>
-          <w:rFonts w:ascii="Times New Roman" w:eastAsia="Times New Roman" w:hAnsi="Times New Roman" w:cs="Times New Roman"/>
-          <w:sz w:val="20"/>
-          <w:szCs w:val="20"/>
-          <w:lang w:val="en-US"/>
-        </w:rPr>
-        <w:t>learning_rate: 2e-4</w:t>
-      </w:r>
-    </w:p>
-    <w:p>
-      <w:pPr>
-        <w:spacing w:before="100" w:beforeAutospacing="1" w:after="100" w:afterAutospacing="1"/>
-        <w:ind w:left="360"/>
-        <w:rPr>
-          <w:rFonts w:ascii="Times New Roman" w:eastAsia="Times New Roman" w:hAnsi="Times New Roman" w:cs="Times New Roman"/>
-          <w:sz w:val="20"/>
-          <w:szCs w:val="20"/>
-          <w:lang w:val="en-US"/>
-        </w:rPr>
-      </w:pPr>
-      <w:r>
-        <w:rPr>
-          <w:rFonts w:ascii="Times New Roman" w:eastAsia="Times New Roman" w:hAnsi="Times New Roman" w:cs="Times New Roman"/>
-          <w:sz w:val="20"/>
-          <w:szCs w:val="20"/>
-          <w:lang w:val="en-US"/>
-        </w:rPr>
-        <w:t>lora_r (rank): 16</w:t>
-      </w:r>
-    </w:p>
-    <w:p>
-      <w:pPr>
-        <w:spacing w:before="100" w:beforeAutospacing="1" w:after="100" w:afterAutospacing="1"/>
-        <w:ind w:left="360"/>
-        <w:rPr>
-          <w:rFonts w:ascii="Times New Roman" w:eastAsia="Times New Roman" w:hAnsi="Times New Roman" w:cs="Times New Roman"/>
-          <w:sz w:val="20"/>
-          <w:szCs w:val="20"/>
-          <w:lang w:val="en-US"/>
-        </w:rPr>
-      </w:pPr>
-      <w:r>
-        <w:rPr>
-          <w:rFonts w:ascii="Times New Roman" w:eastAsia="Times New Roman" w:hAnsi="Times New Roman" w:cs="Times New Roman"/>
-          <w:sz w:val="20"/>
-          <w:szCs w:val="20"/>
-          <w:lang w:val="en-US"/>
-        </w:rPr>
-        <w:t xml:space="preserve">target_modules: </w:t>
-      </w:r>
-      <w:r>
-        <w:rPr>
-          <w:rFonts w:ascii="Times New Roman" w:eastAsia="Times New Roman" w:hAnsi="Times New Roman" w:cs="Times New Roman"/>
-          <w:sz w:val="20"/>
-          <w:szCs w:val="20"/>
-          <w:lang w:val="en-US"/>
-        </w:rPr>
-        <w:t>["q_proj", "k_proj", "v_proj", "o_proj", "gate_proj", "up_proj", "down_proj"]</w:t>
-      </w:r>
-    </w:p>
-    <w:p>
-      <w:pPr>
-        <w:spacing w:before="100" w:beforeAutospacing="1" w:after="100" w:afterAutospacing="1"/>
-        <w:ind w:left="360"/>
-        <w:rPr>
-          <w:rFonts w:ascii="Times New Roman" w:eastAsia="Times New Roman" w:hAnsi="Times New Roman" w:cs="Times New Roman"/>
-          <w:sz w:val="20"/>
-          <w:szCs w:val="20"/>
-        </w:rPr>
-      </w:pPr>
-      <w:r>
-        <w:rPr>
-          <w:rFonts w:ascii="Times New Roman" w:eastAsia="Times New Roman" w:hAnsi="Times New Roman" w:cs="Times New Roman"/>
-          <w:sz w:val="20"/>
-          <w:szCs w:val="20"/>
-        </w:rPr>
-        <w:t>2.3. Architektura inferencji i konwersja modelu</w:t>
-      </w:r>
-    </w:p>
-    <w:p>
-      <w:pPr>
-        <w:spacing w:before="100" w:beforeAutospacing="1" w:after="100" w:afterAutospacing="1"/>
-        <w:ind w:left="360"/>
-        <w:rPr>
-          <w:rFonts w:ascii="Times New Roman" w:eastAsia="Times New Roman" w:hAnsi="Times New Roman" w:cs="Times New Roman"/>
-          <w:sz w:val="20"/>
-          <w:szCs w:val="20"/>
-        </w:rPr>
-      </w:pPr>
-      <w:r>
-        <w:rPr>
-          <w:rFonts w:ascii="Times New Roman" w:eastAsia="Times New Roman" w:hAnsi="Times New Roman" w:cs="Times New Roman"/>
-          <w:sz w:val="20"/>
-          <w:szCs w:val="20"/>
-        </w:rPr>
-        <w:t>Aby system był użyteczny dla użytkownika końcowego, musiał działać lokalnie.</w:t>
-      </w:r>
-    </w:p>
-    <w:p>
-      <w:pPr>
-        <w:spacing w:before="100" w:beforeAutospacing="1" w:after="100" w:afterAutospacing="1"/>
-        <w:ind w:left="360"/>
-        <w:rPr>
-          <w:rFonts w:ascii="Times New Roman" w:eastAsia="Times New Roman" w:hAnsi="Times New Roman" w:cs="Times New Roman"/>
-          <w:sz w:val="20"/>
-          <w:szCs w:val="20"/>
-        </w:rPr>
-      </w:pPr>
-      <w:r>
-        <w:rPr>
-          <w:rFonts w:ascii="Times New Roman" w:eastAsia="Times New Roman" w:hAnsi="Times New Roman" w:cs="Times New Roman"/>
-          <w:sz w:val="20"/>
-          <w:szCs w:val="20"/>
-        </w:rPr>
-        <w:t>Wyzwanie implementacyjne:</w:t>
-      </w:r>
-    </w:p>
-    <w:p>
-      <w:pPr>
-        <w:spacing w:before="100" w:beforeAutospacing="1" w:after="100" w:afterAutospacing="1"/>
-        <w:ind w:left="360"/>
-        <w:rPr>
-          <w:rFonts w:ascii="Times New Roman" w:eastAsia="Times New Roman" w:hAnsi="Times New Roman" w:cs="Times New Roman"/>
-          <w:sz w:val="20"/>
-          <w:szCs w:val="20"/>
-        </w:rPr>
-      </w:pPr>
-      <w:r>
-        <w:rPr>
-          <w:rFonts w:ascii="Times New Roman" w:eastAsia="Times New Roman" w:hAnsi="Times New Roman" w:cs="Times New Roman"/>
-          <w:sz w:val="20"/>
-          <w:szCs w:val="20"/>
-        </w:rPr>
-        <w:t>Konieczność uruchomienia modelu o kontekście 16k tokenów na sprzęcie konsumenckim przy zachowaniu precyzji predykcji. Scalanie modelu do formatu 4-bitowego (q4_k_m) mogło potencjalnie obniżyć jakość "rozumowania" przy tak długim kontekście.</w:t>
-      </w:r>
-    </w:p>
-    <w:p>
-      <w:pPr>
-        <w:spacing w:before="100" w:beforeAutospacing="1" w:after="100" w:afterAutospacing="1"/>
-        <w:ind w:left="360"/>
-        <w:rPr>
-          <w:rFonts w:ascii="Times New Roman" w:eastAsia="Times New Roman" w:hAnsi="Times New Roman" w:cs="Times New Roman"/>
-          <w:sz w:val="20"/>
-          <w:szCs w:val="20"/>
-        </w:rPr>
-      </w:pPr>
-      <w:r>
-        <w:rPr>
-          <w:rFonts w:ascii="Times New Roman" w:eastAsia="Times New Roman" w:hAnsi="Times New Roman" w:cs="Times New Roman"/>
-          <w:sz w:val="20"/>
-          <w:szCs w:val="20"/>
-        </w:rPr>
-        <w:t>Zastosowane rozwiązanie:</w:t>
-      </w:r>
-    </w:p>
-    <w:p>
-      <w:pPr>
-        <w:spacing w:before="100" w:beforeAutospacing="1" w:after="100" w:afterAutospacing="1"/>
-        <w:ind w:left="360"/>
-        <w:rPr>
-          <w:rFonts w:ascii="Times New Roman" w:eastAsia="Times New Roman" w:hAnsi="Times New Roman" w:cs="Times New Roman"/>
-          <w:sz w:val="20"/>
-          <w:szCs w:val="20"/>
-        </w:rPr>
-      </w:pPr>
-      <w:r>
-        <w:rPr>
-          <w:rFonts w:ascii="Times New Roman" w:eastAsia="Times New Roman" w:hAnsi="Times New Roman" w:cs="Times New Roman"/>
-          <w:sz w:val="20"/>
-          <w:szCs w:val="20"/>
-        </w:rPr>
-        <w:t>Zamiast pełnego scalania (merge), zastosowano architekturę Runtime Adapter Loading w serwerze Ollama.</w:t>
-      </w:r>
-    </w:p>
-    <w:p>
-      <w:pPr>
-        <w:spacing w:before="100" w:beforeAutospacing="1" w:after="100" w:afterAutospacing="1"/>
-        <w:ind w:left="360"/>
-        <w:rPr>
-          <w:rFonts w:ascii="Times New Roman" w:eastAsia="Times New Roman" w:hAnsi="Times New Roman" w:cs="Times New Roman"/>
-          <w:sz w:val="20"/>
-          <w:szCs w:val="20"/>
-        </w:rPr>
-      </w:pPr>
-      <w:r>
-        <w:rPr>
-          <w:rFonts w:ascii="Times New Roman" w:eastAsia="Times New Roman" w:hAnsi="Times New Roman" w:cs="Times New Roman"/>
-          <w:sz w:val="20"/>
-          <w:szCs w:val="20"/>
-        </w:rPr>
-        <w:t>Model Bazowy: Wykorzystano wysokiej precyzji model bazowy Bielik-4.5B-v3.0-Instruct.Q8_0.gguf (8-bitowa kwantyzacja).</w:t>
-      </w:r>
-    </w:p>
-    <w:p>
-      <w:pPr>
-        <w:spacing w:before="100" w:beforeAutospacing="1" w:after="100" w:afterAutospacing="1"/>
-        <w:ind w:left="360"/>
-        <w:rPr>
-          <w:rFonts w:ascii="Times New Roman" w:eastAsia="Times New Roman" w:hAnsi="Times New Roman" w:cs="Times New Roman"/>
-          <w:sz w:val="20"/>
-          <w:szCs w:val="20"/>
-        </w:rPr>
-      </w:pPr>
-      <w:r>
-        <w:rPr>
-          <w:rFonts w:ascii="Times New Roman" w:eastAsia="Times New Roman" w:hAnsi="Times New Roman" w:cs="Times New Roman"/>
-          <w:sz w:val="20"/>
-          <w:szCs w:val="20"/>
-        </w:rPr>
-        <w:t>Adapter LoRA: Wytrenowany adapter (checkpoint-2686) skonwertowano do formatu GGUF (F32-LoRA) i ładowano dynamicznie na model bazowy.</w:t>
-      </w:r>
-    </w:p>
-    <w:p>
-      <w:pPr>
-        <w:spacing w:before="100" w:beforeAutospacing="1" w:after="100" w:afterAutospacing="1"/>
-        <w:ind w:left="360"/>
-        <w:rPr>
-          <w:rFonts w:ascii="Times New Roman" w:eastAsia="Times New Roman" w:hAnsi="Times New Roman" w:cs="Times New Roman"/>
-          <w:sz w:val="20"/>
-          <w:szCs w:val="20"/>
-        </w:rPr>
-      </w:pPr>
-      <w:r>
-        <w:rPr>
-          <w:rFonts w:ascii="Times New Roman" w:eastAsia="Times New Roman" w:hAnsi="Times New Roman" w:cs="Times New Roman"/>
-          <w:sz w:val="20"/>
-          <w:szCs w:val="20"/>
-        </w:rPr>
-        <w:t>Plik konfiguracyjny Modelfile (załączony do projektu) precyzuje te parametry:</w:t>
-      </w:r>
-    </w:p>
-    <w:p>
-      <w:pPr>
-        <w:spacing w:before="100" w:beforeAutospacing="1" w:after="100" w:afterAutospacing="1"/>
-        <w:ind w:left="360"/>
-        <w:rPr>
-          <w:rFonts w:ascii="Times New Roman" w:eastAsia="Times New Roman" w:hAnsi="Times New Roman" w:cs="Times New Roman"/>
-          <w:sz w:val="20"/>
-          <w:szCs w:val="20"/>
-          <w:lang w:val="en-US"/>
-        </w:rPr>
-      </w:pPr>
-      <w:r>
-        <w:rPr>
-          <w:rFonts w:ascii="Times New Roman" w:eastAsia="Times New Roman" w:hAnsi="Times New Roman" w:cs="Times New Roman"/>
-          <w:sz w:val="20"/>
-          <w:szCs w:val="20"/>
-          <w:lang w:val="en-US"/>
-        </w:rPr>
-        <w:t>FROM ./Bielik-4.5B-v3.0-Instruct.Q8_0.gguf</w:t>
-      </w:r>
-    </w:p>
-    <w:p>
-      <w:pPr>
-        <w:spacing w:before="100" w:beforeAutospacing="1" w:after="100" w:afterAutospacing="1"/>
-        <w:ind w:left="360"/>
-        <w:rPr>
-          <w:rFonts w:ascii="Times New Roman" w:eastAsia="Times New Roman" w:hAnsi="Times New Roman" w:cs="Times New Roman"/>
-          <w:sz w:val="20"/>
-          <w:szCs w:val="20"/>
-          <w:lang w:val="en-US"/>
-        </w:rPr>
-      </w:pPr>
-      <w:r>
-        <w:rPr>
-          <w:rFonts w:ascii="Times New Roman" w:eastAsia="Times New Roman" w:hAnsi="Times New Roman" w:cs="Times New Roman"/>
-          <w:sz w:val="20"/>
-          <w:szCs w:val="20"/>
-          <w:lang w:val="en-US"/>
-        </w:rPr>
-        <w:t>ADAPTER ./checkpoint-2686/checkpoint-2686-F32-LoRA.gguf</w:t>
-      </w:r>
-    </w:p>
-    <w:p>
-      <w:pPr>
-        <w:spacing w:before="100" w:beforeAutospacing="1" w:after="100" w:afterAutospacing="1"/>
-        <w:ind w:left="360"/>
-        <w:rPr>
-          <w:rFonts w:ascii="Times New Roman" w:eastAsia="Times New Roman" w:hAnsi="Times New Roman" w:cs="Times New Roman"/>
-          <w:sz w:val="20"/>
-          <w:szCs w:val="20"/>
-          <w:lang w:val="en-US"/>
-        </w:rPr>
-      </w:pPr>
-      <w:r>
-        <w:rPr>
-          <w:rFonts w:ascii="Times New Roman" w:eastAsia="Times New Roman" w:hAnsi="Times New Roman" w:cs="Times New Roman"/>
-          <w:sz w:val="20"/>
-          <w:szCs w:val="20"/>
-          <w:lang w:val="en-US"/>
-        </w:rPr>
-        <w:t>PARAMETER temperature 0.0</w:t>
-      </w:r>
-    </w:p>
-    <w:p>
-      <w:pPr>
-        <w:spacing w:before="100" w:beforeAutospacing="1" w:after="100" w:afterAutospacing="1"/>
-        <w:ind w:left="360"/>
-        <w:rPr>
-          <w:rFonts w:ascii="Times New Roman" w:eastAsia="Times New Roman" w:hAnsi="Times New Roman" w:cs="Times New Roman"/>
-          <w:sz w:val="20"/>
-          <w:szCs w:val="20"/>
-          <w:lang w:val="en-US"/>
-        </w:rPr>
-      </w:pPr>
-      <w:r>
-        <w:rPr>
-          <w:rFonts w:ascii="Times New Roman" w:eastAsia="Times New Roman" w:hAnsi="Times New Roman" w:cs="Times New Roman"/>
-          <w:sz w:val="20"/>
-          <w:szCs w:val="20"/>
-          <w:lang w:val="en-US"/>
-        </w:rPr>
-        <w:t>PARAMETER stop "&lt;|im_end|&gt;"</w:t>
-      </w:r>
-    </w:p>
-    <w:p>
-      <w:pPr>
-        <w:spacing w:before="100" w:beforeAutospacing="1" w:after="100" w:afterAutospacing="1"/>
-        <w:ind w:left="360"/>
-        <w:rPr>
-          <w:rFonts w:ascii="Times New Roman" w:eastAsia="Times New Roman" w:hAnsi="Times New Roman" w:cs="Times New Roman"/>
-          <w:sz w:val="20"/>
-          <w:szCs w:val="20"/>
-          <w:lang w:val="en-US"/>
-        </w:rPr>
-      </w:pPr>
-      <w:r>
-        <w:rPr>
-          <w:rFonts w:ascii="Times New Roman" w:eastAsia="Times New Roman" w:hAnsi="Times New Roman" w:cs="Times New Roman"/>
-          <w:sz w:val="20"/>
-          <w:szCs w:val="20"/>
-          <w:lang w:val="en-US"/>
-        </w:rPr>
-        <w:t>PARAMETER num_ctx 16384</w:t>
-      </w:r>
-    </w:p>
-    <w:p>
-      <w:pPr>
-        <w:spacing w:before="100" w:beforeAutospacing="1" w:after="100" w:afterAutospacing="1"/>
-        <w:ind w:left="360"/>
-        <w:rPr>
-          <w:rFonts w:ascii="Times New Roman" w:eastAsia="Times New Roman" w:hAnsi="Times New Roman" w:cs="Times New Roman"/>
-          <w:sz w:val="20"/>
-          <w:szCs w:val="20"/>
-          <w:lang w:val="en-US"/>
-        </w:rPr>
-      </w:pPr>
-      <w:r>
-        <w:rPr>
-          <w:rFonts w:ascii="Times New Roman" w:eastAsia="Times New Roman" w:hAnsi="Times New Roman" w:cs="Times New Roman"/>
-          <w:sz w:val="20"/>
-          <w:szCs w:val="20"/>
-          <w:lang w:val="en-US"/>
-        </w:rPr>
-        <w:t>TEMPLATE """&lt;|im_start|&gt;system</w:t>
-      </w:r>
-    </w:p>
-    <w:p>
-      <w:pPr>
-        <w:spacing w:before="100" w:beforeAutospacing="1" w:after="100" w:afterAutospacing="1"/>
-        <w:ind w:left="360"/>
-        <w:rPr>
-          <w:rFonts w:ascii="Times New Roman" w:eastAsia="Times New Roman" w:hAnsi="Times New Roman" w:cs="Times New Roman"/>
-          <w:sz w:val="20"/>
-          <w:szCs w:val="20"/>
-          <w:lang w:val="en-US"/>
-        </w:rPr>
-      </w:pPr>
-      <w:r>
-        <w:rPr>
-          <w:rFonts w:ascii="Times New Roman" w:eastAsia="Times New Roman" w:hAnsi="Times New Roman" w:cs="Times New Roman"/>
-          <w:sz w:val="20"/>
-          <w:szCs w:val="20"/>
-          <w:lang w:val="en-US"/>
-        </w:rPr>
-        <w:t>{{ .System }}&lt;|im_end|&gt;</w:t>
-      </w:r>
-    </w:p>
-    <w:p>
-      <w:pPr>
-        <w:spacing w:before="100" w:beforeAutospacing="1" w:after="100" w:afterAutospacing="1"/>
-        <w:ind w:left="360"/>
-        <w:rPr>
-          <w:rFonts w:ascii="Times New Roman" w:eastAsia="Times New Roman" w:hAnsi="Times New Roman" w:cs="Times New Roman"/>
-          <w:sz w:val="20"/>
-          <w:szCs w:val="20"/>
-          <w:lang w:val="en-US"/>
-        </w:rPr>
-      </w:pPr>
-      <w:r>
-        <w:rPr>
-          <w:rFonts w:ascii="Times New Roman" w:eastAsia="Times New Roman" w:hAnsi="Times New Roman" w:cs="Times New Roman"/>
-          <w:sz w:val="20"/>
-          <w:szCs w:val="20"/>
-          <w:lang w:val="en-US"/>
-        </w:rPr>
-        <w:t>&lt;|im_start|&gt;user</w:t>
-      </w:r>
-    </w:p>
-    <w:p>
-      <w:pPr>
-        <w:spacing w:before="100" w:beforeAutospacing="1" w:after="100" w:afterAutospacing="1"/>
-        <w:ind w:left="360"/>
-        <w:rPr>
-          <w:rFonts w:ascii="Times New Roman" w:eastAsia="Times New Roman" w:hAnsi="Times New Roman" w:cs="Times New Roman"/>
-          <w:sz w:val="20"/>
-          <w:szCs w:val="20"/>
-          <w:lang w:val="en-US"/>
-        </w:rPr>
-      </w:pPr>
-      <w:r>
-        <w:rPr>
-          <w:rFonts w:ascii="Times New Roman" w:eastAsia="Times New Roman" w:hAnsi="Times New Roman" w:cs="Times New Roman"/>
-          <w:sz w:val="20"/>
-          <w:szCs w:val="20"/>
-          <w:lang w:val="en-US"/>
-        </w:rPr>
-        <w:t>{{ .Prompt }}&lt;|im_end|&gt;</w:t>
-      </w:r>
-    </w:p>
-    <w:p>
-      <w:pPr>
-        <w:spacing w:before="100" w:beforeAutospacing="1" w:after="100" w:afterAutospacing="1"/>
-        <w:ind w:left="360"/>
-        <w:rPr>
-          <w:rFonts w:ascii="Times New Roman" w:eastAsia="Times New Roman" w:hAnsi="Times New Roman" w:cs="Times New Roman"/>
-          <w:sz w:val="20"/>
-          <w:szCs w:val="20"/>
-          <w:lang w:val="en-US"/>
-        </w:rPr>
-      </w:pPr>
-      <w:r>
-        <w:rPr>
-          <w:rFonts w:ascii="Times New Roman" w:eastAsia="Times New Roman" w:hAnsi="Times New Roman" w:cs="Times New Roman"/>
-          <w:sz w:val="20"/>
-          <w:szCs w:val="20"/>
-          <w:lang w:val="en-US"/>
-        </w:rPr>
-        <w:t>&lt;|im_start|&gt;assistant</w:t>
-      </w:r>
-    </w:p>
-    <w:p>
-      <w:pPr>
-        <w:spacing w:before="100" w:beforeAutospacing="1" w:after="100" w:afterAutospacing="1"/>
-        <w:ind w:left="360"/>
-        <w:rPr>
-          <w:rFonts w:ascii="Times New Roman" w:eastAsia="Times New Roman" w:hAnsi="Times New Roman" w:cs="Times New Roman"/>
-          <w:sz w:val="20"/>
-          <w:szCs w:val="20"/>
-        </w:rPr>
-      </w:pPr>
-      <w:r>
-        <w:rPr>
-          <w:rFonts w:ascii="Times New Roman" w:eastAsia="Times New Roman" w:hAnsi="Times New Roman" w:cs="Times New Roman"/>
-          <w:sz w:val="20"/>
-          <w:szCs w:val="20"/>
-        </w:rPr>
-        <w:lastRenderedPageBreak/>
-        <w:t>"""</w:t>
-      </w:r>
-    </w:p>
-    <w:p>
-      <w:pPr>
-        <w:spacing w:before="100" w:beforeAutospacing="1" w:after="100" w:afterAutospacing="1"/>
-        <w:ind w:left="360"/>
-        <w:rPr>
-          <w:rFonts w:ascii="Times New Roman" w:eastAsia="Times New Roman" w:hAnsi="Times New Roman" w:cs="Times New Roman"/>
-          <w:sz w:val="20"/>
-          <w:szCs w:val="20"/>
-        </w:rPr>
-      </w:pPr>
-      <w:r>
-        <w:rPr>
-          <w:rFonts w:ascii="Times New Roman" w:eastAsia="Times New Roman" w:hAnsi="Times New Roman" w:cs="Times New Roman"/>
-          <w:sz w:val="20"/>
-          <w:szCs w:val="20"/>
-        </w:rPr>
-        <w:t>Ustawienie temperatury na 0.0 oraz precyzyjny szablon ChatML były kluczowe dla determinizmu odpowiedzi JSON.</w:t>
-      </w:r>
-    </w:p>
-    <w:p>
-      <w:pPr>
-        <w:ind w:left="360"/>
-        <w:rPr>
-          <w:rFonts w:ascii="Times New Roman" w:eastAsia="Times New Roman" w:hAnsi="Times New Roman" w:cs="Times New Roman"/>
-          <w:sz w:val="20"/>
-          <w:szCs w:val="20"/>
-        </w:rPr>
-      </w:pPr>
-      <w:r>
-        <w:rPr>
-          <w:rFonts w:ascii="Times New Roman" w:eastAsia="Times New Roman" w:hAnsi="Times New Roman" w:cs="Times New Roman"/>
-          <w:sz w:val="20"/>
-          <w:szCs w:val="20"/>
-        </w:rPr>
-        <w:t>2.</w:t>
-      </w:r>
-      <w:r>
-        <w:rPr>
-          <w:rFonts w:ascii="Times New Roman" w:eastAsia="Times New Roman" w:hAnsi="Times New Roman" w:cs="Times New Roman"/>
-          <w:sz w:val="20"/>
-          <w:szCs w:val="20"/>
-        </w:rPr>
-        <w:t>4</w:t>
-      </w:r>
-      <w:r>
-        <w:rPr>
-          <w:rFonts w:ascii="Times New Roman" w:eastAsia="Times New Roman" w:hAnsi="Times New Roman" w:cs="Times New Roman"/>
-          <w:sz w:val="20"/>
-          <w:szCs w:val="20"/>
-        </w:rPr>
-        <w:t>. Implementacja systemu automatycznej ewaluacji (Auto-Benchmark)</w:t>
-      </w:r>
-    </w:p>
-    <w:p>
-      <w:pPr>
-        <w:ind w:left="360"/>
-        <w:rPr>
-          <w:rFonts w:ascii="Times New Roman" w:eastAsia="Times New Roman" w:hAnsi="Times New Roman" w:cs="Times New Roman"/>
-          <w:sz w:val="20"/>
-          <w:szCs w:val="20"/>
-        </w:rPr>
-      </w:pPr>
-      <w:r>
-        <w:rPr>
-          <w:rFonts w:ascii="Times New Roman" w:eastAsia="Times New Roman" w:hAnsi="Times New Roman" w:cs="Times New Roman"/>
-          <w:sz w:val="20"/>
-          <w:szCs w:val="20"/>
-        </w:rPr>
-        <w:t>W projektach opartych na LLM, gdzie wyjście jest tekstem naturalnym lub strukturalnym, standardowe metryki (jak accuracy) są niewystarczające</w:t>
-      </w:r>
-      <w:r>
-        <w:rPr>
-          <w:rFonts w:ascii="Times New Roman" w:eastAsia="Times New Roman" w:hAnsi="Times New Roman" w:cs="Times New Roman"/>
-          <w:sz w:val="20"/>
-          <w:szCs w:val="20"/>
-        </w:rPr>
-        <w:t xml:space="preserve"> dla oceny wynikow finetuningu</w:t>
-      </w:r>
-      <w:r>
-        <w:rPr>
-          <w:rFonts w:ascii="Times New Roman" w:eastAsia="Times New Roman" w:hAnsi="Times New Roman" w:cs="Times New Roman"/>
-          <w:sz w:val="20"/>
-          <w:szCs w:val="20"/>
-        </w:rPr>
-        <w:t>. Konieczne było stworzenie zaawansowanego systemu ewaluacji, który weryfikuje nie tylko to, "czy" model odpowiedział, ale "jak" odpowiedział. Zaimplementowano autorski skrypt benchmarkujący, który analizuje model w trzech wymiarach:</w:t>
-      </w:r>
-    </w:p>
-    <w:p>
-      <w:pPr>
-        <w:pStyle w:val="ListParagraph"/>
-        <w:numPr>
-          <w:ilvl w:val="0"/>
-          <w:numId w:val="19"/>
-        </w:numPr>
-        <w:rPr>
-          <w:rFonts w:ascii="Times New Roman" w:eastAsia="Times New Roman" w:hAnsi="Times New Roman" w:cs="Times New Roman"/>
-          <w:sz w:val="20"/>
-          <w:szCs w:val="20"/>
-        </w:rPr>
-      </w:pPr>
-      <w:r>
-        <w:rPr>
-          <w:rFonts w:ascii="Times New Roman" w:eastAsia="Times New Roman" w:hAnsi="Times New Roman" w:cs="Times New Roman"/>
-          <w:sz w:val="20"/>
-          <w:szCs w:val="20"/>
-        </w:rPr>
-        <w:t>Metryka 1: Wskaźnik Sukcesu Parsowania (Parsing Success Rate - PSR) Jest to fundamentalna metryka techniczna. Sprawdza ona, czy model – pomimo długiego kontekstu i skomplikowanego zadania – był w stanie wygenerować poprawny składniowo obiekt JSON. Skrypt wykorzystuje bibliotekę json w Pythonie do próby deserializacji wyjścia modelu. Jeśli model zwróci tekst, którego nie da się zinterpretować jako JSON (np. urwany ciąg znaków, brak klamry zamykającej), przypadek ten jest klasyfikowany jako błąd krytyczny. Wysoki wskaźnik PSR (powyżej 95%) jest warunkiem koniecznym do wdrożenia modelu na produkcję.</w:t>
-      </w:r>
-    </w:p>
-    <w:p>
-      <w:pPr>
-        <w:pStyle w:val="ListParagraph"/>
-        <w:numPr>
-          <w:ilvl w:val="0"/>
-          <w:numId w:val="19"/>
-        </w:numPr>
-        <w:rPr>
-          <w:rFonts w:ascii="Times New Roman" w:eastAsia="Times New Roman" w:hAnsi="Times New Roman" w:cs="Times New Roman"/>
-          <w:sz w:val="20"/>
-          <w:szCs w:val="20"/>
-        </w:rPr>
-      </w:pPr>
-      <w:r>
-        <w:rPr>
-          <w:rFonts w:ascii="Times New Roman" w:eastAsia="Times New Roman" w:hAnsi="Times New Roman" w:cs="Times New Roman"/>
-          <w:sz w:val="20"/>
-          <w:szCs w:val="20"/>
-        </w:rPr>
-        <w:t>Metryka 2: Wskaźnik Korekcji Formatu (Format Correction Rate - FCR) Modele językowe często dodają zbędny tekst wprowadzający. Zaimplementowano warstwę "miękkiego parsowania" (soft parsing) wykorzystującą wyrażenia regularne (RegEx), która próbuje wydobyć strukturę listową z odpowiedzi, nawet jeśli ścisłe parsowanie JSON zawiodło. Metryka ta pozwala ocenić, jak często model generuje poprawną odpowiedź merytorycznie, ale "brudną" technicznie. Wysoki FCR przy niskim PSR sygnalizuje konieczność poprawy instrukcji systemowych (System Prompt) w zakresie formatowania wyjścia.</w:t>
-      </w:r>
-    </w:p>
-    <w:p>
-      <w:pPr>
-        <w:pStyle w:val="ListParagraph"/>
-        <w:numPr>
-          <w:ilvl w:val="0"/>
-          <w:numId w:val="19"/>
-        </w:numPr>
-        <w:rPr>
-          <w:rFonts w:ascii="Times New Roman" w:eastAsia="Times New Roman" w:hAnsi="Times New Roman" w:cs="Times New Roman"/>
-          <w:sz w:val="20"/>
-          <w:szCs w:val="20"/>
-        </w:rPr>
-      </w:pPr>
-      <w:r>
-        <w:rPr>
-          <w:rFonts w:ascii="Times New Roman" w:eastAsia="Times New Roman" w:hAnsi="Times New Roman" w:cs="Times New Roman"/>
-          <w:sz w:val="20"/>
-          <w:szCs w:val="20"/>
-        </w:rPr>
-        <w:t>Metryka 3: Wydajność Klasyfikacji (Classification Performance) Dla próbek, które przeszły pomyślnie walidację formatu (PSR lub FCR), obliczana jest jakość detekcji manipulacji. Ponieważ mamy do czynienia z problemem klasyfikacji wieloetykietowej (jeden artykuł może zawierać wiele technik manipulacji) oraz niezbalansowanym zbiorem danych, jako główną miarę sukcesu przyjęto Macro F1-Score. Metryka ta jest średnią harmoniczną precyzji (Precision) i czułości (Recall), liczoną niezależnie dla każdej klasy błędu logicznego. Pozwala to na obiektywną ocenę modelu, zapobiegając sytuacji, w której model osiągałby sztucznie wysoki wynik poprzez ignorowanie rzadkich klas błędów.</w:t>
-      </w:r>
-    </w:p>
-    <w:p>
-      <w:pPr>
-        <w:ind w:left="360"/>
-        <w:rPr>
-          <w:rFonts w:ascii="Times New Roman" w:eastAsia="Times New Roman" w:hAnsi="Times New Roman" w:cs="Times New Roman"/>
-          <w:sz w:val="20"/>
-          <w:szCs w:val="20"/>
-        </w:rPr>
-      </w:pPr>
-      <w:r>
-        <w:rPr>
-          <w:rFonts w:ascii="Times New Roman" w:eastAsia="Times New Roman" w:hAnsi="Times New Roman" w:cs="Times New Roman"/>
-          <w:sz w:val="20"/>
-          <w:szCs w:val="20"/>
-        </w:rPr>
-        <w:t>System ewaluacji został zintegrowany z procesem treningowym – po każdym cyklu douczania automatycznie uruchamiany jest benchmark na wydzielonym zbiorze testowym (1521 dokumentów), a wyniki są logowane do pliku raportu.</w:t>
-      </w:r>
-    </w:p>
-    <w:p>
-      <w:pPr>
-        <w:ind w:left="360"/>
-        <w:rPr>
-          <w:rFonts w:ascii="Times New Roman" w:eastAsia="Times New Roman" w:hAnsi="Times New Roman" w:cs="Times New Roman"/>
-          <w:sz w:val="20"/>
-          <w:szCs w:val="20"/>
-        </w:rPr>
-      </w:pPr>
-      <w:r>
-        <w:rPr>
-          <w:rFonts w:ascii="Times New Roman" w:eastAsia="Times New Roman" w:hAnsi="Times New Roman" w:cs="Times New Roman"/>
-          <w:sz w:val="20"/>
-          <w:szCs w:val="20"/>
-        </w:rPr>
-        <w:t>2.</w:t>
-      </w:r>
-      <w:r>
-        <w:rPr>
-          <w:rFonts w:ascii="Times New Roman" w:eastAsia="Times New Roman" w:hAnsi="Times New Roman" w:cs="Times New Roman"/>
-          <w:sz w:val="20"/>
-          <w:szCs w:val="20"/>
-        </w:rPr>
-        <w:t>5</w:t>
-      </w:r>
-      <w:r>
-        <w:rPr>
-          <w:rFonts w:ascii="Times New Roman" w:eastAsia="Times New Roman" w:hAnsi="Times New Roman" w:cs="Times New Roman"/>
-          <w:sz w:val="20"/>
-          <w:szCs w:val="20"/>
-        </w:rPr>
-        <w:t>. Projekt i architektura Systemu Inżynierskiego (MLOps Loop)</w:t>
-      </w:r>
-    </w:p>
-    <w:p>
-      <w:pPr>
-        <w:ind w:left="360"/>
-        <w:rPr>
-          <w:rFonts w:ascii="Times New Roman" w:eastAsia="Times New Roman" w:hAnsi="Times New Roman" w:cs="Times New Roman"/>
-          <w:sz w:val="20"/>
-          <w:szCs w:val="20"/>
-        </w:rPr>
-      </w:pPr>
-      <w:r>
-        <w:rPr>
-          <w:rFonts w:ascii="Times New Roman" w:eastAsia="Times New Roman" w:hAnsi="Times New Roman" w:cs="Times New Roman"/>
-          <w:sz w:val="20"/>
-          <w:szCs w:val="20"/>
-        </w:rPr>
-        <w:t>Ostatnim, ale kluczowym elementem projektu, jest transformacja statycznego modelu w żywy, adaptujący się system. Zaprojektowano i zaimplementowano architekturę MLOps (Machine Learning Operations) typu "Human-in-the-Loop", która pozwala na ciągłe doskonalenie modelu w oparciu o interakcje z użytkownikiem. System ten składa się z kilku zintegrowanych komponentów:</w:t>
-      </w:r>
-    </w:p>
-    <w:p>
-      <w:pPr>
-        <w:ind w:left="360"/>
-        <w:rPr>
-          <w:rFonts w:ascii="Times New Roman" w:eastAsia="Times New Roman" w:hAnsi="Times New Roman" w:cs="Times New Roman"/>
-          <w:sz w:val="20"/>
-          <w:szCs w:val="20"/>
-        </w:rPr>
-      </w:pPr>
-      <w:r>
-        <w:rPr>
-          <w:rFonts w:ascii="Times New Roman" w:eastAsia="Times New Roman" w:hAnsi="Times New Roman" w:cs="Times New Roman"/>
-          <w:sz w:val="20"/>
-          <w:szCs w:val="20"/>
-        </w:rPr>
-        <w:t>1. Interfejs Zarządzania Danymi (Admin UI): W aplikacji frontendowej dodano tryb "Eksperta". Pozwala on użytkownikowi (analitykowi) na weryfikację odpowiedzi modelu. Jeśli model błędnie zidentyfikuje technikę manipulacji lub pominie istotny błąd logiczny, ekspert może ręcznie skorygować etykiety i uzasadnienie.</w:t>
-      </w:r>
-    </w:p>
-    <w:p>
-      <w:pPr>
-        <w:ind w:left="360"/>
-        <w:rPr>
-          <w:rFonts w:ascii="Times New Roman" w:eastAsia="Times New Roman" w:hAnsi="Times New Roman" w:cs="Times New Roman"/>
-          <w:sz w:val="20"/>
-          <w:szCs w:val="20"/>
-        </w:rPr>
-      </w:pPr>
-      <w:r>
-        <w:rPr>
-          <w:rFonts w:ascii="Times New Roman" w:eastAsia="Times New Roman" w:hAnsi="Times New Roman" w:cs="Times New Roman"/>
-          <w:sz w:val="20"/>
-          <w:szCs w:val="20"/>
-        </w:rPr>
-        <w:t>2. Backend Orkiestracyjny (FastAPI): Serce systemu stanowi serwis napisany w Pythonie (FastAPI), który pełni rolę orkiestratora. Odpowiada on za przyjmowanie zgłoszeń z UI i zapisywanie ich w bazie danych (SQLite) jako "Złote Próbki" (Golden Samples). Serwis ten monitoruje liczebność nowych próbek.</w:t>
-      </w:r>
-    </w:p>
-    <w:p>
-      <w:pPr>
-        <w:ind w:left="360"/>
-        <w:rPr>
-          <w:rFonts w:ascii="Times New Roman" w:eastAsia="Times New Roman" w:hAnsi="Times New Roman" w:cs="Times New Roman"/>
-          <w:sz w:val="20"/>
-          <w:szCs w:val="20"/>
-        </w:rPr>
-      </w:pPr>
-      <w:r>
-        <w:rPr>
-          <w:rFonts w:ascii="Times New Roman" w:eastAsia="Times New Roman" w:hAnsi="Times New Roman" w:cs="Times New Roman"/>
-          <w:sz w:val="20"/>
-          <w:szCs w:val="20"/>
-        </w:rPr>
-        <w:t>3. Automatyzacja Treningu (Trigger &amp; Retraining): Zaimplementowano logikę wyzwalacza (Trigger). Gdy baza nowych próbek osiągnie zdefiniowany próg (np. 50 nowych przykładów), orkiestrator automatycznie uruchamia w tle proces treningowy. Aby zapobiec zjawisku "katastrofalnego zapominania" (catastrophic forgetting) – sytuacji, w której model ucząc się nowych rzeczy zapomina starą wiedzę – system dynamicznie tworzy nowy zbiór treningowy. Składa się on z nowych próbek (nadpróbkowanych, czyli powielonych kilkukrotnie) oraz losowo dobranego podzbioru oryginalnych danych treningowych (Replay Buffer).</w:t>
-      </w:r>
-    </w:p>
-    <w:p>
-      <w:pPr>
-        <w:ind w:left="360"/>
-        <w:rPr>
-          <w:rFonts w:ascii="Times New Roman" w:eastAsia="Times New Roman" w:hAnsi="Times New Roman" w:cs="Times New Roman"/>
-          <w:sz w:val="20"/>
-          <w:szCs w:val="20"/>
-        </w:rPr>
-      </w:pPr>
-      <w:r>
-        <w:rPr>
-          <w:rFonts w:ascii="Times New Roman" w:eastAsia="Times New Roman" w:hAnsi="Times New Roman" w:cs="Times New Roman"/>
-          <w:sz w:val="20"/>
-          <w:szCs w:val="20"/>
-        </w:rPr>
-        <w:t>4. Walidacja i Wdrożenie (Hot-Swap Logic): Po zakończeniu treningu nowego adaptera, system automatycznie uruchamia opisany w punkcie 2.5 moduł Auto-Benchmark. Wynik F1-Score nowego modelu jest porównywany z wynikiem modelu aktualnie działającego na produkcji.</w:t>
-      </w:r>
-    </w:p>
-    <w:p>
-      <w:pPr>
-        <w:numPr>
-          <w:ilvl w:val="0"/>
-          <w:numId w:val="18"/>
-        </w:numPr>
-        <w:tabs>
-          <w:tab w:val="clear" w:pos="720"/>
-          <w:tab w:val="num" w:pos="1080"/>
-        </w:tabs>
-        <w:ind w:left="1080"/>
-        <w:rPr>
-          <w:rFonts w:ascii="Times New Roman" w:eastAsia="Times New Roman" w:hAnsi="Times New Roman" w:cs="Times New Roman"/>
-          <w:sz w:val="20"/>
-          <w:szCs w:val="20"/>
-        </w:rPr>
-      </w:pPr>
-      <w:r>
-        <w:rPr>
-          <w:rFonts w:ascii="Times New Roman" w:eastAsia="Times New Roman" w:hAnsi="Times New Roman" w:cs="Times New Roman"/>
-          <w:sz w:val="20"/>
-          <w:szCs w:val="20"/>
-        </w:rPr>
-        <w:lastRenderedPageBreak/>
-        <w:t>Jeśli Nowy_F1 &gt; Obecny_F1: System automatycznie aktualizuje plik konfiguracyjny Modelfile, wskazując na nowy plik adaptera, a następnie wysyła do API Ollamy sygnał przeładowania modelu. Proces ten odbywa się w tle, bez przerywania dostępności usługi dla użytkownika.</w:t>
-      </w:r>
-    </w:p>
-    <w:p>
-      <w:pPr>
-        <w:numPr>
-          <w:ilvl w:val="0"/>
-          <w:numId w:val="18"/>
-        </w:numPr>
-        <w:tabs>
-          <w:tab w:val="clear" w:pos="720"/>
-          <w:tab w:val="num" w:pos="1080"/>
-        </w:tabs>
-        <w:ind w:left="1080"/>
-        <w:rPr>
-          <w:rFonts w:ascii="Times New Roman" w:eastAsia="Times New Roman" w:hAnsi="Times New Roman" w:cs="Times New Roman"/>
-          <w:sz w:val="20"/>
-          <w:szCs w:val="20"/>
-        </w:rPr>
-      </w:pPr>
-      <w:r>
-        <w:rPr>
-          <w:rFonts w:ascii="Times New Roman" w:eastAsia="Times New Roman" w:hAnsi="Times New Roman" w:cs="Times New Roman"/>
-          <w:sz w:val="20"/>
-          <w:szCs w:val="20"/>
-        </w:rPr>
-        <w:t>Jeśli Nowy_F1 &lt;= Obecny_F1: Nowy adapter jest archiwizowany, a system wysyła powiadomienie do administratora o nieudanej próbie poprawy jakości, co może sugerować konieczność weryfikacji jakości nowych danych wejściowych.</w:t>
-      </w:r>
-    </w:p>
-    <w:p>
-      <w:pPr>
-        <w:ind w:left="360"/>
-        <w:rPr>
-          <w:rFonts w:ascii="Times New Roman" w:eastAsia="Times New Roman" w:hAnsi="Times New Roman" w:cs="Times New Roman"/>
-          <w:sz w:val="20"/>
-          <w:szCs w:val="20"/>
-        </w:rPr>
-      </w:pPr>
-      <w:r>
-        <w:rPr>
-          <w:rFonts w:ascii="Times New Roman" w:eastAsia="Times New Roman" w:hAnsi="Times New Roman" w:cs="Times New Roman"/>
-          <w:sz w:val="20"/>
-          <w:szCs w:val="20"/>
-        </w:rPr>
-        <w:t>Taka architektura zamyka pętlę sprzężenia zwrotnego, tworząc samouczący się system, który z czasem staje się coraz bardziej precyzyjny w specyficznej domenie polskiej dezinformacji.</w:t>
-      </w:r>
-    </w:p>
-    <w:p>
-      <w:pPr>
-        <w:rPr>
-          <w:rFonts w:ascii="Times New Roman" w:eastAsia="Times New Roman" w:hAnsi="Times New Roman" w:cs="Times New Roman"/>
-          <w:sz w:val="20"/>
-          <w:szCs w:val="20"/>
-        </w:rPr>
-      </w:pPr>
+        <w:rPr>
+          <w:rFonts w:ascii="Times New Roman" w:hAnsi="Times New Roman" w:cs="Times New Roman"/>
+          <w:sz w:val="20"/>
+          <w:szCs w:val="20"/>
+        </w:rPr>
+      </w:pPr>
+      <w:r>
+        <w:rPr>
+          <w:rFonts w:ascii="Times New Roman" w:hAnsi="Times New Roman" w:cs="Times New Roman"/>
+          <w:sz w:val="20"/>
+          <w:szCs w:val="20"/>
+        </w:rPr>
+        <w:t>Zastosowano architekturę Runtime Adapter Loading w serwerze Ollama. Podejście to polega na dynamicznym ładowaniu adaptera LoRA na wysokiej jakości model bazowy (Bielik-4.5B w kwantyzacji 8-bitowej). W pliku konfiguracyjnym Modelfile ustawiono temperaturę generacji na 0.1 oraz zdefiniowano precyzyjny szablon ChatML, co jest kluczowe dla determinizmu zwracanych struktur danych.</w:t>
+      </w:r>
+    </w:p>
+    <w:p>
+      <w:pPr>
+        <w:rPr>
+          <w:rFonts w:ascii="Times New Roman" w:hAnsi="Times New Roman" w:cs="Times New Roman"/>
+          <w:sz w:val="20"/>
+          <w:szCs w:val="20"/>
+        </w:rPr>
+      </w:pPr>
+    </w:p>
+    <w:p>
+      <w:pPr>
+        <w:rPr>
+          <w:rFonts w:ascii="Times New Roman" w:hAnsi="Times New Roman" w:cs="Times New Roman"/>
+          <w:sz w:val="20"/>
+          <w:szCs w:val="20"/>
+        </w:rPr>
+      </w:pPr>
+      <w:r>
+        <w:rPr>
+          <w:rFonts w:ascii="Times New Roman" w:hAnsi="Times New Roman" w:cs="Times New Roman"/>
+          <w:sz w:val="20"/>
+          <w:szCs w:val="20"/>
+        </w:rPr>
+        <w:t>2.5. Implementacja systemu automatycznej ewaluacji (Auto-Benchmark)</w:t>
+      </w:r>
+    </w:p>
+    <w:p>
+      <w:pPr>
+        <w:rPr>
+          <w:rFonts w:ascii="Times New Roman" w:hAnsi="Times New Roman" w:cs="Times New Roman"/>
+          <w:sz w:val="20"/>
+          <w:szCs w:val="20"/>
+        </w:rPr>
+      </w:pPr>
+    </w:p>
+    <w:p>
+      <w:pPr>
+        <w:rPr>
+          <w:rFonts w:ascii="Times New Roman" w:hAnsi="Times New Roman" w:cs="Times New Roman"/>
+          <w:sz w:val="20"/>
+          <w:szCs w:val="20"/>
+        </w:rPr>
+      </w:pPr>
+      <w:r>
+        <w:rPr>
+          <w:rFonts w:ascii="Times New Roman" w:hAnsi="Times New Roman" w:cs="Times New Roman"/>
+          <w:sz w:val="20"/>
+          <w:szCs w:val="20"/>
+        </w:rPr>
+        <w:t>W projektach opartych na LLM, gdzie wyjście jest tekstem strukturalnym (JSON), standardowe metryki (jak accuracy) są niewystarczające. Zaimplementowano autorski system ewaluacji (`benchmark.py`), który analizuje odpowiedzi modelu na wydzielonym zbiorze testowym w trzech wymiarach:</w:t>
+      </w:r>
+    </w:p>
+    <w:p>
+      <w:pPr>
+        <w:rPr>
+          <w:rFonts w:ascii="Times New Roman" w:hAnsi="Times New Roman" w:cs="Times New Roman"/>
+          <w:sz w:val="20"/>
+          <w:szCs w:val="20"/>
+        </w:rPr>
+      </w:pPr>
+    </w:p>
+    <w:p>
+      <w:pPr>
+        <w:rPr>
+          <w:rFonts w:ascii="Times New Roman" w:hAnsi="Times New Roman" w:cs="Times New Roman"/>
+          <w:sz w:val="20"/>
+          <w:szCs w:val="20"/>
+        </w:rPr>
+      </w:pPr>
+      <w:r>
+        <w:rPr>
+          <w:rFonts w:ascii="Times New Roman" w:hAnsi="Times New Roman" w:cs="Times New Roman"/>
+          <w:sz w:val="20"/>
+          <w:szCs w:val="20"/>
+        </w:rPr>
+        <w:t>1. Wskaźnik Sukcesu Parsowania (Parsing Success Rate - PSR): Techniczna metryka weryfikująca, czy odpowiedź modelu jest poprawnym obiektem JSON. Skrypt podejmuje dwie próby deserializacji: ścisłą (strict JSON) oraz opartą na wyrażeniach regularnych (regex recovery), aby odzyskać strukturę nawet w przypadku drobnych błędów formatowania (np. brak klamry zamykającej). Wysoki PSR (&gt;95%) jest warunkiem koniecznym do wdrożenia.</w:t>
+      </w:r>
+    </w:p>
+    <w:p>
+      <w:pPr>
+        <w:rPr>
+          <w:rFonts w:ascii="Times New Roman" w:hAnsi="Times New Roman" w:cs="Times New Roman"/>
+          <w:sz w:val="20"/>
+          <w:szCs w:val="20"/>
+        </w:rPr>
+      </w:pPr>
+      <w:r>
+        <w:rPr>
+          <w:rFonts w:ascii="Times New Roman" w:hAnsi="Times New Roman" w:cs="Times New Roman"/>
+          <w:sz w:val="20"/>
+          <w:szCs w:val="20"/>
+        </w:rPr>
+        <w:t>2. Zgodność z etykietami (Exact-Match Accuracy): Odsetek dokumentów, w których model idealnie odtworzył zbiór technik (zbiór predykcji jest identyczny ze zbiorem referencyjnym). Jest to bardzo rygorystyczna miara, karząca za każdą nadmiarową lub brakującą etykietę.</w:t>
+      </w:r>
+    </w:p>
+    <w:p>
+      <w:pPr>
+        <w:rPr>
+          <w:rFonts w:ascii="Times New Roman" w:hAnsi="Times New Roman" w:cs="Times New Roman"/>
+          <w:sz w:val="20"/>
+          <w:szCs w:val="20"/>
+        </w:rPr>
+      </w:pPr>
+      <w:r>
+        <w:rPr>
+          <w:rFonts w:ascii="Times New Roman" w:hAnsi="Times New Roman" w:cs="Times New Roman"/>
+          <w:sz w:val="20"/>
+          <w:szCs w:val="20"/>
+        </w:rPr>
+        <w:t>3. Wydajność Klasyfikacji (Mean Document-Level F1 - excluding empty gold-label docs): Główna metryka decyzyjna. Obliczana jako średnia harmoniczna precyzji i czułości (F1) liczona niezależnie dla każdego dokumentu, ale tylko dla tych próbek, które w rzeczywistości zawierają techniki manipulacji (niepuste gold labels).</w:t>
+      </w:r>
+    </w:p>
+    <w:p>
+      <w:pPr>
+        <w:rPr>
+          <w:rFonts w:ascii="Times New Roman" w:hAnsi="Times New Roman" w:cs="Times New Roman"/>
+          <w:sz w:val="20"/>
+          <w:szCs w:val="20"/>
+        </w:rPr>
+      </w:pPr>
+      <w:r>
+        <w:rPr>
+          <w:rFonts w:ascii="Times New Roman" w:hAnsi="Times New Roman" w:cs="Times New Roman"/>
+          <w:sz w:val="20"/>
+          <w:szCs w:val="20"/>
+        </w:rPr>
+        <w:t xml:space="preserve">   *   Uzasadnienie: Ze względu na niezbalansowanie zbioru danych (duża liczba "czystych" artykułów), wliczanie pustych przykładów sztucznie zawyżałoby wynik (model łatwo uczy się przewidywać pustą listę). Skupienie się na niepustych przykładach pozwala ocenić rzeczywistą zdolność modelu do detekcji manipulacji, a nie tylko jego tendencję do bycia konserwatywnym.</w:t>
+      </w:r>
+    </w:p>
+    <w:p>
+      <w:pPr>
+        <w:rPr>
+          <w:rFonts w:ascii="Times New Roman" w:hAnsi="Times New Roman" w:cs="Times New Roman"/>
+          <w:sz w:val="20"/>
+          <w:szCs w:val="20"/>
+        </w:rPr>
+      </w:pPr>
+    </w:p>
+    <w:p>
+      <w:pPr>
+        <w:rPr>
+          <w:rFonts w:ascii="Times New Roman" w:hAnsi="Times New Roman" w:cs="Times New Roman"/>
+          <w:sz w:val="20"/>
+          <w:szCs w:val="20"/>
+        </w:rPr>
+      </w:pPr>
+      <w:r>
+        <w:rPr>
+          <w:rFonts w:ascii="Times New Roman" w:hAnsi="Times New Roman" w:cs="Times New Roman"/>
+          <w:sz w:val="20"/>
+          <w:szCs w:val="20"/>
+        </w:rPr>
+        <w:t>System ewaluacji jest w pełni zautomatyzowany i zintegrowany z backendem – po każdym cyklu douczania uruchamiany jest na losowej próbce danych testowych, a wynik F1 decyduje o promocji modelu na produkcję.</w:t>
+      </w:r>
+    </w:p>
+    <w:p>
+      <w:pPr>
+        <w:rPr>
+          <w:rFonts w:ascii="Times New Roman" w:hAnsi="Times New Roman" w:cs="Times New Roman"/>
+          <w:sz w:val="20"/>
+          <w:szCs w:val="20"/>
+        </w:rPr>
+      </w:pPr>
+    </w:p>
+    <w:p>
+      <w:pPr>
+        <w:rPr>
+          <w:rFonts w:ascii="Times New Roman" w:hAnsi="Times New Roman" w:cs="Times New Roman"/>
+          <w:sz w:val="20"/>
+          <w:szCs w:val="20"/>
+        </w:rPr>
+      </w:pPr>
+      <w:r>
+        <w:rPr>
+          <w:rFonts w:ascii="Times New Roman" w:hAnsi="Times New Roman" w:cs="Times New Roman"/>
+          <w:sz w:val="20"/>
+          <w:szCs w:val="20"/>
+        </w:rPr>
+        <w:t>2.6. Projekt i architektura Systemu Inżynierskiego (MLOps Loop)</w:t>
+      </w:r>
+    </w:p>
+    <w:p>
+      <w:pPr>
+        <w:rPr>
+          <w:rFonts w:ascii="Times New Roman" w:hAnsi="Times New Roman" w:cs="Times New Roman"/>
+          <w:sz w:val="20"/>
+          <w:szCs w:val="20"/>
+        </w:rPr>
+      </w:pPr>
+    </w:p>
+    <w:p>
+      <w:pPr>
+        <w:rPr>
+          <w:rFonts w:ascii="Times New Roman" w:hAnsi="Times New Roman" w:cs="Times New Roman"/>
+          <w:sz w:val="20"/>
+          <w:szCs w:val="20"/>
+        </w:rPr>
+      </w:pPr>
+      <w:r>
+        <w:rPr>
+          <w:rFonts w:ascii="Times New Roman" w:hAnsi="Times New Roman" w:cs="Times New Roman"/>
+          <w:sz w:val="20"/>
+          <w:szCs w:val="20"/>
+        </w:rPr>
+        <w:t>Istotą projektu jako pracy inżynierskiej jest transformacja statycznego modelu w adaptujący się system. Zaprojektowano architekturę MLOps typu "Human-in-the-Loop", składającą się z:</w:t>
+      </w:r>
+    </w:p>
+    <w:p>
+      <w:pPr>
+        <w:rPr>
+          <w:rFonts w:ascii="Times New Roman" w:hAnsi="Times New Roman" w:cs="Times New Roman"/>
+          <w:sz w:val="20"/>
+          <w:szCs w:val="20"/>
+        </w:rPr>
+      </w:pPr>
+    </w:p>
+    <w:p>
+      <w:pPr>
+        <w:rPr>
+          <w:rFonts w:ascii="Times New Roman" w:hAnsi="Times New Roman" w:cs="Times New Roman"/>
+          <w:sz w:val="20"/>
+          <w:szCs w:val="20"/>
+        </w:rPr>
+      </w:pPr>
+      <w:r>
+        <w:rPr>
+          <w:rFonts w:ascii="Times New Roman" w:hAnsi="Times New Roman" w:cs="Times New Roman"/>
+          <w:sz w:val="20"/>
+          <w:szCs w:val="20"/>
+        </w:rPr>
+        <w:t>1. Backendu Orkiestracyjnego: Serwisu w Pythonie, który monitoruje przyrost danych i zarządza procesami w tle.</w:t>
+      </w:r>
+    </w:p>
+    <w:p>
+      <w:pPr>
+        <w:rPr>
+          <w:rFonts w:ascii="Times New Roman" w:hAnsi="Times New Roman" w:cs="Times New Roman"/>
+          <w:sz w:val="20"/>
+          <w:szCs w:val="20"/>
+        </w:rPr>
+      </w:pPr>
+      <w:r>
+        <w:rPr>
+          <w:rFonts w:ascii="Times New Roman" w:hAnsi="Times New Roman" w:cs="Times New Roman"/>
+          <w:sz w:val="20"/>
+          <w:szCs w:val="20"/>
+        </w:rPr>
+        <w:t>2. Automatyzacji Treningu (Trigger &amp; Retraining): Mechanizmu, który po zebraniu odpowiedniej liczby nowych próbek automatycznie uruchamia proces douczania, wykorzystując techniki zapobiegające "katastrofalnemu zapominaniu" (Replay Buffer).</w:t>
+      </w:r>
+    </w:p>
+    <w:p>
+      <w:pPr>
+        <w:rPr>
+          <w:rFonts w:ascii="Times New Roman" w:hAnsi="Times New Roman" w:cs="Times New Roman"/>
+          <w:sz w:val="20"/>
+          <w:szCs w:val="20"/>
+        </w:rPr>
+      </w:pPr>
+      <w:r>
+        <w:rPr>
+          <w:rFonts w:ascii="Times New Roman" w:hAnsi="Times New Roman" w:cs="Times New Roman"/>
+          <w:sz w:val="20"/>
+          <w:szCs w:val="20"/>
+        </w:rPr>
+        <w:t>3. Automatycznego Wdrożenia (Hot-Swap): Logiki decyzyjnej, która na podstawie wyników benchmarku automatycznie podmienia model na produkcji (bez przerywania dostępności usługi), tylko jeśli nowa wersja osiąga lepsze wyniki F1.</w:t>
+      </w:r>
+    </w:p>
+    <w:p>
+      <w:pPr>
+        <w:rPr>
+          <w:rFonts w:ascii="Times New Roman" w:hAnsi="Times New Roman" w:cs="Times New Roman"/>
+          <w:sz w:val="20"/>
+          <w:szCs w:val="20"/>
+        </w:rPr>
+      </w:pPr>
+    </w:p>
+    <w:p>
+      <w:pPr>
+        <w:rPr>
+          <w:rFonts w:ascii="Times New Roman" w:hAnsi="Times New Roman" w:cs="Times New Roman"/>
+          <w:sz w:val="20"/>
+          <w:szCs w:val="20"/>
+        </w:rPr>
+      </w:pPr>
+      <w:r>
+        <w:rPr>
+          <w:rFonts w:ascii="Times New Roman" w:hAnsi="Times New Roman" w:cs="Times New Roman"/>
+          <w:sz w:val="20"/>
+          <w:szCs w:val="20"/>
+        </w:rPr>
+        <w:t>2.7. Ograniczenia projektu</w:t>
+      </w:r>
+    </w:p>
+    <w:p>
+      <w:pPr>
+        <w:rPr>
+          <w:rFonts w:ascii="Times New Roman" w:hAnsi="Times New Roman" w:cs="Times New Roman"/>
+          <w:sz w:val="20"/>
+          <w:szCs w:val="20"/>
+        </w:rPr>
+      </w:pPr>
+    </w:p>
+    <w:p>
+      <w:pPr>
+        <w:rPr>
+          <w:rFonts w:ascii="Times New Roman" w:hAnsi="Times New Roman" w:cs="Times New Roman"/>
+          <w:sz w:val="20"/>
+          <w:szCs w:val="20"/>
+        </w:rPr>
+      </w:pPr>
+      <w:r>
+        <w:rPr>
+          <w:rFonts w:ascii="Times New Roman" w:hAnsi="Times New Roman" w:cs="Times New Roman"/>
+          <w:sz w:val="20"/>
+          <w:szCs w:val="20"/>
+        </w:rPr>
+        <w:t>Jako realizacja inżynierska, projekt posiada pewne ograniczenia wynikające z przyjętego zakresu prac oraz dostępnych zasobów:</w:t>
+      </w:r>
+    </w:p>
+    <w:p>
+      <w:pPr>
+        <w:rPr>
+          <w:rFonts w:ascii="Times New Roman" w:hAnsi="Times New Roman" w:cs="Times New Roman"/>
+          <w:sz w:val="20"/>
+          <w:szCs w:val="20"/>
+        </w:rPr>
+      </w:pPr>
+    </w:p>
+    <w:p>
+      <w:pPr>
+        <w:rPr>
+          <w:rFonts w:ascii="Times New Roman" w:hAnsi="Times New Roman" w:cs="Times New Roman"/>
+          <w:sz w:val="20"/>
+          <w:szCs w:val="20"/>
+        </w:rPr>
+      </w:pPr>
+      <w:r>
+        <w:rPr>
+          <w:rFonts w:ascii="Times New Roman" w:hAnsi="Times New Roman" w:cs="Times New Roman"/>
+          <w:sz w:val="20"/>
+          <w:szCs w:val="20"/>
+        </w:rPr>
+        <w:t>Ograniczenia infrastrukturalne: Ze względu na ograniczone zasoby sprzętowe (brak dostępu do środowiska serwerowego z dużą ilością pamięci VRAM), system został wdrożony i przetestowany w środowisku lokalnym jako Proof-of-Concept. Uniemożliwiło to pełne testy wydajnościowe z maksymalnym wykorzystaniem okna kontekstowego (16k-32k tokenów) w warunkach produkcyjnego obciążenia.</w:t>
+      </w:r>
+    </w:p>
+    <w:p>
+      <w:pPr>
+        <w:rPr>
+          <w:rFonts w:ascii="Times New Roman" w:hAnsi="Times New Roman" w:cs="Times New Roman"/>
+          <w:sz w:val="20"/>
+          <w:szCs w:val="20"/>
+        </w:rPr>
+      </w:pPr>
+      <w:r>
+        <w:rPr>
+          <w:rFonts w:ascii="Times New Roman" w:hAnsi="Times New Roman" w:cs="Times New Roman"/>
+          <w:sz w:val="20"/>
+          <w:szCs w:val="20"/>
+        </w:rPr>
+        <w:t>Niezbalansowanie zbioru danych: Zbiór treningowy charakteryzuje się znaczną nadreprezentacją próbek pustych (brak technik manipulacji), co wpływa na "konserwatywność" modelu – tendencję do nieoznaczania technik w przypadkach niejednoznacznych, aby zminimalizować liczbę fałszywych alarmów.</w:t>
+      </w:r>
+    </w:p>
+    <w:p>
+      <w:pPr>
+        <w:rPr>
+          <w:rFonts w:ascii="Times New Roman" w:hAnsi="Times New Roman" w:cs="Times New Roman"/>
+          <w:sz w:val="20"/>
+          <w:szCs w:val="20"/>
+        </w:rPr>
+      </w:pPr>
+      <w:r>
+        <w:rPr>
+          <w:rFonts w:ascii="Times New Roman" w:hAnsi="Times New Roman" w:cs="Times New Roman"/>
+          <w:sz w:val="20"/>
+          <w:szCs w:val="20"/>
+        </w:rPr>
+        <w:t>Uproszczona autoryzacja eksperta: Funkcjonalność logowania eksperta została zaimplementowana w formie uproszczonego przełącznika interfejsu (mock), pomijając zaawansowane mechanizmy uwierzytelniania (RBAC), co byłoby wymagane przy wdrożeniu komercyjnym.</w:t>
+      </w:r>
+    </w:p>
+    <w:p>
+      <w:pPr>
+        <w:rPr>
+          <w:rFonts w:ascii="Times New Roman" w:hAnsi="Times New Roman" w:cs="Times New Roman"/>
+          <w:sz w:val="20"/>
+          <w:szCs w:val="20"/>
+        </w:rPr>
+      </w:pPr>
+      <w:r>
+        <w:rPr>
+          <w:rFonts w:ascii="Times New Roman" w:hAnsi="Times New Roman" w:cs="Times New Roman"/>
+          <w:sz w:val="20"/>
+          <w:szCs w:val="20"/>
+        </w:rPr>
+        <w:t>Brak formalnej walidacji jakości wyjaśnień: Oceniono głównie poprawność klasyfikacji (wykrycie tagu). Jakość generowanych wyjaśnień (NLE) nie została poddana rygorystycznej ocenie z udziałem grupy sędziów kompetentnych (human evaluation), co jest standardem w pracach ściśle badawczych.</w:t>
+      </w:r>
+    </w:p>
+    <w:p>
+      <w:pPr>
+        <w:rPr>
+          <w:rFonts w:ascii="Times New Roman" w:hAnsi="Times New Roman" w:cs="Times New Roman"/>
+          <w:sz w:val="20"/>
+          <w:szCs w:val="20"/>
+        </w:rPr>
+      </w:pPr>
+      <w:r>
+        <w:rPr>
+          <w:rFonts w:ascii="Times New Roman" w:hAnsi="Times New Roman" w:cs="Times New Roman"/>
+          <w:sz w:val="20"/>
+          <w:szCs w:val="20"/>
+        </w:rPr>
+        <w:t>Zależność od jakości danych syntetycznych: Skuteczność modelu jest bezpośrednio skorelowana z jakością danych wygenerowanych przez model "Nauczyciela". Ewentualne błędy w rozumowaniu modelu Qwen-2.5-7B mogły zostać powielone w procesie destylacji.</w:t>
+      </w:r>
+    </w:p>
+    <w:p>
+      <w:pPr>
+        <w:rPr>
+          <w:rFonts w:ascii="Times New Roman" w:hAnsi="Times New Roman" w:cs="Times New Roman"/>
+          <w:sz w:val="20"/>
+          <w:szCs w:val="20"/>
+        </w:rPr>
+      </w:pPr>
+      <w:r>
+        <w:rPr>
+          <w:rFonts w:ascii="Times New Roman" w:hAnsi="Times New Roman" w:cs="Times New Roman"/>
+          <w:sz w:val="20"/>
+          <w:szCs w:val="20"/>
+        </w:rPr>
+        <w:t>Ryzyko biasu w procesie destylacji: Istnieje ryzyko, że model przejął pewne uprzedzenia (bias) zawarte w modelu Nauczyciela, co jest typowym zjawiskiem w procesie Knowledge Distillation.</w:t>
+      </w:r>
     </w:p>
     <w:p>
       <w:pPr>
@@ -3492,10 +3378,18 @@
         </w:rPr>
         <w:lastRenderedPageBreak/>
         <w:drawing>
-          <wp:inline distT="0" distB="0" distL="0" distR="0" wp14:anchorId="212EDFC2" wp14:editId="16E6EEA8">
-            <wp:extent cx="3952875" cy="8877300"/>
-            <wp:effectExtent l="0" t="0" r="9525" b="0"/>
-            <wp:docPr id="381852318" name="Picture 2"/>
+          <wp:anchor distT="0" distB="0" distL="114300" distR="114300" simplePos="0" relativeHeight="251658240" behindDoc="0" locked="0" layoutInCell="1" allowOverlap="1" wp14:anchorId="54E44B35" wp14:editId="7394B629">
+            <wp:simplePos x="900545" y="900545"/>
+            <wp:positionH relativeFrom="margin">
+              <wp:align>center</wp:align>
+            </wp:positionH>
+            <wp:positionV relativeFrom="margin">
+              <wp:align>center</wp:align>
+            </wp:positionV>
+            <wp:extent cx="3951605" cy="8877300"/>
+            <wp:effectExtent l="0" t="0" r="0" b="0"/>
+            <wp:wrapSquare wrapText="bothSides"/>
+            <wp:docPr id="956618797" name="Picture 1"/>
             <wp:cNvGraphicFramePr>
               <a:graphicFrameLocks xmlns:a="http://schemas.openxmlformats.org/drawingml/2006/main" noChangeAspect="1"/>
             </wp:cNvGraphicFramePr>
@@ -3503,7 +3397,7 @@
               <a:graphicData uri="http://schemas.openxmlformats.org/drawingml/2006/picture">
                 <pic:pic xmlns:pic="http://schemas.openxmlformats.org/drawingml/2006/picture">
                   <pic:nvPicPr>
-                    <pic:cNvPr id="0" name="Picture 2"/>
+                    <pic:cNvPr id="0" name="Picture 1"/>
                     <pic:cNvPicPr>
                       <a:picLocks noChangeAspect="1" noChangeArrowheads="1"/>
                     </pic:cNvPicPr>
@@ -3524,7 +3418,7 @@
                   <pic:spPr bwMode="auto">
                     <a:xfrm>
                       <a:off x="0" y="0"/>
-                      <a:ext cx="3952875" cy="8877300"/>
+                      <a:ext cx="3951605" cy="8877300"/>
                     </a:xfrm>
                     <a:prstGeom prst="rect">
                       <a:avLst/>
@@ -3537,7 +3431,7 @@
                 </pic:pic>
               </a:graphicData>
             </a:graphic>
-          </wp:inline>
+          </wp:anchor>
         </w:drawing>
       </w:r>
     </w:p>
@@ -3559,6 +3453,7 @@
         </w:numPr>
       </w:pPr>
       <w:r>
+        <w:lastRenderedPageBreak/>
         <w:t>Wnioski i perspektywy rozwoju (maksymalnie 1 strona)</w:t>
       </w:r>
     </w:p>
@@ -3600,10 +3495,276 @@
       <w:pPr>
         <w:rPr>
           <w:rFonts w:ascii="Times New Roman" w:hAnsi="Times New Roman" w:cs="Times New Roman"/>
-          <w:color w:val="FF0000"/>
-          <w:sz w:val="20"/>
-        </w:rPr>
-      </w:pPr>
+          <w:sz w:val="20"/>
+        </w:rPr>
+      </w:pPr>
+    </w:p>
+    <w:p>
+      <w:pPr>
+        <w:rPr>
+          <w:rFonts w:ascii="Times New Roman" w:hAnsi="Times New Roman" w:cs="Times New Roman"/>
+          <w:sz w:val="20"/>
+        </w:rPr>
+      </w:pPr>
+      <w:r>
+        <w:rPr>
+          <w:rFonts w:ascii="Times New Roman" w:hAnsi="Times New Roman" w:cs="Times New Roman"/>
+          <w:sz w:val="20"/>
+        </w:rPr>
+        <w:t>Główny cel pracy, zdefiniowany jako zaprojektowanie i implementacja kompletnego systemu informatycznego do detekcji manipulacji w tekstach polskojęzycznych, został zrealizowany. Powstał w pełni funkcjonalny artefakt inżynierski, który integruje zaawansowane modele językowe (LLM) z nowoczesną architekturą aplikacji internetowej.</w:t>
+      </w:r>
+    </w:p>
+    <w:p>
+      <w:pPr>
+        <w:rPr>
+          <w:rFonts w:ascii="Times New Roman" w:hAnsi="Times New Roman" w:cs="Times New Roman"/>
+          <w:sz w:val="20"/>
+        </w:rPr>
+      </w:pPr>
+    </w:p>
+    <w:p>
+      <w:pPr>
+        <w:rPr>
+          <w:rFonts w:ascii="Times New Roman" w:hAnsi="Times New Roman" w:cs="Times New Roman"/>
+          <w:sz w:val="20"/>
+        </w:rPr>
+      </w:pPr>
+      <w:r>
+        <w:rPr>
+          <w:rFonts w:ascii="Times New Roman" w:hAnsi="Times New Roman" w:cs="Times New Roman"/>
+          <w:sz w:val="20"/>
+        </w:rPr>
+        <w:t>Udało się skutecznie rozwiązać kluczowe wyzwania techniczne:</w:t>
+      </w:r>
+    </w:p>
+    <w:p>
+      <w:pPr>
+        <w:rPr>
+          <w:rFonts w:ascii="Times New Roman" w:hAnsi="Times New Roman" w:cs="Times New Roman"/>
+          <w:sz w:val="20"/>
+        </w:rPr>
+      </w:pPr>
+      <w:r>
+        <w:rPr>
+          <w:rFonts w:ascii="Times New Roman" w:hAnsi="Times New Roman" w:cs="Times New Roman"/>
+          <w:sz w:val="20"/>
+        </w:rPr>
+        <w:t>*   Zaadaptowano model Bielik-4.5B do specyficznego zadania detekcji błędów logicznych poprzez proces Supervised Fine-Tuning (SFT) z wykorzystaniem techniki QLoRA.</w:t>
+      </w:r>
+    </w:p>
+    <w:p>
+      <w:pPr>
+        <w:rPr>
+          <w:rFonts w:ascii="Times New Roman" w:hAnsi="Times New Roman" w:cs="Times New Roman"/>
+          <w:sz w:val="20"/>
+        </w:rPr>
+      </w:pPr>
+      <w:r>
+        <w:rPr>
+          <w:rFonts w:ascii="Times New Roman" w:hAnsi="Times New Roman" w:cs="Times New Roman"/>
+          <w:sz w:val="20"/>
+        </w:rPr>
+        <w:t>*   Zrozumiano i zaimplementowano proces destylacji wiedzy (Knowledge Distillation) w celu wygenerowania wyjaśnień w języku naturalnym (NLE), co nadało systemowi cechę wyjaśnialności (XAI).</w:t>
+      </w:r>
+    </w:p>
+    <w:p>
+      <w:pPr>
+        <w:rPr>
+          <w:rFonts w:ascii="Times New Roman" w:hAnsi="Times New Roman" w:cs="Times New Roman"/>
+          <w:sz w:val="20"/>
+        </w:rPr>
+      </w:pPr>
+      <w:r>
+        <w:rPr>
+          <w:rFonts w:ascii="Times New Roman" w:hAnsi="Times New Roman" w:cs="Times New Roman"/>
+          <w:sz w:val="20"/>
+        </w:rPr>
+        <w:t>*   Zbudowano kompletną pętlę MLOps (Machine Learning Operations), umożliwiającą automatyczne douczanie i wdrażanie modelu w trybie ciągłym (Human-in-the-Loop), co wykracza poza standardowy zakres prac inżynierskich.</w:t>
+      </w:r>
+    </w:p>
+    <w:p>
+      <w:pPr>
+        <w:rPr>
+          <w:rFonts w:ascii="Times New Roman" w:hAnsi="Times New Roman" w:cs="Times New Roman"/>
+          <w:sz w:val="20"/>
+        </w:rPr>
+      </w:pPr>
+    </w:p>
+    <w:p>
+      <w:pPr>
+        <w:rPr>
+          <w:rFonts w:ascii="Times New Roman" w:hAnsi="Times New Roman" w:cs="Times New Roman"/>
+          <w:sz w:val="20"/>
+        </w:rPr>
+      </w:pPr>
+      <w:r>
+        <w:rPr>
+          <w:rFonts w:ascii="Times New Roman" w:hAnsi="Times New Roman" w:cs="Times New Roman"/>
+          <w:sz w:val="20"/>
+        </w:rPr>
+        <w:t>System działa lokalnie, wykorzystując optymalizacje (kwantyzacja 4-bitowa, runtime adapter loading), co czyni go dostępnym bez konieczności inwestowania w kosztowną infrastrukturę chmurową. Osiągnięto kompromis między jakością detekcji a wymaganiami sprzętowymi, dostarczając narzędzie gotowe do dalszego rozwoju.</w:t>
+      </w:r>
+    </w:p>
+    <w:p>
+      <w:pPr>
+        <w:rPr>
+          <w:rFonts w:ascii="Times New Roman" w:hAnsi="Times New Roman" w:cs="Times New Roman"/>
+          <w:sz w:val="20"/>
+        </w:rPr>
+      </w:pPr>
+    </w:p>
+    <w:p>
+      <w:pPr>
+        <w:rPr>
+          <w:rFonts w:ascii="Times New Roman" w:hAnsi="Times New Roman" w:cs="Times New Roman"/>
+          <w:sz w:val="20"/>
+        </w:rPr>
+      </w:pPr>
+      <w:r>
+        <w:rPr>
+          <w:rFonts w:ascii="Times New Roman" w:hAnsi="Times New Roman" w:cs="Times New Roman"/>
+          <w:sz w:val="20"/>
+        </w:rPr>
+        <w:t>Perspektywy rozwoju</w:t>
+      </w:r>
+    </w:p>
+    <w:p>
+      <w:pPr>
+        <w:rPr>
+          <w:rFonts w:ascii="Times New Roman" w:hAnsi="Times New Roman" w:cs="Times New Roman"/>
+          <w:sz w:val="20"/>
+        </w:rPr>
+      </w:pPr>
+    </w:p>
+    <w:p>
+      <w:pPr>
+        <w:rPr>
+          <w:rFonts w:ascii="Times New Roman" w:hAnsi="Times New Roman" w:cs="Times New Roman"/>
+          <w:sz w:val="20"/>
+        </w:rPr>
+      </w:pPr>
+      <w:r>
+        <w:rPr>
+          <w:rFonts w:ascii="Times New Roman" w:hAnsi="Times New Roman" w:cs="Times New Roman"/>
+          <w:sz w:val="20"/>
+        </w:rPr>
+        <w:t>Zidentyfikowane w toku prac ograniczenia projektu wyznaczają bezpośrednie kierunki jego dalszego rozwoju:</w:t>
+      </w:r>
+    </w:p>
+    <w:p>
+      <w:pPr>
+        <w:rPr>
+          <w:rFonts w:ascii="Times New Roman" w:hAnsi="Times New Roman" w:cs="Times New Roman"/>
+          <w:sz w:val="20"/>
+        </w:rPr>
+      </w:pPr>
+    </w:p>
+    <w:p>
+      <w:pPr>
+        <w:rPr>
+          <w:rFonts w:ascii="Times New Roman" w:hAnsi="Times New Roman" w:cs="Times New Roman"/>
+          <w:sz w:val="20"/>
+        </w:rPr>
+      </w:pPr>
+      <w:r>
+        <w:rPr>
+          <w:rFonts w:ascii="Times New Roman" w:hAnsi="Times New Roman" w:cs="Times New Roman"/>
+          <w:sz w:val="20"/>
+        </w:rPr>
+        <w:t>1.  Rozbudowa infrastruktury i skalowanie: Obecna wersja systemu, będąca prototypem (Proof-of-Concept), jest ograniczona zasobami sprzętu konsumenckiego. Naturalnym krokiem jest migracja rozwiązania na środowisko serwerowe z profesjonalnymi układami GPU (VRAM &gt; 24GB). Pozwoliłoby to na pełne wykorzystanie okna kontekstowego modelu (do 32k tokenów) bez kompromisów wydajnościowych oraz obsługę wielu żądań jednocześnie.</w:t>
+      </w:r>
+    </w:p>
+    <w:p>
+      <w:pPr>
+        <w:rPr>
+          <w:rFonts w:ascii="Times New Roman" w:hAnsi="Times New Roman" w:cs="Times New Roman"/>
+          <w:sz w:val="20"/>
+        </w:rPr>
+      </w:pPr>
+    </w:p>
+    <w:p>
+      <w:pPr>
+        <w:rPr>
+          <w:rFonts w:ascii="Times New Roman" w:hAnsi="Times New Roman" w:cs="Times New Roman"/>
+          <w:sz w:val="20"/>
+        </w:rPr>
+      </w:pPr>
+      <w:r>
+        <w:rPr>
+          <w:rFonts w:ascii="Times New Roman" w:hAnsi="Times New Roman" w:cs="Times New Roman"/>
+          <w:sz w:val="20"/>
+        </w:rPr>
+        <w:t>2.  Automatyczna Walidacja Wyjaśnień (LLM-as-a-Judge): Ze względu na skalę zbioru danych, ręczna ocena tysięcy wyjaśnień przez ekspertów jest nieefektywna kosztowo i czasowo. Perspektywicznym kierunkiem jest wdrożenie metodologii "LLM-as-a-Judge", w której potężny model językowy (np. GPT-4) ocenia spójność i poprawność logiczną generowanych przez system wyjaśnień (NLE). Rola ludzkiego eksperta ograniczałaby się wówczas do weryfikacji reprezentatywnej, losowej próbki ocen modelowych, co pozwoliłoby na skalowalną walidację jakości modułu XAI.</w:t>
+      </w:r>
+    </w:p>
+    <w:p>
+      <w:pPr>
+        <w:rPr>
+          <w:rFonts w:ascii="Times New Roman" w:hAnsi="Times New Roman" w:cs="Times New Roman"/>
+          <w:sz w:val="20"/>
+        </w:rPr>
+      </w:pPr>
+    </w:p>
+    <w:p>
+      <w:pPr>
+        <w:rPr>
+          <w:rFonts w:ascii="Times New Roman" w:hAnsi="Times New Roman" w:cs="Times New Roman"/>
+          <w:sz w:val="20"/>
+        </w:rPr>
+      </w:pPr>
+      <w:r>
+        <w:rPr>
+          <w:rFonts w:ascii="Times New Roman" w:hAnsi="Times New Roman" w:cs="Times New Roman"/>
+          <w:sz w:val="20"/>
+        </w:rPr>
+        <w:t>3.  Zbalansowanie i rozszerzenie zbioru danych: Aby zredukować "konserwatywność" modelu (tendencję do nieoznaczania technik w przypadkach niejednoznacznych), należy wzbogacić zbiór treningowy o większą liczbę przykładów pozytywnych (zawierających manipulację), redukując relatywną nadreprezentację próbek pustych. Możliwe jest również rozszerzenie taksonomii wykrywanych błędów o nowe kategorie.</w:t>
+      </w:r>
+    </w:p>
+    <w:p>
+      <w:pPr>
+        <w:rPr>
+          <w:rFonts w:ascii="Times New Roman" w:hAnsi="Times New Roman" w:cs="Times New Roman"/>
+          <w:sz w:val="20"/>
+        </w:rPr>
+      </w:pPr>
+    </w:p>
+    <w:p>
+      <w:pPr>
+        <w:rPr>
+          <w:rFonts w:ascii="Times New Roman" w:hAnsi="Times New Roman" w:cs="Times New Roman"/>
+          <w:sz w:val="20"/>
+        </w:rPr>
+      </w:pPr>
+      <w:r>
+        <w:rPr>
+          <w:rFonts w:ascii="Times New Roman" w:hAnsi="Times New Roman" w:cs="Times New Roman"/>
+          <w:sz w:val="20"/>
+        </w:rPr>
+        <w:t>4.  Wdrożenie zaawansowanych mechanizmów bezpieczeństwa: Ewentualne wdrożenie produkcyjne wymaga zastąpienia obecnego, uproszczonego modułu logowania pełnym systemem uwierzytelniania i autoryzacji opartym na rolach (RBAC). Pozwoli to na bezpieczne audytowanie zmian wprowadzanych przez ekspertów do zbioru treningowego "Złotych Próbek".</w:t>
+      </w:r>
+    </w:p>
+    <w:p>
+      <w:pPr>
+        <w:rPr>
+          <w:rFonts w:ascii="Times New Roman" w:hAnsi="Times New Roman" w:cs="Times New Roman"/>
+          <w:sz w:val="20"/>
+        </w:rPr>
+      </w:pPr>
+    </w:p>
+    <w:p>
+      <w:pPr>
+        <w:rPr>
+          <w:rFonts w:ascii="Times New Roman" w:hAnsi="Times New Roman" w:cs="Times New Roman"/>
+          <w:sz w:val="20"/>
+        </w:rPr>
+      </w:pPr>
+      <w:r>
+        <w:rPr>
+          <w:rFonts w:ascii="Times New Roman" w:hAnsi="Times New Roman" w:cs="Times New Roman"/>
+          <w:sz w:val="20"/>
+        </w:rPr>
+        <w:t>5.  Mitygacja stronniczości (Bias Mitigation): Istotnym kierunkiem badawczym jest analiza i eliminacja potencjalnych uprzedzeń, które model mógł odziedziczyć w procesie destylacji wiedzy od modelu "Nauczyciela". Opracowanie metod filtracji danych treningowych pod kątem neutralności światopoglądowej zwiększy obiektywność systemu.</w:t>
+      </w:r>
     </w:p>
     <w:p>
       <w:pPr>
@@ -3614,6 +3775,7 @@
         </w:numPr>
       </w:pPr>
       <w:r>
+        <w:lastRenderedPageBreak/>
         <w:t>Bibliografia/źródła</w:t>
       </w:r>
     </w:p>
@@ -3626,14 +3788,16 @@
       <w:pPr>
         <w:rPr>
           <w:rFonts w:ascii="Times New Roman" w:hAnsi="Times New Roman" w:cs="Times New Roman"/>
-        </w:rPr>
-      </w:pPr>
-      <w:r>
-        <w:rPr>
-          <w:rFonts w:ascii="Times New Roman" w:hAnsi="Times New Roman" w:cs="Times New Roman"/>
           <w:color w:val="FF0000"/>
           <w:sz w:val="20"/>
         </w:rPr>
+      </w:pPr>
+      <w:r>
+        <w:rPr>
+          <w:rFonts w:ascii="Times New Roman" w:hAnsi="Times New Roman" w:cs="Times New Roman"/>
+          <w:color w:val="FF0000"/>
+          <w:sz w:val="20"/>
+        </w:rPr>
         <w:t xml:space="preserve">Choć niniejszy dokument nie jest pracą dyplomową w tradycyjnym tego słowa rozumieniu, </w:t>
       </w:r>
       <w:r>
@@ -3644,6 +3808,292 @@
         </w:rPr>
         <w:t>warto odnotować źródła, z których korzystano w trakcie realizacji projektu i/lub niniejszego dokumentu.</w:t>
       </w:r>
+    </w:p>
+    <w:p>
+      <w:pPr>
+        <w:rPr>
+          <w:rFonts w:ascii="Times New Roman" w:hAnsi="Times New Roman" w:cs="Times New Roman"/>
+          <w:sz w:val="20"/>
+          <w:szCs w:val="20"/>
+        </w:rPr>
+      </w:pPr>
+    </w:p>
+    <w:p>
+      <w:pPr>
+        <w:rPr>
+          <w:rFonts w:ascii="Times New Roman" w:hAnsi="Times New Roman" w:cs="Times New Roman"/>
+          <w:sz w:val="20"/>
+          <w:szCs w:val="20"/>
+          <w:lang w:val="en-US"/>
+        </w:rPr>
+      </w:pPr>
+      <w:r>
+        <w:rPr>
+          <w:rFonts w:ascii="Times New Roman" w:hAnsi="Times New Roman" w:cs="Times New Roman"/>
+          <w:sz w:val="20"/>
+          <w:szCs w:val="20"/>
+        </w:rPr>
+        <w:t xml:space="preserve">1.  Hsieh, C.-Y., Li, C.-L., Yeh, C.-K., Nakhost, H., Fujii, Y., Ratner, A., Krishna, R., Lee, C.-Y., &amp; Pfister, T. (2023). </w:t>
+      </w:r>
+      <w:r>
+        <w:rPr>
+          <w:rFonts w:ascii="Times New Roman" w:hAnsi="Times New Roman" w:cs="Times New Roman"/>
+          <w:sz w:val="20"/>
+          <w:szCs w:val="20"/>
+          <w:lang w:val="en-US"/>
+        </w:rPr>
+        <w:t>*Distilling Step-by-Step! Outperforming Larger Language Models with Less Training Data and Smaller Model Sizes*. Findings of the Association for Computational Linguistics: ACL 2023. https://doi.org/10.18653/v1/2023.findings-acl.507</w:t>
+      </w:r>
+    </w:p>
+    <w:p>
+      <w:pPr>
+        <w:rPr>
+          <w:rFonts w:ascii="Times New Roman" w:hAnsi="Times New Roman" w:cs="Times New Roman"/>
+          <w:sz w:val="20"/>
+          <w:szCs w:val="20"/>
+          <w:lang w:val="en-US"/>
+        </w:rPr>
+      </w:pPr>
+      <w:r>
+        <w:rPr>
+          <w:rFonts w:ascii="Times New Roman" w:hAnsi="Times New Roman" w:cs="Times New Roman"/>
+          <w:sz w:val="20"/>
+          <w:szCs w:val="20"/>
+        </w:rPr>
+        <w:t xml:space="preserve">2.  Lei, T., Barzilay, R., &amp; Jaakkola, T. (2016). </w:t>
+      </w:r>
+      <w:r>
+        <w:rPr>
+          <w:rFonts w:ascii="Times New Roman" w:hAnsi="Times New Roman" w:cs="Times New Roman"/>
+          <w:sz w:val="20"/>
+          <w:szCs w:val="20"/>
+          <w:lang w:val="en-US"/>
+        </w:rPr>
+        <w:t>*Rationalizing Neural Predictions*. arXiv preprint arXiv:1606.04155. https://doi.org/10.48550/arXiv.1606.04155</w:t>
+      </w:r>
+    </w:p>
+    <w:p>
+      <w:pPr>
+        <w:rPr>
+          <w:rFonts w:ascii="Times New Roman" w:hAnsi="Times New Roman" w:cs="Times New Roman"/>
+          <w:sz w:val="20"/>
+          <w:szCs w:val="20"/>
+          <w:lang w:val="en-US"/>
+        </w:rPr>
+      </w:pPr>
+      <w:r>
+        <w:rPr>
+          <w:rFonts w:ascii="Times New Roman" w:hAnsi="Times New Roman" w:cs="Times New Roman"/>
+          <w:sz w:val="20"/>
+          <w:szCs w:val="20"/>
+          <w:lang w:val="en-US"/>
+        </w:rPr>
+        <w:t>3.  Camburu, O.-M., Rocktäschel, T., Lukasiewicz, T., &amp; Blunsom, P. (2018). *e-SNLI: Natural Language Inference with Natural Language Explanations*. arXiv preprint arXiv:1812.01193. https://doi.org/10.48550/arXiv.1812.01193</w:t>
+      </w:r>
+    </w:p>
+    <w:p>
+      <w:pPr>
+        <w:rPr>
+          <w:rFonts w:ascii="Times New Roman" w:hAnsi="Times New Roman" w:cs="Times New Roman"/>
+          <w:sz w:val="20"/>
+          <w:szCs w:val="20"/>
+          <w:lang w:val="en-US"/>
+        </w:rPr>
+      </w:pPr>
+      <w:r>
+        <w:rPr>
+          <w:rFonts w:ascii="Times New Roman" w:hAnsi="Times New Roman" w:cs="Times New Roman"/>
+          <w:sz w:val="20"/>
+          <w:szCs w:val="20"/>
+          <w:lang w:val="en-US"/>
+        </w:rPr>
+        <w:t>4.  Hu, E. J., Shen, Y., Wallis, P., Allen-Zhu, Z., Li, Y., Wang, S., Wang, L., &amp; Chen, W. (2021). *LoRA: Low-Rank Adaptation of Large Language Models*. arXiv preprint arXiv:2106.09685. https://doi.org/10.48550/arXiv.2106.09685</w:t>
+      </w:r>
+    </w:p>
+    <w:p>
+      <w:pPr>
+        <w:rPr>
+          <w:rFonts w:ascii="Times New Roman" w:hAnsi="Times New Roman" w:cs="Times New Roman"/>
+          <w:sz w:val="20"/>
+          <w:szCs w:val="20"/>
+          <w:lang w:val="en-US"/>
+        </w:rPr>
+      </w:pPr>
+      <w:r>
+        <w:rPr>
+          <w:rFonts w:ascii="Times New Roman" w:hAnsi="Times New Roman" w:cs="Times New Roman"/>
+          <w:sz w:val="20"/>
+          <w:szCs w:val="20"/>
+          <w:lang w:val="en-US"/>
+        </w:rPr>
+        <w:t>5.  Dettmers, T., Pagnoni, A., Holtzman, A., &amp; Zettlemoyer, L. (2023). *QLoRA: Efficient Finetuning of Quantized LLMs*. arXiv preprint arXiv:2305.14314. https://doi.org/10.48550/arXiv.2305.14314</w:t>
+      </w:r>
+    </w:p>
+    <w:p>
+      <w:pPr>
+        <w:rPr>
+          <w:rFonts w:ascii="Times New Roman" w:hAnsi="Times New Roman" w:cs="Times New Roman"/>
+          <w:sz w:val="20"/>
+          <w:szCs w:val="20"/>
+          <w:lang w:val="en-US"/>
+        </w:rPr>
+      </w:pPr>
+      <w:r>
+        <w:rPr>
+          <w:rFonts w:ascii="Times New Roman" w:hAnsi="Times New Roman" w:cs="Times New Roman"/>
+          <w:sz w:val="20"/>
+          <w:szCs w:val="20"/>
+          <w:lang w:val="en-US"/>
+        </w:rPr>
+        <w:t>6.  Han, D., &amp; Liu, C. (2023). *Unsloth: An Open-Source Library for Faster LLM Fine-Tuning*. GitHub. https://github.com/unslothai/unsloth</w:t>
+      </w:r>
+    </w:p>
+    <w:p>
+      <w:pPr>
+        <w:rPr>
+          <w:rFonts w:ascii="Times New Roman" w:hAnsi="Times New Roman" w:cs="Times New Roman"/>
+          <w:sz w:val="20"/>
+          <w:szCs w:val="20"/>
+          <w:lang w:val="en-US"/>
+        </w:rPr>
+      </w:pPr>
+      <w:r>
+        <w:rPr>
+          <w:rFonts w:ascii="Times New Roman" w:hAnsi="Times New Roman" w:cs="Times New Roman"/>
+          <w:sz w:val="20"/>
+          <w:szCs w:val="20"/>
+          <w:lang w:val="en-US"/>
+        </w:rPr>
+        <w:t>7.  Liu, X., Yan, H., Zhang, S., An, C., Qiu, X., &amp; Lin, D. (2023). *Scaling Laws of RoPE-based Extrapolation*. arXiv preprint arXiv:2310.05209. https://doi.org/10.48550/arXiv.2310.05209</w:t>
+      </w:r>
+    </w:p>
+    <w:p>
+      <w:pPr>
+        <w:rPr>
+          <w:rFonts w:ascii="Times New Roman" w:hAnsi="Times New Roman" w:cs="Times New Roman"/>
+          <w:sz w:val="20"/>
+          <w:szCs w:val="20"/>
+          <w:lang w:val="en-US"/>
+        </w:rPr>
+      </w:pPr>
+      <w:r>
+        <w:rPr>
+          <w:rFonts w:ascii="Times New Roman" w:hAnsi="Times New Roman" w:cs="Times New Roman"/>
+          <w:sz w:val="20"/>
+          <w:szCs w:val="20"/>
+        </w:rPr>
+        <w:t xml:space="preserve">8.  Modzelewski, A., Da San Martino, G., Savov, P., Wilczyńska, M. A., &amp; Wierzbicki, A. (2024). </w:t>
+      </w:r>
+      <w:r>
+        <w:rPr>
+          <w:rFonts w:ascii="Times New Roman" w:hAnsi="Times New Roman" w:cs="Times New Roman"/>
+          <w:sz w:val="20"/>
+          <w:szCs w:val="20"/>
+          <w:lang w:val="en-US"/>
+        </w:rPr>
+        <w:t>*MIPD: Exploring Manipulation and Intention In a Novel Corpus of Polish Disinformation*. Proceedings of the 2024 Conference on Empirical Methods in Natural Language Processing.</w:t>
+      </w:r>
+    </w:p>
+    <w:p>
+      <w:pPr>
+        <w:rPr>
+          <w:rFonts w:ascii="Times New Roman" w:hAnsi="Times New Roman" w:cs="Times New Roman"/>
+          <w:sz w:val="20"/>
+          <w:szCs w:val="20"/>
+        </w:rPr>
+      </w:pPr>
+      <w:r>
+        <w:rPr>
+          <w:rFonts w:ascii="Times New Roman" w:hAnsi="Times New Roman" w:cs="Times New Roman"/>
+          <w:sz w:val="20"/>
+          <w:szCs w:val="20"/>
+          <w:lang w:val="en-US"/>
+        </w:rPr>
+        <w:t xml:space="preserve">9.  SpeakLeash Team (Ociepa, K. et al.). (2024). *Bielik-4.5B-v3: Polish Large Language Model*. </w:t>
+      </w:r>
+      <w:r>
+        <w:rPr>
+          <w:rFonts w:ascii="Times New Roman" w:hAnsi="Times New Roman" w:cs="Times New Roman"/>
+          <w:sz w:val="20"/>
+          <w:szCs w:val="20"/>
+        </w:rPr>
+        <w:t>Technical Report. https://huggingface.co/speakleash/Bielik-4.5B-v3</w:t>
+      </w:r>
+    </w:p>
+    <w:p>
+      <w:pPr>
+        <w:rPr>
+          <w:rFonts w:ascii="Times New Roman" w:hAnsi="Times New Roman" w:cs="Times New Roman"/>
+          <w:sz w:val="20"/>
+          <w:szCs w:val="20"/>
+          <w:lang w:val="en-US"/>
+        </w:rPr>
+      </w:pPr>
+      <w:r>
+        <w:rPr>
+          <w:rFonts w:ascii="Times New Roman" w:hAnsi="Times New Roman" w:cs="Times New Roman"/>
+          <w:sz w:val="20"/>
+          <w:szCs w:val="20"/>
+          <w:lang w:val="en-US"/>
+        </w:rPr>
+        <w:t>10. Yang, A., Yang, B., Zhang, B., et al. (2024). *Qwen2.5 Technical Report*. arXiv preprint arXiv:2412.15115. https://doi.org/10.48550/arXiv.2412.15115</w:t>
+      </w:r>
+    </w:p>
+    <w:p>
+      <w:pPr>
+        <w:rPr>
+          <w:rFonts w:ascii="Times New Roman" w:hAnsi="Times New Roman" w:cs="Times New Roman"/>
+          <w:lang w:val="en-US"/>
+        </w:rPr>
+      </w:pPr>
+    </w:p>
+    <w:p>
+      <w:pPr>
+        <w:rPr>
+          <w:rFonts w:ascii="Times New Roman" w:hAnsi="Times New Roman" w:cs="Times New Roman"/>
+          <w:lang w:val="en-US"/>
+        </w:rPr>
+      </w:pPr>
+    </w:p>
+    <w:p>
+      <w:pPr>
+        <w:rPr>
+          <w:rFonts w:ascii="Times New Roman" w:hAnsi="Times New Roman" w:cs="Times New Roman"/>
+          <w:lang w:val="en-US"/>
+        </w:rPr>
+      </w:pPr>
+    </w:p>
+    <w:p>
+      <w:pPr>
+        <w:rPr>
+          <w:rFonts w:ascii="Times New Roman" w:hAnsi="Times New Roman" w:cs="Times New Roman"/>
+          <w:lang w:val="en-US"/>
+        </w:rPr>
+      </w:pPr>
+    </w:p>
+    <w:p>
+      <w:pPr>
+        <w:rPr>
+          <w:rFonts w:ascii="Times New Roman" w:hAnsi="Times New Roman" w:cs="Times New Roman"/>
+          <w:lang w:val="en-US"/>
+        </w:rPr>
+      </w:pPr>
+    </w:p>
+    <w:p>
+      <w:pPr>
+        <w:rPr>
+          <w:rFonts w:ascii="Times New Roman" w:hAnsi="Times New Roman" w:cs="Times New Roman"/>
+          <w:lang w:val="en-US"/>
+        </w:rPr>
+      </w:pPr>
+    </w:p>
+    <w:p>
+      <w:pPr>
+        <w:rPr>
+          <w:rFonts w:ascii="Times New Roman" w:hAnsi="Times New Roman" w:cs="Times New Roman"/>
+          <w:lang w:val="en-US"/>
+        </w:rPr>
+      </w:pPr>
     </w:p>
     <w:sectPr>
       <w:headerReference w:type="first" r:id="rId11"/>
@@ -4005,6 +4455,155 @@
     </w:lvl>
   </w:abstractNum>
   <w:abstractNum w:abstractNumId="2" w15:restartNumberingAfterBreak="0">
+    <w:nsid w:val="0E8E0C30"/>
+    <w:multiLevelType w:val="multilevel"/>
+    <w:tmpl w:val="96CE010E"/>
+    <w:lvl w:ilvl="0">
+      <w:start w:val="1"/>
+      <w:numFmt w:val="bullet"/>
+      <w:lvlText w:val=""/>
+      <w:lvlJc w:val="left"/>
+      <w:pPr>
+        <w:tabs>
+          <w:tab w:val="num" w:pos="720"/>
+        </w:tabs>
+        <w:ind w:left="720" w:hanging="360"/>
+      </w:pPr>
+      <w:rPr>
+        <w:rFonts w:ascii="Symbol" w:hAnsi="Symbol" w:hint="default"/>
+        <w:sz w:val="20"/>
+      </w:rPr>
+    </w:lvl>
+    <w:lvl w:ilvl="1" w:tentative="1">
+      <w:start w:val="1"/>
+      <w:numFmt w:val="bullet"/>
+      <w:lvlText w:val="o"/>
+      <w:lvlJc w:val="left"/>
+      <w:pPr>
+        <w:tabs>
+          <w:tab w:val="num" w:pos="1440"/>
+        </w:tabs>
+        <w:ind w:left="1440" w:hanging="360"/>
+      </w:pPr>
+      <w:rPr>
+        <w:rFonts w:ascii="Courier New" w:hAnsi="Courier New" w:hint="default"/>
+        <w:sz w:val="20"/>
+      </w:rPr>
+    </w:lvl>
+    <w:lvl w:ilvl="2" w:tentative="1">
+      <w:start w:val="1"/>
+      <w:numFmt w:val="bullet"/>
+      <w:lvlText w:val=""/>
+      <w:lvlJc w:val="left"/>
+      <w:pPr>
+        <w:tabs>
+          <w:tab w:val="num" w:pos="2160"/>
+        </w:tabs>
+        <w:ind w:left="2160" w:hanging="360"/>
+      </w:pPr>
+      <w:rPr>
+        <w:rFonts w:ascii="Wingdings" w:hAnsi="Wingdings" w:hint="default"/>
+        <w:sz w:val="20"/>
+      </w:rPr>
+    </w:lvl>
+    <w:lvl w:ilvl="3" w:tentative="1">
+      <w:start w:val="1"/>
+      <w:numFmt w:val="bullet"/>
+      <w:lvlText w:val=""/>
+      <w:lvlJc w:val="left"/>
+      <w:pPr>
+        <w:tabs>
+          <w:tab w:val="num" w:pos="2880"/>
+        </w:tabs>
+        <w:ind w:left="2880" w:hanging="360"/>
+      </w:pPr>
+      <w:rPr>
+        <w:rFonts w:ascii="Wingdings" w:hAnsi="Wingdings" w:hint="default"/>
+        <w:sz w:val="20"/>
+      </w:rPr>
+    </w:lvl>
+    <w:lvl w:ilvl="4" w:tentative="1">
+      <w:start w:val="1"/>
+      <w:numFmt w:val="bullet"/>
+      <w:lvlText w:val=""/>
+      <w:lvlJc w:val="left"/>
+      <w:pPr>
+        <w:tabs>
+          <w:tab w:val="num" w:pos="3600"/>
+        </w:tabs>
+        <w:ind w:left="3600" w:hanging="360"/>
+      </w:pPr>
+      <w:rPr>
+        <w:rFonts w:ascii="Wingdings" w:hAnsi="Wingdings" w:hint="default"/>
+        <w:sz w:val="20"/>
+      </w:rPr>
+    </w:lvl>
+    <w:lvl w:ilvl="5" w:tentative="1">
+      <w:start w:val="1"/>
+      <w:numFmt w:val="bullet"/>
+      <w:lvlText w:val=""/>
+      <w:lvlJc w:val="left"/>
+      <w:pPr>
+        <w:tabs>
+          <w:tab w:val="num" w:pos="4320"/>
+        </w:tabs>
+        <w:ind w:left="4320" w:hanging="360"/>
+      </w:pPr>
+      <w:rPr>
+        <w:rFonts w:ascii="Wingdings" w:hAnsi="Wingdings" w:hint="default"/>
+        <w:sz w:val="20"/>
+      </w:rPr>
+    </w:lvl>
+    <w:lvl w:ilvl="6" w:tentative="1">
+      <w:start w:val="1"/>
+      <w:numFmt w:val="bullet"/>
+      <w:lvlText w:val=""/>
+      <w:lvlJc w:val="left"/>
+      <w:pPr>
+        <w:tabs>
+          <w:tab w:val="num" w:pos="5040"/>
+        </w:tabs>
+        <w:ind w:left="5040" w:hanging="360"/>
+      </w:pPr>
+      <w:rPr>
+        <w:rFonts w:ascii="Wingdings" w:hAnsi="Wingdings" w:hint="default"/>
+        <w:sz w:val="20"/>
+      </w:rPr>
+    </w:lvl>
+    <w:lvl w:ilvl="7" w:tentative="1">
+      <w:start w:val="1"/>
+      <w:numFmt w:val="bullet"/>
+      <w:lvlText w:val=""/>
+      <w:lvlJc w:val="left"/>
+      <w:pPr>
+        <w:tabs>
+          <w:tab w:val="num" w:pos="5760"/>
+        </w:tabs>
+        <w:ind w:left="5760" w:hanging="360"/>
+      </w:pPr>
+      <w:rPr>
+        <w:rFonts w:ascii="Wingdings" w:hAnsi="Wingdings" w:hint="default"/>
+        <w:sz w:val="20"/>
+      </w:rPr>
+    </w:lvl>
+    <w:lvl w:ilvl="8" w:tentative="1">
+      <w:start w:val="1"/>
+      <w:numFmt w:val="bullet"/>
+      <w:lvlText w:val=""/>
+      <w:lvlJc w:val="left"/>
+      <w:pPr>
+        <w:tabs>
+          <w:tab w:val="num" w:pos="6480"/>
+        </w:tabs>
+        <w:ind w:left="6480" w:hanging="360"/>
+      </w:pPr>
+      <w:rPr>
+        <w:rFonts w:ascii="Wingdings" w:hAnsi="Wingdings" w:hint="default"/>
+        <w:sz w:val="20"/>
+      </w:rPr>
+    </w:lvl>
+  </w:abstractNum>
+  <w:abstractNum w:abstractNumId="3" w15:restartNumberingAfterBreak="0">
     <w:nsid w:val="0E951875"/>
     <w:multiLevelType w:val="multilevel"/>
     <w:tmpl w:val="FD30A6CC"/>
@@ -4153,7 +4752,7 @@
       </w:rPr>
     </w:lvl>
   </w:abstractNum>
-  <w:abstractNum w:abstractNumId="3" w15:restartNumberingAfterBreak="0">
+  <w:abstractNum w:abstractNumId="4" w15:restartNumberingAfterBreak="0">
     <w:nsid w:val="10037768"/>
     <w:multiLevelType w:val="multilevel"/>
     <w:tmpl w:val="4FAE4CE2"/>
@@ -4302,7 +4901,7 @@
       </w:rPr>
     </w:lvl>
   </w:abstractNum>
-  <w:abstractNum w:abstractNumId="4" w15:restartNumberingAfterBreak="0">
+  <w:abstractNum w:abstractNumId="5" w15:restartNumberingAfterBreak="0">
     <w:nsid w:val="21EA460D"/>
     <w:multiLevelType w:val="multilevel"/>
     <w:tmpl w:val="6DA4922A"/>
@@ -4451,7 +5050,7 @@
       </w:rPr>
     </w:lvl>
   </w:abstractNum>
-  <w:abstractNum w:abstractNumId="5" w15:restartNumberingAfterBreak="0">
+  <w:abstractNum w:abstractNumId="6" w15:restartNumberingAfterBreak="0">
     <w:nsid w:val="26653172"/>
     <w:multiLevelType w:val="multilevel"/>
     <w:tmpl w:val="27426FF2"/>
@@ -4564,7 +5163,7 @@
       </w:pPr>
     </w:lvl>
   </w:abstractNum>
-  <w:abstractNum w:abstractNumId="6" w15:restartNumberingAfterBreak="0">
+  <w:abstractNum w:abstractNumId="7" w15:restartNumberingAfterBreak="0">
     <w:nsid w:val="2EC56D31"/>
     <w:multiLevelType w:val="multilevel"/>
     <w:tmpl w:val="5F6E7610"/>
@@ -4677,7 +5276,7 @@
       </w:pPr>
     </w:lvl>
   </w:abstractNum>
-  <w:abstractNum w:abstractNumId="7" w15:restartNumberingAfterBreak="0">
+  <w:abstractNum w:abstractNumId="8" w15:restartNumberingAfterBreak="0">
     <w:nsid w:val="325B1126"/>
     <w:multiLevelType w:val="multilevel"/>
     <w:tmpl w:val="2444BB26"/>
@@ -4826,7 +5425,7 @@
       </w:rPr>
     </w:lvl>
   </w:abstractNum>
-  <w:abstractNum w:abstractNumId="8" w15:restartNumberingAfterBreak="0">
+  <w:abstractNum w:abstractNumId="9" w15:restartNumberingAfterBreak="0">
     <w:nsid w:val="33D81EEE"/>
     <w:multiLevelType w:val="hybridMultilevel"/>
     <w:tmpl w:val="8E1091E4"/>
@@ -4915,7 +5514,7 @@
       </w:pPr>
     </w:lvl>
   </w:abstractNum>
-  <w:abstractNum w:abstractNumId="9" w15:restartNumberingAfterBreak="0">
+  <w:abstractNum w:abstractNumId="10" w15:restartNumberingAfterBreak="0">
     <w:nsid w:val="35ED16A0"/>
     <w:multiLevelType w:val="multilevel"/>
     <w:tmpl w:val="366E8B2A"/>
@@ -5064,7 +5663,7 @@
       </w:rPr>
     </w:lvl>
   </w:abstractNum>
-  <w:abstractNum w:abstractNumId="10" w15:restartNumberingAfterBreak="0">
+  <w:abstractNum w:abstractNumId="11" w15:restartNumberingAfterBreak="0">
     <w:nsid w:val="395953BD"/>
     <w:multiLevelType w:val="hybridMultilevel"/>
     <w:tmpl w:val="5D4492C2"/>
@@ -5177,7 +5776,7 @@
       </w:rPr>
     </w:lvl>
   </w:abstractNum>
-  <w:abstractNum w:abstractNumId="11" w15:restartNumberingAfterBreak="0">
+  <w:abstractNum w:abstractNumId="12" w15:restartNumberingAfterBreak="0">
     <w:nsid w:val="3ADF452D"/>
     <w:multiLevelType w:val="multilevel"/>
     <w:tmpl w:val="4828A92E"/>
@@ -5290,7 +5889,7 @@
       </w:pPr>
     </w:lvl>
   </w:abstractNum>
-  <w:abstractNum w:abstractNumId="12" w15:restartNumberingAfterBreak="0">
+  <w:abstractNum w:abstractNumId="13" w15:restartNumberingAfterBreak="0">
     <w:nsid w:val="41D5572D"/>
     <w:multiLevelType w:val="multilevel"/>
     <w:tmpl w:val="5C382D4C"/>
@@ -5439,7 +6038,7 @@
       </w:rPr>
     </w:lvl>
   </w:abstractNum>
-  <w:abstractNum w:abstractNumId="13" w15:restartNumberingAfterBreak="0">
+  <w:abstractNum w:abstractNumId="14" w15:restartNumberingAfterBreak="0">
     <w:nsid w:val="48761620"/>
     <w:multiLevelType w:val="multilevel"/>
     <w:tmpl w:val="071AF132"/>
@@ -5552,7 +6151,156 @@
       </w:pPr>
     </w:lvl>
   </w:abstractNum>
-  <w:abstractNum w:abstractNumId="14" w15:restartNumberingAfterBreak="0">
+  <w:abstractNum w:abstractNumId="15" w15:restartNumberingAfterBreak="0">
+    <w:nsid w:val="508847A9"/>
+    <w:multiLevelType w:val="multilevel"/>
+    <w:tmpl w:val="D9424EF8"/>
+    <w:lvl w:ilvl="0">
+      <w:start w:val="1"/>
+      <w:numFmt w:val="bullet"/>
+      <w:lvlText w:val=""/>
+      <w:lvlJc w:val="left"/>
+      <w:pPr>
+        <w:tabs>
+          <w:tab w:val="num" w:pos="720"/>
+        </w:tabs>
+        <w:ind w:left="720" w:hanging="360"/>
+      </w:pPr>
+      <w:rPr>
+        <w:rFonts w:ascii="Symbol" w:hAnsi="Symbol" w:hint="default"/>
+        <w:sz w:val="20"/>
+      </w:rPr>
+    </w:lvl>
+    <w:lvl w:ilvl="1" w:tentative="1">
+      <w:start w:val="1"/>
+      <w:numFmt w:val="bullet"/>
+      <w:lvlText w:val="o"/>
+      <w:lvlJc w:val="left"/>
+      <w:pPr>
+        <w:tabs>
+          <w:tab w:val="num" w:pos="1440"/>
+        </w:tabs>
+        <w:ind w:left="1440" w:hanging="360"/>
+      </w:pPr>
+      <w:rPr>
+        <w:rFonts w:ascii="Courier New" w:hAnsi="Courier New" w:hint="default"/>
+        <w:sz w:val="20"/>
+      </w:rPr>
+    </w:lvl>
+    <w:lvl w:ilvl="2" w:tentative="1">
+      <w:start w:val="1"/>
+      <w:numFmt w:val="bullet"/>
+      <w:lvlText w:val=""/>
+      <w:lvlJc w:val="left"/>
+      <w:pPr>
+        <w:tabs>
+          <w:tab w:val="num" w:pos="2160"/>
+        </w:tabs>
+        <w:ind w:left="2160" w:hanging="360"/>
+      </w:pPr>
+      <w:rPr>
+        <w:rFonts w:ascii="Wingdings" w:hAnsi="Wingdings" w:hint="default"/>
+        <w:sz w:val="20"/>
+      </w:rPr>
+    </w:lvl>
+    <w:lvl w:ilvl="3" w:tentative="1">
+      <w:start w:val="1"/>
+      <w:numFmt w:val="bullet"/>
+      <w:lvlText w:val=""/>
+      <w:lvlJc w:val="left"/>
+      <w:pPr>
+        <w:tabs>
+          <w:tab w:val="num" w:pos="2880"/>
+        </w:tabs>
+        <w:ind w:left="2880" w:hanging="360"/>
+      </w:pPr>
+      <w:rPr>
+        <w:rFonts w:ascii="Wingdings" w:hAnsi="Wingdings" w:hint="default"/>
+        <w:sz w:val="20"/>
+      </w:rPr>
+    </w:lvl>
+    <w:lvl w:ilvl="4" w:tentative="1">
+      <w:start w:val="1"/>
+      <w:numFmt w:val="bullet"/>
+      <w:lvlText w:val=""/>
+      <w:lvlJc w:val="left"/>
+      <w:pPr>
+        <w:tabs>
+          <w:tab w:val="num" w:pos="3600"/>
+        </w:tabs>
+        <w:ind w:left="3600" w:hanging="360"/>
+      </w:pPr>
+      <w:rPr>
+        <w:rFonts w:ascii="Wingdings" w:hAnsi="Wingdings" w:hint="default"/>
+        <w:sz w:val="20"/>
+      </w:rPr>
+    </w:lvl>
+    <w:lvl w:ilvl="5" w:tentative="1">
+      <w:start w:val="1"/>
+      <w:numFmt w:val="bullet"/>
+      <w:lvlText w:val=""/>
+      <w:lvlJc w:val="left"/>
+      <w:pPr>
+        <w:tabs>
+          <w:tab w:val="num" w:pos="4320"/>
+        </w:tabs>
+        <w:ind w:left="4320" w:hanging="360"/>
+      </w:pPr>
+      <w:rPr>
+        <w:rFonts w:ascii="Wingdings" w:hAnsi="Wingdings" w:hint="default"/>
+        <w:sz w:val="20"/>
+      </w:rPr>
+    </w:lvl>
+    <w:lvl w:ilvl="6" w:tentative="1">
+      <w:start w:val="1"/>
+      <w:numFmt w:val="bullet"/>
+      <w:lvlText w:val=""/>
+      <w:lvlJc w:val="left"/>
+      <w:pPr>
+        <w:tabs>
+          <w:tab w:val="num" w:pos="5040"/>
+        </w:tabs>
+        <w:ind w:left="5040" w:hanging="360"/>
+      </w:pPr>
+      <w:rPr>
+        <w:rFonts w:ascii="Wingdings" w:hAnsi="Wingdings" w:hint="default"/>
+        <w:sz w:val="20"/>
+      </w:rPr>
+    </w:lvl>
+    <w:lvl w:ilvl="7" w:tentative="1">
+      <w:start w:val="1"/>
+      <w:numFmt w:val="bullet"/>
+      <w:lvlText w:val=""/>
+      <w:lvlJc w:val="left"/>
+      <w:pPr>
+        <w:tabs>
+          <w:tab w:val="num" w:pos="5760"/>
+        </w:tabs>
+        <w:ind w:left="5760" w:hanging="360"/>
+      </w:pPr>
+      <w:rPr>
+        <w:rFonts w:ascii="Wingdings" w:hAnsi="Wingdings" w:hint="default"/>
+        <w:sz w:val="20"/>
+      </w:rPr>
+    </w:lvl>
+    <w:lvl w:ilvl="8" w:tentative="1">
+      <w:start w:val="1"/>
+      <w:numFmt w:val="bullet"/>
+      <w:lvlText w:val=""/>
+      <w:lvlJc w:val="left"/>
+      <w:pPr>
+        <w:tabs>
+          <w:tab w:val="num" w:pos="6480"/>
+        </w:tabs>
+        <w:ind w:left="6480" w:hanging="360"/>
+      </w:pPr>
+      <w:rPr>
+        <w:rFonts w:ascii="Wingdings" w:hAnsi="Wingdings" w:hint="default"/>
+        <w:sz w:val="20"/>
+      </w:rPr>
+    </w:lvl>
+  </w:abstractNum>
+  <w:abstractNum w:abstractNumId="16" w15:restartNumberingAfterBreak="0">
     <w:nsid w:val="525F45A9"/>
     <w:multiLevelType w:val="hybridMultilevel"/>
     <w:tmpl w:val="46F226DC"/>
@@ -5665,7 +6413,7 @@
       </w:rPr>
     </w:lvl>
   </w:abstractNum>
-  <w:abstractNum w:abstractNumId="15" w15:restartNumberingAfterBreak="0">
+  <w:abstractNum w:abstractNumId="17" w15:restartNumberingAfterBreak="0">
     <w:nsid w:val="5A2924CB"/>
     <w:multiLevelType w:val="multilevel"/>
     <w:tmpl w:val="7F7E77D0"/>
@@ -5778,7 +6526,120 @@
       </w:pPr>
     </w:lvl>
   </w:abstractNum>
-  <w:abstractNum w:abstractNumId="16" w15:restartNumberingAfterBreak="0">
+  <w:abstractNum w:abstractNumId="18" w15:restartNumberingAfterBreak="0">
+    <w:nsid w:val="65A716DA"/>
+    <w:multiLevelType w:val="multilevel"/>
+    <w:tmpl w:val="D72EA1C6"/>
+    <w:lvl w:ilvl="0">
+      <w:start w:val="1"/>
+      <w:numFmt w:val="decimal"/>
+      <w:lvlText w:val="%1."/>
+      <w:lvlJc w:val="left"/>
+      <w:pPr>
+        <w:tabs>
+          <w:tab w:val="num" w:pos="720"/>
+        </w:tabs>
+        <w:ind w:left="720" w:hanging="360"/>
+      </w:pPr>
+    </w:lvl>
+    <w:lvl w:ilvl="1" w:tentative="1">
+      <w:start w:val="1"/>
+      <w:numFmt w:val="decimal"/>
+      <w:lvlText w:val="%2."/>
+      <w:lvlJc w:val="left"/>
+      <w:pPr>
+        <w:tabs>
+          <w:tab w:val="num" w:pos="1440"/>
+        </w:tabs>
+        <w:ind w:left="1440" w:hanging="360"/>
+      </w:pPr>
+    </w:lvl>
+    <w:lvl w:ilvl="2" w:tentative="1">
+      <w:start w:val="1"/>
+      <w:numFmt w:val="decimal"/>
+      <w:lvlText w:val="%3."/>
+      <w:lvlJc w:val="left"/>
+      <w:pPr>
+        <w:tabs>
+          <w:tab w:val="num" w:pos="2160"/>
+        </w:tabs>
+        <w:ind w:left="2160" w:hanging="360"/>
+      </w:pPr>
+    </w:lvl>
+    <w:lvl w:ilvl="3" w:tentative="1">
+      <w:start w:val="1"/>
+      <w:numFmt w:val="decimal"/>
+      <w:lvlText w:val="%4."/>
+      <w:lvlJc w:val="left"/>
+      <w:pPr>
+        <w:tabs>
+          <w:tab w:val="num" w:pos="2880"/>
+        </w:tabs>
+        <w:ind w:left="2880" w:hanging="360"/>
+      </w:pPr>
+    </w:lvl>
+    <w:lvl w:ilvl="4" w:tentative="1">
+      <w:start w:val="1"/>
+      <w:numFmt w:val="decimal"/>
+      <w:lvlText w:val="%5."/>
+      <w:lvlJc w:val="left"/>
+      <w:pPr>
+        <w:tabs>
+          <w:tab w:val="num" w:pos="3600"/>
+        </w:tabs>
+        <w:ind w:left="3600" w:hanging="360"/>
+      </w:pPr>
+    </w:lvl>
+    <w:lvl w:ilvl="5" w:tentative="1">
+      <w:start w:val="1"/>
+      <w:numFmt w:val="decimal"/>
+      <w:lvlText w:val="%6."/>
+      <w:lvlJc w:val="left"/>
+      <w:pPr>
+        <w:tabs>
+          <w:tab w:val="num" w:pos="4320"/>
+        </w:tabs>
+        <w:ind w:left="4320" w:hanging="360"/>
+      </w:pPr>
+    </w:lvl>
+    <w:lvl w:ilvl="6" w:tentative="1">
+      <w:start w:val="1"/>
+      <w:numFmt w:val="decimal"/>
+      <w:lvlText w:val="%7."/>
+      <w:lvlJc w:val="left"/>
+      <w:pPr>
+        <w:tabs>
+          <w:tab w:val="num" w:pos="5040"/>
+        </w:tabs>
+        <w:ind w:left="5040" w:hanging="360"/>
+      </w:pPr>
+    </w:lvl>
+    <w:lvl w:ilvl="7" w:tentative="1">
+      <w:start w:val="1"/>
+      <w:numFmt w:val="decimal"/>
+      <w:lvlText w:val="%8."/>
+      <w:lvlJc w:val="left"/>
+      <w:pPr>
+        <w:tabs>
+          <w:tab w:val="num" w:pos="5760"/>
+        </w:tabs>
+        <w:ind w:left="5760" w:hanging="360"/>
+      </w:pPr>
+    </w:lvl>
+    <w:lvl w:ilvl="8" w:tentative="1">
+      <w:start w:val="1"/>
+      <w:numFmt w:val="decimal"/>
+      <w:lvlText w:val="%9."/>
+      <w:lvlJc w:val="left"/>
+      <w:pPr>
+        <w:tabs>
+          <w:tab w:val="num" w:pos="6480"/>
+        </w:tabs>
+        <w:ind w:left="6480" w:hanging="360"/>
+      </w:pPr>
+    </w:lvl>
+  </w:abstractNum>
+  <w:abstractNum w:abstractNumId="19" w15:restartNumberingAfterBreak="0">
     <w:nsid w:val="691C2BFD"/>
     <w:multiLevelType w:val="multilevel"/>
     <w:tmpl w:val="98080DB6"/>
@@ -5927,7 +6788,7 @@
       </w:rPr>
     </w:lvl>
   </w:abstractNum>
-  <w:abstractNum w:abstractNumId="17" w15:restartNumberingAfterBreak="0">
+  <w:abstractNum w:abstractNumId="20" w15:restartNumberingAfterBreak="0">
     <w:nsid w:val="71726000"/>
     <w:multiLevelType w:val="multilevel"/>
     <w:tmpl w:val="59160F98"/>
@@ -6076,7 +6937,7 @@
       </w:rPr>
     </w:lvl>
   </w:abstractNum>
-  <w:abstractNum w:abstractNumId="18" w15:restartNumberingAfterBreak="0">
+  <w:abstractNum w:abstractNumId="21" w15:restartNumberingAfterBreak="0">
     <w:nsid w:val="737512B9"/>
     <w:multiLevelType w:val="hybridMultilevel"/>
     <w:tmpl w:val="0FA2098A"/>
@@ -6190,61 +7051,70 @@
     </w:lvl>
   </w:abstractNum>
   <w:num w:numId="1" w16cid:durableId="1072704205">
+    <w:abstractNumId w:val="9"/>
+  </w:num>
+  <w:num w:numId="2" w16cid:durableId="19942851">
+    <w:abstractNumId w:val="16"/>
+  </w:num>
+  <w:num w:numId="3" w16cid:durableId="361326763">
+    <w:abstractNumId w:val="6"/>
+  </w:num>
+  <w:num w:numId="4" w16cid:durableId="4791773">
+    <w:abstractNumId w:val="17"/>
+  </w:num>
+  <w:num w:numId="5" w16cid:durableId="1378626799">
+    <w:abstractNumId w:val="14"/>
+  </w:num>
+  <w:num w:numId="6" w16cid:durableId="1851481768">
+    <w:abstractNumId w:val="7"/>
+  </w:num>
+  <w:num w:numId="7" w16cid:durableId="1010714076">
+    <w:abstractNumId w:val="11"/>
+  </w:num>
+  <w:num w:numId="8" w16cid:durableId="205215426">
     <w:abstractNumId w:val="8"/>
   </w:num>
-  <w:num w:numId="2" w16cid:durableId="19942851">
-    <w:abstractNumId w:val="14"/>
+  <w:num w:numId="9" w16cid:durableId="1148012775">
+    <w:abstractNumId w:val="3"/>
   </w:num>
-  <w:num w:numId="3" w16cid:durableId="361326763">
+  <w:num w:numId="10" w16cid:durableId="13188512">
+    <w:abstractNumId w:val="4"/>
+  </w:num>
+  <w:num w:numId="11" w16cid:durableId="1573616582">
+    <w:abstractNumId w:val="20"/>
+  </w:num>
+  <w:num w:numId="12" w16cid:durableId="1828277680">
     <w:abstractNumId w:val="5"/>
   </w:num>
-  <w:num w:numId="4" w16cid:durableId="4791773">
-    <w:abstractNumId w:val="15"/>
-  </w:num>
-  <w:num w:numId="5" w16cid:durableId="1378626799">
-    <w:abstractNumId w:val="13"/>
-  </w:num>
-  <w:num w:numId="6" w16cid:durableId="1851481768">
-    <w:abstractNumId w:val="6"/>
-  </w:num>
-  <w:num w:numId="7" w16cid:durableId="1010714076">
-    <w:abstractNumId w:val="10"/>
-  </w:num>
-  <w:num w:numId="8" w16cid:durableId="205215426">
-    <w:abstractNumId w:val="7"/>
-  </w:num>
-  <w:num w:numId="9" w16cid:durableId="1148012775">
-    <w:abstractNumId w:val="2"/>
-  </w:num>
-  <w:num w:numId="10" w16cid:durableId="13188512">
-    <w:abstractNumId w:val="3"/>
-  </w:num>
-  <w:num w:numId="11" w16cid:durableId="1573616582">
-    <w:abstractNumId w:val="17"/>
-  </w:num>
-  <w:num w:numId="12" w16cid:durableId="1828277680">
-    <w:abstractNumId w:val="4"/>
-  </w:num>
   <w:num w:numId="13" w16cid:durableId="423958285">
-    <w:abstractNumId w:val="18"/>
+    <w:abstractNumId w:val="21"/>
   </w:num>
   <w:num w:numId="14" w16cid:durableId="55278197">
-    <w:abstractNumId w:val="12"/>
+    <w:abstractNumId w:val="13"/>
   </w:num>
   <w:num w:numId="15" w16cid:durableId="79986654">
     <w:abstractNumId w:val="0"/>
   </w:num>
   <w:num w:numId="16" w16cid:durableId="685133036">
-    <w:abstractNumId w:val="9"/>
+    <w:abstractNumId w:val="10"/>
   </w:num>
   <w:num w:numId="17" w16cid:durableId="1695762184">
-    <w:abstractNumId w:val="11"/>
+    <w:abstractNumId w:val="12"/>
   </w:num>
   <w:num w:numId="18" w16cid:durableId="807817420">
-    <w:abstractNumId w:val="16"/>
+    <w:abstractNumId w:val="19"/>
   </w:num>
   <w:num w:numId="19" w16cid:durableId="1180511788">
     <w:abstractNumId w:val="1"/>
+  </w:num>
+  <w:num w:numId="20" w16cid:durableId="17396837">
+    <w:abstractNumId w:val="15"/>
+  </w:num>
+  <w:num w:numId="21" w16cid:durableId="1968580529">
+    <w:abstractNumId w:val="2"/>
+  </w:num>
+  <w:num w:numId="22" w16cid:durableId="1736245841">
+    <w:abstractNumId w:val="18"/>
   </w:num>
 </w:numbering>
 </file>
@@ -6712,7 +7582,6 @@
   <w:style w:type="character" w:default="1" w:styleId="DefaultParagraphFont">
     <w:name w:val="Default Paragraph Font"/>
     <w:uiPriority w:val="1"/>
-    <w:semiHidden/>
     <w:unhideWhenUsed/>
   </w:style>
   <w:style w:type="table" w:default="1" w:styleId="TableNormal">
@@ -6853,6 +7722,29 @@
       <w:color w:val="2F5496" w:themeColor="accent1" w:themeShade="BF"/>
       <w:sz w:val="26"/>
       <w:szCs w:val="26"/>
+    </w:rPr>
+  </w:style>
+  <w:style w:type="character" w:styleId="Hyperlink">
+    <w:name w:val="Hyperlink"/>
+    <w:basedOn w:val="DefaultParagraphFont"/>
+    <w:uiPriority w:val="99"/>
+    <w:unhideWhenUsed/>
+    <w:rsid w:val="00E83253"/>
+    <w:rPr>
+      <w:color w:val="0563C1" w:themeColor="hyperlink"/>
+      <w:u w:val="single"/>
+    </w:rPr>
+  </w:style>
+  <w:style w:type="character" w:styleId="UnresolvedMention">
+    <w:name w:val="Unresolved Mention"/>
+    <w:basedOn w:val="DefaultParagraphFont"/>
+    <w:uiPriority w:val="99"/>
+    <w:semiHidden/>
+    <w:unhideWhenUsed/>
+    <w:rsid w:val="00E83253"/>
+    <w:rPr>
+      <w:color w:val="605E5C"/>
+      <w:shd w:val="clear" w:color="auto" w:fill="E1DFDD"/>
     </w:rPr>
   </w:style>
 </w:styles>
@@ -7154,12 +8046,9 @@
 </file>
 
 <file path=customXml/item1.xml><?xml version="1.0" encoding="utf-8"?>
-<?mso-contentType ?>
-<FormTemplates xmlns="http://schemas.microsoft.com/sharepoint/v3/contenttype/forms">
-  <Display>DocumentLibraryForm</Display>
-  <Edit>DocumentLibraryForm</Edit>
-  <New>DocumentLibraryForm</New>
-</FormTemplates>
+<p:properties xmlns:p="http://schemas.microsoft.com/office/2006/metadata/properties" xmlns:xsi="http://www.w3.org/2001/XMLSchema-instance" xmlns:pc="http://schemas.microsoft.com/office/infopath/2007/PartnerControls">
+  <documentManagement/>
+</p:properties>
 </file>
 
 <file path=customXml/item2.xml><?xml version="1.0" encoding="utf-8"?>
@@ -7301,15 +8190,19 @@
 </file>
 
 <file path=customXml/item3.xml><?xml version="1.0" encoding="utf-8"?>
-<p:properties xmlns:p="http://schemas.microsoft.com/office/2006/metadata/properties" xmlns:xsi="http://www.w3.org/2001/XMLSchema-instance" xmlns:pc="http://schemas.microsoft.com/office/infopath/2007/PartnerControls">
-  <documentManagement/>
-</p:properties>
+<?mso-contentType ?>
+<FormTemplates xmlns="http://schemas.microsoft.com/sharepoint/v3/contenttype/forms">
+  <Display>DocumentLibraryForm</Display>
+  <Edit>DocumentLibraryForm</Edit>
+  <New>DocumentLibraryForm</New>
+</FormTemplates>
 </file>
 
 <file path=customXml/itemProps1.xml><?xml version="1.0" encoding="utf-8"?>
-<ds:datastoreItem xmlns:ds="http://schemas.openxmlformats.org/officeDocument/2006/customXml" ds:itemID="{C7ED8927-B6BE-4A5E-8E7E-ABB33AB171D8}">
+<ds:datastoreItem xmlns:ds="http://schemas.openxmlformats.org/officeDocument/2006/customXml" ds:itemID="{9A4B9707-3390-4BAA-9D3A-F1BCEDCBE263}">
   <ds:schemaRefs>
-    <ds:schemaRef ds:uri="http://schemas.microsoft.com/sharepoint/v3/contenttype/forms"/>
+    <ds:schemaRef ds:uri="http://schemas.microsoft.com/office/2006/metadata/properties"/>
+    <ds:schemaRef ds:uri="http://schemas.microsoft.com/office/infopath/2007/PartnerControls"/>
   </ds:schemaRefs>
 </ds:datastoreItem>
 </file>
@@ -7333,10 +8226,9 @@
 </file>
 
 <file path=customXml/itemProps3.xml><?xml version="1.0" encoding="utf-8"?>
-<ds:datastoreItem xmlns:ds="http://schemas.openxmlformats.org/officeDocument/2006/customXml" ds:itemID="{9A4B9707-3390-4BAA-9D3A-F1BCEDCBE263}">
+<ds:datastoreItem xmlns:ds="http://schemas.openxmlformats.org/officeDocument/2006/customXml" ds:itemID="{C7ED8927-B6BE-4A5E-8E7E-ABB33AB171D8}">
   <ds:schemaRefs>
-    <ds:schemaRef ds:uri="http://schemas.microsoft.com/office/2006/metadata/properties"/>
-    <ds:schemaRef ds:uri="http://schemas.microsoft.com/office/infopath/2007/PartnerControls"/>
+    <ds:schemaRef ds:uri="http://schemas.microsoft.com/sharepoint/v3/contenttype/forms"/>
   </ds:schemaRefs>
 </ds:datastoreItem>
 </file>
</xml_diff>

<commit_message>
feat: change backend to use orchestrator managed model fix: UI inconsistencies fix: architecture diagram and documentation
</commit_message>
<xml_diff>
--- a/documentation/Projekt_43995.docx
+++ b/documentation/Projekt_43995.docx
@@ -1448,6 +1448,7 @@
               </w:rPr>
               <w:t xml:space="preserve">- </w:t>
             </w:r>
+            <w:proofErr w:type="spellStart"/>
             <w:r>
               <w:rPr>
                 <w:rFonts w:ascii="Times New Roman" w:hAnsi="Times New Roman" w:cs="Times New Roman"/>
@@ -1455,7 +1456,77 @@
                 <w:szCs w:val="20"/>
                 <w:lang w:val="en-US"/>
               </w:rPr>
-              <w:t>Biblioteki i Frameworki ML: Unsloth, Hugging Face Transformers, Hugging Face PEFT.</w:t>
+              <w:t>Biblioteki</w:t>
+            </w:r>
+            <w:proofErr w:type="spellEnd"/>
+            <w:r>
+              <w:rPr>
+                <w:rFonts w:ascii="Times New Roman" w:hAnsi="Times New Roman" w:cs="Times New Roman"/>
+                <w:sz w:val="20"/>
+                <w:szCs w:val="20"/>
+                <w:lang w:val="en-US"/>
+              </w:rPr>
+              <w:t xml:space="preserve"> </w:t>
+            </w:r>
+            <w:proofErr w:type="spellStart"/>
+            <w:r>
+              <w:rPr>
+                <w:rFonts w:ascii="Times New Roman" w:hAnsi="Times New Roman" w:cs="Times New Roman"/>
+                <w:sz w:val="20"/>
+                <w:szCs w:val="20"/>
+                <w:lang w:val="en-US"/>
+              </w:rPr>
+              <w:t>i</w:t>
+            </w:r>
+            <w:proofErr w:type="spellEnd"/>
+            <w:r>
+              <w:rPr>
+                <w:rFonts w:ascii="Times New Roman" w:hAnsi="Times New Roman" w:cs="Times New Roman"/>
+                <w:sz w:val="20"/>
+                <w:szCs w:val="20"/>
+                <w:lang w:val="en-US"/>
+              </w:rPr>
+              <w:t xml:space="preserve"> </w:t>
+            </w:r>
+            <w:proofErr w:type="spellStart"/>
+            <w:r>
+              <w:rPr>
+                <w:rFonts w:ascii="Times New Roman" w:hAnsi="Times New Roman" w:cs="Times New Roman"/>
+                <w:sz w:val="20"/>
+                <w:szCs w:val="20"/>
+                <w:lang w:val="en-US"/>
+              </w:rPr>
+              <w:t>Frameworki</w:t>
+            </w:r>
+            <w:proofErr w:type="spellEnd"/>
+            <w:r>
+              <w:rPr>
+                <w:rFonts w:ascii="Times New Roman" w:hAnsi="Times New Roman" w:cs="Times New Roman"/>
+                <w:sz w:val="20"/>
+                <w:szCs w:val="20"/>
+                <w:lang w:val="en-US"/>
+              </w:rPr>
+              <w:t xml:space="preserve"> ML: </w:t>
+            </w:r>
+            <w:proofErr w:type="spellStart"/>
+            <w:r>
+              <w:rPr>
+                <w:rFonts w:ascii="Times New Roman" w:hAnsi="Times New Roman" w:cs="Times New Roman"/>
+                <w:sz w:val="20"/>
+                <w:szCs w:val="20"/>
+                <w:lang w:val="en-US"/>
+              </w:rPr>
+              <w:t>Unsloth</w:t>
+            </w:r>
+            <w:proofErr w:type="spellEnd"/>
+            <w:r>
+              <w:rPr>
+                <w:rFonts w:ascii="Times New Roman" w:hAnsi="Times New Roman" w:cs="Times New Roman"/>
+                <w:sz w:val="20"/>
+                <w:szCs w:val="20"/>
+                <w:lang w:val="en-US"/>
+              </w:rPr>
+              <w:t>, Hugging Face Transformers, Hugging Face PEFT.</w:t>
             </w:r>
           </w:p>
           <w:p>
@@ -1476,6 +1547,7 @@
               </w:rPr>
               <w:t xml:space="preserve">- </w:t>
             </w:r>
+            <w:proofErr w:type="spellStart"/>
             <w:r>
               <w:rPr>
                 <w:rFonts w:ascii="Times New Roman" w:hAnsi="Times New Roman" w:cs="Times New Roman"/>
@@ -1483,7 +1555,57 @@
                 <w:szCs w:val="20"/>
                 <w:lang w:val="en-US"/>
               </w:rPr>
-              <w:t>Serwery i Backend: Ollama, Python (FastAPI).</w:t>
+              <w:t>Serwery</w:t>
+            </w:r>
+            <w:proofErr w:type="spellEnd"/>
+            <w:r>
+              <w:rPr>
+                <w:rFonts w:ascii="Times New Roman" w:hAnsi="Times New Roman" w:cs="Times New Roman"/>
+                <w:sz w:val="20"/>
+                <w:szCs w:val="20"/>
+                <w:lang w:val="en-US"/>
+              </w:rPr>
+              <w:t xml:space="preserve"> </w:t>
+            </w:r>
+            <w:proofErr w:type="spellStart"/>
+            <w:r>
+              <w:rPr>
+                <w:rFonts w:ascii="Times New Roman" w:hAnsi="Times New Roman" w:cs="Times New Roman"/>
+                <w:sz w:val="20"/>
+                <w:szCs w:val="20"/>
+                <w:lang w:val="en-US"/>
+              </w:rPr>
+              <w:t>i</w:t>
+            </w:r>
+            <w:proofErr w:type="spellEnd"/>
+            <w:r>
+              <w:rPr>
+                <w:rFonts w:ascii="Times New Roman" w:hAnsi="Times New Roman" w:cs="Times New Roman"/>
+                <w:sz w:val="20"/>
+                <w:szCs w:val="20"/>
+                <w:lang w:val="en-US"/>
+              </w:rPr>
+              <w:t xml:space="preserve"> Backend: Ollama, Python (</w:t>
+            </w:r>
+            <w:proofErr w:type="spellStart"/>
+            <w:r>
+              <w:rPr>
+                <w:rFonts w:ascii="Times New Roman" w:hAnsi="Times New Roman" w:cs="Times New Roman"/>
+                <w:sz w:val="20"/>
+                <w:szCs w:val="20"/>
+                <w:lang w:val="en-US"/>
+              </w:rPr>
+              <w:t>FastAPI</w:t>
+            </w:r>
+            <w:proofErr w:type="spellEnd"/>
+            <w:r>
+              <w:rPr>
+                <w:rFonts w:ascii="Times New Roman" w:hAnsi="Times New Roman" w:cs="Times New Roman"/>
+                <w:sz w:val="20"/>
+                <w:szCs w:val="20"/>
+                <w:lang w:val="en-US"/>
+              </w:rPr>
+              <w:t>).</w:t>
             </w:r>
           </w:p>
           <w:p>
@@ -3307,6 +3429,702 @@
     </w:p>
     <w:p>
       <w:pPr>
+        <w:rPr>
+          <w:rFonts w:ascii="Times New Roman" w:hAnsi="Times New Roman" w:cs="Times New Roman"/>
+          <w:sz w:val="20"/>
+          <w:szCs w:val="20"/>
+        </w:rPr>
+      </w:pPr>
+    </w:p>
+    <w:p>
+      <w:pPr>
+        <w:rPr>
+          <w:rFonts w:ascii="Times New Roman" w:hAnsi="Times New Roman" w:cs="Times New Roman"/>
+          <w:sz w:val="20"/>
+          <w:szCs w:val="20"/>
+        </w:rPr>
+      </w:pPr>
+      <w:r>
+        <w:rPr>
+          <w:rFonts w:ascii="Times New Roman" w:hAnsi="Times New Roman" w:cs="Times New Roman"/>
+          <w:sz w:val="20"/>
+          <w:szCs w:val="20"/>
+        </w:rPr>
+        <w:t>2.8. Analiza wydajności i wyniki eksperymentalne</w:t>
+      </w:r>
+    </w:p>
+    <w:p>
+      <w:pPr>
+        <w:rPr>
+          <w:rFonts w:ascii="Times New Roman" w:hAnsi="Times New Roman" w:cs="Times New Roman"/>
+          <w:sz w:val="20"/>
+          <w:szCs w:val="20"/>
+        </w:rPr>
+      </w:pPr>
+    </w:p>
+    <w:p>
+      <w:pPr>
+        <w:rPr>
+          <w:rFonts w:ascii="Times New Roman" w:hAnsi="Times New Roman" w:cs="Times New Roman"/>
+          <w:sz w:val="20"/>
+          <w:szCs w:val="20"/>
+        </w:rPr>
+      </w:pPr>
+      <w:r>
+        <w:rPr>
+          <w:rFonts w:ascii="Times New Roman" w:hAnsi="Times New Roman" w:cs="Times New Roman"/>
+          <w:sz w:val="20"/>
+          <w:szCs w:val="20"/>
+        </w:rPr>
+        <w:t>Przeprowadzono analizę porównawczą trzech wariantów modelu:</w:t>
+      </w:r>
+    </w:p>
+    <w:p>
+      <w:pPr>
+        <w:rPr>
+          <w:rFonts w:ascii="Times New Roman" w:hAnsi="Times New Roman" w:cs="Times New Roman"/>
+          <w:sz w:val="20"/>
+          <w:szCs w:val="20"/>
+        </w:rPr>
+      </w:pPr>
+      <w:r>
+        <w:rPr>
+          <w:rFonts w:ascii="Times New Roman" w:hAnsi="Times New Roman" w:cs="Times New Roman"/>
+          <w:sz w:val="20"/>
+          <w:szCs w:val="20"/>
+        </w:rPr>
+        <w:t>1. No Adapter: Model bazowy (Bielik-4.5B-Instruct) bez dostrajania.</w:t>
+      </w:r>
+    </w:p>
+    <w:p>
+      <w:pPr>
+        <w:rPr>
+          <w:rFonts w:ascii="Times New Roman" w:hAnsi="Times New Roman" w:cs="Times New Roman"/>
+          <w:sz w:val="20"/>
+          <w:szCs w:val="20"/>
+        </w:rPr>
+      </w:pPr>
+      <w:r>
+        <w:rPr>
+          <w:rFonts w:ascii="Times New Roman" w:hAnsi="Times New Roman" w:cs="Times New Roman"/>
+          <w:sz w:val="20"/>
+          <w:szCs w:val="20"/>
+        </w:rPr>
+        <w:t>2. Prototype Adapter: Model dostrojony pod kątem precyzji klasyfikacji (maksymalizacja F1).</w:t>
+      </w:r>
+    </w:p>
+    <w:p>
+      <w:pPr>
+        <w:rPr>
+          <w:rFonts w:ascii="Times New Roman" w:hAnsi="Times New Roman" w:cs="Times New Roman"/>
+          <w:sz w:val="20"/>
+          <w:szCs w:val="20"/>
+        </w:rPr>
+      </w:pPr>
+      <w:r>
+        <w:rPr>
+          <w:rFonts w:ascii="Times New Roman" w:hAnsi="Times New Roman" w:cs="Times New Roman"/>
+          <w:sz w:val="20"/>
+          <w:szCs w:val="20"/>
+        </w:rPr>
+        <w:t>3. XAI Adapter: Model dostrojony do generowania zarówno etykiet, jak i wyjaśnień (Reasoning).</w:t>
+      </w:r>
+    </w:p>
+    <w:p>
+      <w:pPr>
+        <w:rPr>
+          <w:rFonts w:ascii="Times New Roman" w:hAnsi="Times New Roman" w:cs="Times New Roman"/>
+          <w:sz w:val="20"/>
+          <w:szCs w:val="20"/>
+        </w:rPr>
+      </w:pPr>
+    </w:p>
+    <w:p>
+      <w:pPr>
+        <w:rPr>
+          <w:rFonts w:ascii="Times New Roman" w:hAnsi="Times New Roman" w:cs="Times New Roman"/>
+          <w:sz w:val="20"/>
+          <w:szCs w:val="20"/>
+        </w:rPr>
+      </w:pPr>
+      <w:r>
+        <w:rPr>
+          <w:rFonts w:ascii="Times New Roman" w:hAnsi="Times New Roman" w:cs="Times New Roman"/>
+          <w:sz w:val="20"/>
+          <w:szCs w:val="20"/>
+        </w:rPr>
+        <w:t>Tabela 1. Zestawienie wyników ewaluacji (zbiór testowy N=1521).</w:t>
+      </w:r>
+    </w:p>
+    <w:tbl>
+      <w:tblPr>
+        <w:tblStyle w:val="TableGrid"/>
+        <w:tblW w:w="0" w:type="auto"/>
+        <w:tblLook w:val="04A0" w:firstRow="1" w:lastRow="0" w:firstColumn="1" w:lastColumn="0" w:noHBand="0" w:noVBand="1"/>
+      </w:tblPr>
+      <w:tblGrid>
+        <w:gridCol w:w="3915"/>
+        <w:gridCol w:w="1480"/>
+        <w:gridCol w:w="1710"/>
+        <w:gridCol w:w="1949"/>
+      </w:tblGrid>
+      <w:tr>
+        <w:tc>
+          <w:tcPr>
+            <w:tcW w:w="3915" w:type="dxa"/>
+          </w:tcPr>
+          <w:p>
+            <w:pPr>
+              <w:rPr>
+                <w:rFonts w:ascii="Times New Roman" w:hAnsi="Times New Roman" w:cs="Times New Roman"/>
+                <w:sz w:val="20"/>
+                <w:szCs w:val="20"/>
+              </w:rPr>
+            </w:pPr>
+            <w:r>
+              <w:rPr>
+                <w:rFonts w:ascii="Times New Roman" w:hAnsi="Times New Roman" w:cs="Times New Roman"/>
+                <w:sz w:val="20"/>
+                <w:szCs w:val="20"/>
+              </w:rPr>
+              <w:t>Metryka</w:t>
+            </w:r>
+          </w:p>
+        </w:tc>
+        <w:tc>
+          <w:tcPr>
+            <w:tcW w:w="1480" w:type="dxa"/>
+          </w:tcPr>
+          <w:p>
+            <w:pPr>
+              <w:rPr>
+                <w:rFonts w:ascii="Times New Roman" w:hAnsi="Times New Roman" w:cs="Times New Roman"/>
+                <w:sz w:val="20"/>
+                <w:szCs w:val="20"/>
+              </w:rPr>
+            </w:pPr>
+            <w:r>
+              <w:rPr>
+                <w:rFonts w:ascii="Times New Roman" w:hAnsi="Times New Roman" w:cs="Times New Roman"/>
+                <w:sz w:val="20"/>
+                <w:szCs w:val="20"/>
+              </w:rPr>
+              <w:t>No Adapter</w:t>
+            </w:r>
+          </w:p>
+        </w:tc>
+        <w:tc>
+          <w:tcPr>
+            <w:tcW w:w="1710" w:type="dxa"/>
+          </w:tcPr>
+          <w:p>
+            <w:pPr>
+              <w:rPr>
+                <w:rFonts w:ascii="Times New Roman" w:hAnsi="Times New Roman" w:cs="Times New Roman"/>
+                <w:sz w:val="20"/>
+                <w:szCs w:val="20"/>
+              </w:rPr>
+            </w:pPr>
+            <w:r>
+              <w:rPr>
+                <w:rFonts w:ascii="Times New Roman" w:hAnsi="Times New Roman" w:cs="Times New Roman"/>
+                <w:sz w:val="20"/>
+                <w:szCs w:val="20"/>
+              </w:rPr>
+              <w:t>Prototype Adapter</w:t>
+            </w:r>
+          </w:p>
+        </w:tc>
+        <w:tc>
+          <w:tcPr>
+            <w:tcW w:w="1949" w:type="dxa"/>
+          </w:tcPr>
+          <w:p>
+            <w:pPr>
+              <w:rPr>
+                <w:rFonts w:ascii="Times New Roman" w:hAnsi="Times New Roman" w:cs="Times New Roman"/>
+                <w:sz w:val="20"/>
+                <w:szCs w:val="20"/>
+              </w:rPr>
+            </w:pPr>
+            <w:r>
+              <w:rPr>
+                <w:rFonts w:ascii="Times New Roman" w:hAnsi="Times New Roman" w:cs="Times New Roman"/>
+                <w:sz w:val="20"/>
+                <w:szCs w:val="20"/>
+              </w:rPr>
+              <w:t>XAI Adapter</w:t>
+            </w:r>
+          </w:p>
+        </w:tc>
+      </w:tr>
+      <w:tr>
+        <w:tc>
+          <w:tcPr>
+            <w:tcW w:w="3915" w:type="dxa"/>
+          </w:tcPr>
+          <w:p>
+            <w:pPr>
+              <w:rPr>
+                <w:rFonts w:ascii="Times New Roman" w:hAnsi="Times New Roman" w:cs="Times New Roman"/>
+                <w:sz w:val="20"/>
+                <w:szCs w:val="20"/>
+              </w:rPr>
+            </w:pPr>
+            <w:r>
+              <w:rPr>
+                <w:rFonts w:ascii="Times New Roman" w:hAnsi="Times New Roman" w:cs="Times New Roman"/>
+                <w:sz w:val="20"/>
+                <w:szCs w:val="20"/>
+              </w:rPr>
+              <w:t>Parsing Success Rate (Strict)</w:t>
+            </w:r>
+          </w:p>
+        </w:tc>
+        <w:tc>
+          <w:tcPr>
+            <w:tcW w:w="1480" w:type="dxa"/>
+          </w:tcPr>
+          <w:p>
+            <w:pPr>
+              <w:jc w:val="center"/>
+              <w:rPr>
+                <w:rFonts w:ascii="Times New Roman" w:hAnsi="Times New Roman" w:cs="Times New Roman"/>
+                <w:sz w:val="20"/>
+                <w:szCs w:val="20"/>
+              </w:rPr>
+            </w:pPr>
+            <w:r>
+              <w:rPr>
+                <w:rFonts w:ascii="Times New Roman" w:hAnsi="Times New Roman" w:cs="Times New Roman"/>
+                <w:sz w:val="20"/>
+                <w:szCs w:val="20"/>
+              </w:rPr>
+              <w:t>20.05%</w:t>
+            </w:r>
+          </w:p>
+        </w:tc>
+        <w:tc>
+          <w:tcPr>
+            <w:tcW w:w="1710" w:type="dxa"/>
+          </w:tcPr>
+          <w:p>
+            <w:pPr>
+              <w:jc w:val="center"/>
+              <w:rPr>
+                <w:rFonts w:ascii="Times New Roman" w:hAnsi="Times New Roman" w:cs="Times New Roman"/>
+                <w:sz w:val="20"/>
+                <w:szCs w:val="20"/>
+              </w:rPr>
+            </w:pPr>
+            <w:r>
+              <w:rPr>
+                <w:rFonts w:ascii="Times New Roman" w:hAnsi="Times New Roman" w:cs="Times New Roman"/>
+                <w:sz w:val="20"/>
+                <w:szCs w:val="20"/>
+              </w:rPr>
+              <w:t>99.93%</w:t>
+            </w:r>
+          </w:p>
+        </w:tc>
+        <w:tc>
+          <w:tcPr>
+            <w:tcW w:w="1949" w:type="dxa"/>
+          </w:tcPr>
+          <w:p>
+            <w:pPr>
+              <w:jc w:val="center"/>
+              <w:rPr>
+                <w:rFonts w:ascii="Times New Roman" w:hAnsi="Times New Roman" w:cs="Times New Roman"/>
+                <w:sz w:val="20"/>
+                <w:szCs w:val="20"/>
+              </w:rPr>
+            </w:pPr>
+            <w:r>
+              <w:rPr>
+                <w:rFonts w:ascii="Times New Roman" w:hAnsi="Times New Roman" w:cs="Times New Roman"/>
+                <w:sz w:val="20"/>
+                <w:szCs w:val="20"/>
+              </w:rPr>
+              <w:t>96.25%</w:t>
+            </w:r>
+          </w:p>
+        </w:tc>
+      </w:tr>
+      <w:tr>
+        <w:tc>
+          <w:tcPr>
+            <w:tcW w:w="3915" w:type="dxa"/>
+          </w:tcPr>
+          <w:p>
+            <w:pPr>
+              <w:rPr>
+                <w:rFonts w:ascii="Times New Roman" w:hAnsi="Times New Roman" w:cs="Times New Roman"/>
+                <w:sz w:val="20"/>
+                <w:szCs w:val="20"/>
+                <w:lang w:val="en-US"/>
+              </w:rPr>
+            </w:pPr>
+            <w:r>
+              <w:rPr>
+                <w:rFonts w:ascii="Times New Roman" w:hAnsi="Times New Roman" w:cs="Times New Roman"/>
+                <w:sz w:val="20"/>
+                <w:szCs w:val="20"/>
+                <w:lang w:val="en-US"/>
+              </w:rPr>
+              <w:t>Mean Document-Level F1 (</w:t>
+            </w:r>
+            <w:proofErr w:type="gramStart"/>
+            <w:r>
+              <w:rPr>
+                <w:rFonts w:ascii="Times New Roman" w:hAnsi="Times New Roman" w:cs="Times New Roman"/>
+                <w:sz w:val="20"/>
+                <w:szCs w:val="20"/>
+                <w:lang w:val="en-US"/>
+              </w:rPr>
+              <w:t>Non-empty</w:t>
+            </w:r>
+            <w:proofErr w:type="gramEnd"/>
+            <w:r>
+              <w:rPr>
+                <w:rFonts w:ascii="Times New Roman" w:hAnsi="Times New Roman" w:cs="Times New Roman"/>
+                <w:sz w:val="20"/>
+                <w:szCs w:val="20"/>
+                <w:lang w:val="en-US"/>
+              </w:rPr>
+              <w:t xml:space="preserve"> docs)</w:t>
+            </w:r>
+          </w:p>
+        </w:tc>
+        <w:tc>
+          <w:tcPr>
+            <w:tcW w:w="1480" w:type="dxa"/>
+          </w:tcPr>
+          <w:p>
+            <w:pPr>
+              <w:jc w:val="center"/>
+              <w:rPr>
+                <w:rFonts w:ascii="Times New Roman" w:hAnsi="Times New Roman" w:cs="Times New Roman"/>
+                <w:sz w:val="20"/>
+                <w:szCs w:val="20"/>
+              </w:rPr>
+            </w:pPr>
+            <w:r>
+              <w:rPr>
+                <w:rFonts w:ascii="Times New Roman" w:hAnsi="Times New Roman" w:cs="Times New Roman"/>
+                <w:sz w:val="20"/>
+                <w:szCs w:val="20"/>
+              </w:rPr>
+              <w:t>0.0979</w:t>
+            </w:r>
+          </w:p>
+        </w:tc>
+        <w:tc>
+          <w:tcPr>
+            <w:tcW w:w="1710" w:type="dxa"/>
+          </w:tcPr>
+          <w:p>
+            <w:pPr>
+              <w:jc w:val="center"/>
+              <w:rPr>
+                <w:rFonts w:ascii="Times New Roman" w:hAnsi="Times New Roman" w:cs="Times New Roman"/>
+                <w:sz w:val="20"/>
+                <w:szCs w:val="20"/>
+              </w:rPr>
+            </w:pPr>
+            <w:r>
+              <w:rPr>
+                <w:rFonts w:ascii="Times New Roman" w:hAnsi="Times New Roman" w:cs="Times New Roman"/>
+                <w:sz w:val="20"/>
+                <w:szCs w:val="20"/>
+              </w:rPr>
+              <w:t>0.4912</w:t>
+            </w:r>
+          </w:p>
+        </w:tc>
+        <w:tc>
+          <w:tcPr>
+            <w:tcW w:w="1949" w:type="dxa"/>
+          </w:tcPr>
+          <w:p>
+            <w:pPr>
+              <w:jc w:val="center"/>
+              <w:rPr>
+                <w:rFonts w:ascii="Times New Roman" w:hAnsi="Times New Roman" w:cs="Times New Roman"/>
+                <w:sz w:val="20"/>
+                <w:szCs w:val="20"/>
+              </w:rPr>
+            </w:pPr>
+            <w:r>
+              <w:rPr>
+                <w:rFonts w:ascii="Times New Roman" w:hAnsi="Times New Roman" w:cs="Times New Roman"/>
+                <w:sz w:val="20"/>
+                <w:szCs w:val="20"/>
+              </w:rPr>
+              <w:t>0.2847</w:t>
+            </w:r>
+          </w:p>
+        </w:tc>
+      </w:tr>
+      <w:tr>
+        <w:tc>
+          <w:tcPr>
+            <w:tcW w:w="3915" w:type="dxa"/>
+          </w:tcPr>
+          <w:p>
+            <w:pPr>
+              <w:rPr>
+                <w:rFonts w:ascii="Times New Roman" w:hAnsi="Times New Roman" w:cs="Times New Roman"/>
+                <w:sz w:val="20"/>
+                <w:szCs w:val="20"/>
+              </w:rPr>
+            </w:pPr>
+            <w:r>
+              <w:rPr>
+                <w:rFonts w:ascii="Times New Roman" w:hAnsi="Times New Roman" w:cs="Times New Roman"/>
+                <w:sz w:val="20"/>
+                <w:szCs w:val="20"/>
+              </w:rPr>
+              <w:t>Exact-Match Accuracy</w:t>
+            </w:r>
+          </w:p>
+        </w:tc>
+        <w:tc>
+          <w:tcPr>
+            <w:tcW w:w="1480" w:type="dxa"/>
+          </w:tcPr>
+          <w:p>
+            <w:pPr>
+              <w:jc w:val="center"/>
+              <w:rPr>
+                <w:rFonts w:ascii="Times New Roman" w:hAnsi="Times New Roman" w:cs="Times New Roman"/>
+                <w:sz w:val="20"/>
+                <w:szCs w:val="20"/>
+              </w:rPr>
+            </w:pPr>
+            <w:r>
+              <w:rPr>
+                <w:rFonts w:ascii="Times New Roman" w:hAnsi="Times New Roman" w:cs="Times New Roman"/>
+                <w:sz w:val="20"/>
+                <w:szCs w:val="20"/>
+              </w:rPr>
+              <w:t>38.07%</w:t>
+            </w:r>
+          </w:p>
+        </w:tc>
+        <w:tc>
+          <w:tcPr>
+            <w:tcW w:w="1710" w:type="dxa"/>
+          </w:tcPr>
+          <w:p>
+            <w:pPr>
+              <w:jc w:val="center"/>
+              <w:rPr>
+                <w:rFonts w:ascii="Times New Roman" w:hAnsi="Times New Roman" w:cs="Times New Roman"/>
+                <w:sz w:val="20"/>
+                <w:szCs w:val="20"/>
+              </w:rPr>
+            </w:pPr>
+            <w:r>
+              <w:rPr>
+                <w:rFonts w:ascii="Times New Roman" w:hAnsi="Times New Roman" w:cs="Times New Roman"/>
+                <w:sz w:val="20"/>
+                <w:szCs w:val="20"/>
+              </w:rPr>
+              <w:t>72.91%</w:t>
+            </w:r>
+          </w:p>
+        </w:tc>
+        <w:tc>
+          <w:tcPr>
+            <w:tcW w:w="1949" w:type="dxa"/>
+          </w:tcPr>
+          <w:p>
+            <w:pPr>
+              <w:jc w:val="center"/>
+              <w:rPr>
+                <w:rFonts w:ascii="Times New Roman" w:hAnsi="Times New Roman" w:cs="Times New Roman"/>
+                <w:sz w:val="20"/>
+                <w:szCs w:val="20"/>
+              </w:rPr>
+            </w:pPr>
+            <w:r>
+              <w:rPr>
+                <w:rFonts w:ascii="Times New Roman" w:hAnsi="Times New Roman" w:cs="Times New Roman"/>
+                <w:sz w:val="20"/>
+                <w:szCs w:val="20"/>
+              </w:rPr>
+              <w:t>73.18%</w:t>
+            </w:r>
+          </w:p>
+        </w:tc>
+      </w:tr>
+    </w:tbl>
+    <w:p>
+      <w:pPr>
+        <w:rPr>
+          <w:rFonts w:ascii="Times New Roman" w:hAnsi="Times New Roman" w:cs="Times New Roman"/>
+          <w:sz w:val="20"/>
+          <w:szCs w:val="20"/>
+        </w:rPr>
+      </w:pPr>
+    </w:p>
+    <w:p>
+      <w:pPr>
+        <w:rPr>
+          <w:rFonts w:ascii="Times New Roman" w:hAnsi="Times New Roman" w:cs="Times New Roman"/>
+          <w:sz w:val="20"/>
+          <w:szCs w:val="20"/>
+        </w:rPr>
+      </w:pPr>
+      <w:r>
+        <w:rPr>
+          <w:rFonts w:ascii="Times New Roman" w:hAnsi="Times New Roman" w:cs="Times New Roman"/>
+          <w:sz w:val="20"/>
+          <w:szCs w:val="20"/>
+        </w:rPr>
+        <w:t>Analiza wyników:</w:t>
+      </w:r>
+    </w:p>
+    <w:p>
+      <w:pPr>
+        <w:rPr>
+          <w:rFonts w:ascii="Times New Roman" w:hAnsi="Times New Roman" w:cs="Times New Roman"/>
+          <w:sz w:val="20"/>
+          <w:szCs w:val="20"/>
+        </w:rPr>
+      </w:pPr>
+      <w:r>
+        <w:rPr>
+          <w:rFonts w:ascii="Times New Roman" w:hAnsi="Times New Roman" w:cs="Times New Roman"/>
+          <w:sz w:val="20"/>
+          <w:szCs w:val="20"/>
+        </w:rPr>
+        <w:t>* Wpływ dostrajania: Model bazowy ("No Adapter") wykazuje krytycznie niską zdolność do formowania poprawnego wyjścia JSON (PSR 20%), co dyskwalifikuje go z zastosowań produkcyjnych. Dostrajanie (Adaptery) podnosi stabilność formatu do poziomu &gt;96%.</w:t>
+      </w:r>
+    </w:p>
+    <w:p>
+      <w:pPr>
+        <w:rPr>
+          <w:rFonts w:ascii="Times New Roman" w:hAnsi="Times New Roman" w:cs="Times New Roman"/>
+          <w:sz w:val="20"/>
+          <w:szCs w:val="20"/>
+        </w:rPr>
+      </w:pPr>
+      <w:r>
+        <w:rPr>
+          <w:rFonts w:ascii="Times New Roman" w:hAnsi="Times New Roman" w:cs="Times New Roman"/>
+          <w:sz w:val="20"/>
+          <w:szCs w:val="20"/>
+        </w:rPr>
+        <w:t xml:space="preserve">* Wpływ jakości generowanych wyjaśnień (XAI): Teoretycznie integracja warstwy wyjaśnialności powinna wspierać precyzję klasyfikacji poprzez wymuszenie głębszej analizy tekstu. Obserwowany spadek skuteczności wariantu "XAI" (F1 0.28 vs 0.49) wskazuje jednak na wpływ jakości danych trenujących w zakresie wyjaśnień (NLE). Jak wskazano w sekcji ograniczeń ("Brak formalnej walidacji jakości wyjaśnień"), model "Nauczyciela" mógł generować halucynacje lub błędne uzasadnienia, które model "Ucznia" następnie powielił, co </w:t>
+      </w:r>
+      <w:r>
+        <w:rPr>
+          <w:rFonts w:ascii="Times New Roman" w:hAnsi="Times New Roman" w:cs="Times New Roman"/>
+          <w:sz w:val="20"/>
+          <w:szCs w:val="20"/>
+        </w:rPr>
+        <w:lastRenderedPageBreak/>
+        <w:t>paradoksalnie zaburzyło proces decyzyjny zamiast go wspomóc. Potwierdza to kluczową rolę weryfikacji jakości danych w procesie destylacji wiedzy.</w:t>
+      </w:r>
+    </w:p>
+    <w:p>
+      <w:pPr>
+        <w:rPr>
+          <w:rFonts w:ascii="Times New Roman" w:hAnsi="Times New Roman" w:cs="Times New Roman"/>
+          <w:sz w:val="20"/>
+          <w:szCs w:val="20"/>
+        </w:rPr>
+      </w:pPr>
+    </w:p>
+    <w:p>
+      <w:pPr>
+        <w:rPr>
+          <w:rFonts w:ascii="Times New Roman" w:hAnsi="Times New Roman" w:cs="Times New Roman"/>
+          <w:sz w:val="20"/>
+          <w:szCs w:val="20"/>
+        </w:rPr>
+      </w:pPr>
+      <w:r>
+        <w:rPr>
+          <w:rFonts w:ascii="Times New Roman" w:hAnsi="Times New Roman" w:cs="Times New Roman"/>
+          <w:sz w:val="20"/>
+          <w:szCs w:val="20"/>
+        </w:rPr>
+        <w:t>Analiza Macierzy Pomyłek:</w:t>
+      </w:r>
+    </w:p>
+    <w:p>
+      <w:pPr>
+        <w:rPr>
+          <w:rFonts w:ascii="Times New Roman" w:hAnsi="Times New Roman" w:cs="Times New Roman"/>
+          <w:sz w:val="20"/>
+          <w:szCs w:val="20"/>
+        </w:rPr>
+      </w:pPr>
+      <w:r>
+        <w:rPr>
+          <w:rFonts w:ascii="Times New Roman" w:hAnsi="Times New Roman" w:cs="Times New Roman"/>
+          <w:sz w:val="20"/>
+          <w:szCs w:val="20"/>
+        </w:rPr>
+        <w:t>Analiza macierzy pomyłek (zawartych w Sekcji 3) potwierdza te obserwacje:</w:t>
+      </w:r>
+    </w:p>
+    <w:p>
+      <w:pPr>
+        <w:rPr>
+          <w:rFonts w:ascii="Times New Roman" w:hAnsi="Times New Roman" w:cs="Times New Roman"/>
+          <w:sz w:val="20"/>
+          <w:szCs w:val="20"/>
+        </w:rPr>
+      </w:pPr>
+      <w:r>
+        <w:rPr>
+          <w:rFonts w:ascii="Times New Roman" w:hAnsi="Times New Roman" w:cs="Times New Roman"/>
+          <w:sz w:val="20"/>
+          <w:szCs w:val="20"/>
+        </w:rPr>
+        <w:t>* Adapter Prototype najskuteczniej identyfikuje subtelne techniki jak EXAGGERATION (187 TP) czy CHERRY_PICKING (101 TP).</w:t>
+      </w:r>
+    </w:p>
+    <w:p>
+      <w:pPr>
+        <w:rPr>
+          <w:rFonts w:ascii="Times New Roman" w:hAnsi="Times New Roman" w:cs="Times New Roman"/>
+          <w:sz w:val="20"/>
+          <w:szCs w:val="20"/>
+        </w:rPr>
+      </w:pPr>
+      <w:r>
+        <w:rPr>
+          <w:rFonts w:ascii="Times New Roman" w:hAnsi="Times New Roman" w:cs="Times New Roman"/>
+          <w:sz w:val="20"/>
+          <w:szCs w:val="20"/>
+        </w:rPr>
+        <w:t>* Adapter XAI przyjmuje strategię bardziej konserwatywną, częściej "przeoczając" techniki (więcej False Negatives), np. dla EXAGGERATION wykrył 128 przypadków.</w:t>
+      </w:r>
+    </w:p>
+    <w:p>
+      <w:pPr>
+        <w:rPr>
+          <w:rFonts w:ascii="Times New Roman" w:hAnsi="Times New Roman" w:cs="Times New Roman"/>
+          <w:sz w:val="20"/>
+          <w:szCs w:val="20"/>
+        </w:rPr>
+      </w:pPr>
+      <w:r>
+        <w:rPr>
+          <w:rFonts w:ascii="Times New Roman" w:hAnsi="Times New Roman" w:cs="Times New Roman"/>
+          <w:sz w:val="20"/>
+          <w:szCs w:val="20"/>
+        </w:rPr>
+        <w:t>* Model bez adaptera w większości przypadków nie wykrywa technik (ogromna przewaga False Negatives nad True Positives dla niemal wszystkich klas), co potwierdza konieczność treningu specyficznego dla domeny detekcji dezinformacji.</w:t>
+      </w:r>
+    </w:p>
+    <w:p>
+      <w:pPr>
         <w:pStyle w:val="Heading1"/>
         <w:numPr>
           <w:ilvl w:val="0"/>
@@ -3354,20 +4172,7 @@
     </w:p>
     <w:p>
       <w:pPr>
-        <w:rPr>
-          <w:rFonts w:ascii="Times New Roman" w:hAnsi="Times New Roman" w:cs="Times New Roman"/>
-          <w:color w:val="FF0000"/>
-          <w:sz w:val="20"/>
-        </w:rPr>
-      </w:pPr>
-    </w:p>
-    <w:p>
-      <w:pPr>
-        <w:rPr>
-          <w:rFonts w:ascii="Times New Roman" w:hAnsi="Times New Roman" w:cs="Times New Roman"/>
-          <w:color w:val="FF0000"/>
-          <w:sz w:val="20"/>
-        </w:rPr>
+        <w:keepNext/>
       </w:pPr>
       <w:r>
         <w:rPr>
@@ -3378,18 +4183,10 @@
         </w:rPr>
         <w:lastRenderedPageBreak/>
         <w:drawing>
-          <wp:anchor distT="0" distB="0" distL="114300" distR="114300" simplePos="0" relativeHeight="251658240" behindDoc="0" locked="0" layoutInCell="1" allowOverlap="1" wp14:anchorId="54E44B35" wp14:editId="7394B629">
-            <wp:simplePos x="900545" y="900545"/>
-            <wp:positionH relativeFrom="margin">
-              <wp:align>center</wp:align>
-            </wp:positionH>
-            <wp:positionV relativeFrom="margin">
-              <wp:align>center</wp:align>
-            </wp:positionV>
-            <wp:extent cx="3951605" cy="8877300"/>
-            <wp:effectExtent l="0" t="0" r="0" b="0"/>
-            <wp:wrapSquare wrapText="bothSides"/>
-            <wp:docPr id="956618797" name="Picture 1"/>
+          <wp:inline distT="0" distB="0" distL="0" distR="0" wp14:anchorId="673DECDA" wp14:editId="5A40B350">
+            <wp:extent cx="4063042" cy="3496700"/>
+            <wp:effectExtent l="0" t="0" r="0" b="8890"/>
+            <wp:docPr id="1638795539" name="Picture 1"/>
             <wp:cNvGraphicFramePr>
               <a:graphicFrameLocks xmlns:a="http://schemas.openxmlformats.org/drawingml/2006/main" noChangeAspect="1"/>
             </wp:cNvGraphicFramePr>
@@ -3403,7 +4200,7 @@
                     </pic:cNvPicPr>
                   </pic:nvPicPr>
                   <pic:blipFill>
-                    <a:blip r:embed="rId10" cstate="print">
+                    <a:blip r:embed="rId10">
                       <a:extLst>
                         <a:ext uri="{28A0092B-C50C-407E-A947-70E740481C1C}">
                           <a14:useLocalDpi xmlns:a14="http://schemas.microsoft.com/office/drawing/2010/main" val="0"/>
@@ -3418,7 +4215,373 @@
                   <pic:spPr bwMode="auto">
                     <a:xfrm>
                       <a:off x="0" y="0"/>
-                      <a:ext cx="3951605" cy="8877300"/>
+                      <a:ext cx="4068643" cy="3501521"/>
+                    </a:xfrm>
+                    <a:prstGeom prst="rect">
+                      <a:avLst/>
+                    </a:prstGeom>
+                    <a:noFill/>
+                    <a:ln>
+                      <a:noFill/>
+                    </a:ln>
+                  </pic:spPr>
+                </pic:pic>
+              </a:graphicData>
+            </a:graphic>
+          </wp:inline>
+        </w:drawing>
+      </w:r>
+    </w:p>
+    <w:p>
+      <w:pPr>
+        <w:pStyle w:val="Caption"/>
+        <w:keepNext/>
+      </w:pPr>
+      <w:r>
+        <w:t>No adapter</w:t>
+      </w:r>
+      <w:r>
+        <w:t xml:space="preserve"> </w:t>
+      </w:r>
+      <w:r>
+        <w:t>confusion matrix</w:t>
+      </w:r>
+    </w:p>
+    <w:p>
+      <w:pPr>
+        <w:pStyle w:val="Caption"/>
+        <w:keepNext/>
+      </w:pPr>
+      <w:r>
+        <w:rPr>
+          <w:noProof/>
+        </w:rPr>
+        <w:drawing>
+          <wp:inline distT="0" distB="0" distL="0" distR="0" wp14:anchorId="5F3DDA4F" wp14:editId="002EEC61">
+            <wp:extent cx="4011283" cy="3536267"/>
+            <wp:effectExtent l="0" t="0" r="8890" b="7620"/>
+            <wp:docPr id="1112298420" name="Picture 2"/>
+            <wp:cNvGraphicFramePr>
+              <a:graphicFrameLocks xmlns:a="http://schemas.openxmlformats.org/drawingml/2006/main" noChangeAspect="1"/>
+            </wp:cNvGraphicFramePr>
+            <a:graphic xmlns:a="http://schemas.openxmlformats.org/drawingml/2006/main">
+              <a:graphicData uri="http://schemas.openxmlformats.org/drawingml/2006/picture">
+                <pic:pic xmlns:pic="http://schemas.openxmlformats.org/drawingml/2006/picture">
+                  <pic:nvPicPr>
+                    <pic:cNvPr id="0" name="Picture 2"/>
+                    <pic:cNvPicPr>
+                      <a:picLocks noChangeAspect="1" noChangeArrowheads="1"/>
+                    </pic:cNvPicPr>
+                  </pic:nvPicPr>
+                  <pic:blipFill>
+                    <a:blip r:embed="rId11">
+                      <a:extLst>
+                        <a:ext uri="{28A0092B-C50C-407E-A947-70E740481C1C}">
+                          <a14:useLocalDpi xmlns:a14="http://schemas.microsoft.com/office/drawing/2010/main" val="0"/>
+                        </a:ext>
+                      </a:extLst>
+                    </a:blip>
+                    <a:srcRect/>
+                    <a:stretch>
+                      <a:fillRect/>
+                    </a:stretch>
+                  </pic:blipFill>
+                  <pic:spPr bwMode="auto">
+                    <a:xfrm>
+                      <a:off x="0" y="0"/>
+                      <a:ext cx="4030764" cy="3553441"/>
+                    </a:xfrm>
+                    <a:prstGeom prst="rect">
+                      <a:avLst/>
+                    </a:prstGeom>
+                    <a:noFill/>
+                    <a:ln>
+                      <a:noFill/>
+                    </a:ln>
+                  </pic:spPr>
+                </pic:pic>
+              </a:graphicData>
+            </a:graphic>
+          </wp:inline>
+        </w:drawing>
+      </w:r>
+    </w:p>
+    <w:p>
+      <w:pPr>
+        <w:pStyle w:val="Caption"/>
+        <w:keepNext/>
+      </w:pPr>
+      <w:r>
+        <w:t>P</w:t>
+      </w:r>
+      <w:r>
+        <w:t>rototype adapter</w:t>
+      </w:r>
+      <w:r>
+        <w:t xml:space="preserve"> confusion matrix</w:t>
+      </w:r>
+    </w:p>
+    <w:p>
+      <w:pPr>
+        <w:pStyle w:val="Caption"/>
+        <w:keepNext/>
+      </w:pPr>
+      <w:r>
+        <w:rPr>
+          <w:noProof/>
+        </w:rPr>
+        <w:lastRenderedPageBreak/>
+        <w:drawing>
+          <wp:inline distT="0" distB="0" distL="0" distR="0" wp14:anchorId="26FEE0CB" wp14:editId="0C35E030">
+            <wp:extent cx="3978902" cy="3519578"/>
+            <wp:effectExtent l="0" t="0" r="3175" b="5080"/>
+            <wp:docPr id="99195839" name="Picture 3"/>
+            <wp:cNvGraphicFramePr>
+              <a:graphicFrameLocks xmlns:a="http://schemas.openxmlformats.org/drawingml/2006/main" noChangeAspect="1"/>
+            </wp:cNvGraphicFramePr>
+            <a:graphic xmlns:a="http://schemas.openxmlformats.org/drawingml/2006/main">
+              <a:graphicData uri="http://schemas.openxmlformats.org/drawingml/2006/picture">
+                <pic:pic xmlns:pic="http://schemas.openxmlformats.org/drawingml/2006/picture">
+                  <pic:nvPicPr>
+                    <pic:cNvPr id="0" name="Picture 3"/>
+                    <pic:cNvPicPr>
+                      <a:picLocks noChangeAspect="1" noChangeArrowheads="1"/>
+                    </pic:cNvPicPr>
+                  </pic:nvPicPr>
+                  <pic:blipFill>
+                    <a:blip r:embed="rId12">
+                      <a:extLst>
+                        <a:ext uri="{28A0092B-C50C-407E-A947-70E740481C1C}">
+                          <a14:useLocalDpi xmlns:a14="http://schemas.microsoft.com/office/drawing/2010/main" val="0"/>
+                        </a:ext>
+                      </a:extLst>
+                    </a:blip>
+                    <a:srcRect/>
+                    <a:stretch>
+                      <a:fillRect/>
+                    </a:stretch>
+                  </pic:blipFill>
+                  <pic:spPr bwMode="auto">
+                    <a:xfrm>
+                      <a:off x="0" y="0"/>
+                      <a:ext cx="3982145" cy="3522446"/>
+                    </a:xfrm>
+                    <a:prstGeom prst="rect">
+                      <a:avLst/>
+                    </a:prstGeom>
+                    <a:noFill/>
+                    <a:ln>
+                      <a:noFill/>
+                    </a:ln>
+                  </pic:spPr>
+                </pic:pic>
+              </a:graphicData>
+            </a:graphic>
+          </wp:inline>
+        </w:drawing>
+      </w:r>
+    </w:p>
+    <w:p>
+      <w:pPr>
+        <w:pStyle w:val="Caption"/>
+        <w:keepNext/>
+      </w:pPr>
+      <w:r>
+        <w:t>Xa</w:t>
+      </w:r>
+      <w:r>
+        <w:t>i</w:t>
+      </w:r>
+      <w:r>
+        <w:t xml:space="preserve"> </w:t>
+      </w:r>
+      <w:r>
+        <w:t>adapter</w:t>
+      </w:r>
+      <w:r>
+        <w:t xml:space="preserve"> </w:t>
+      </w:r>
+      <w:r>
+        <w:t>confusion matrix</w:t>
+      </w:r>
+    </w:p>
+    <w:p>
+      <w:pPr>
+        <w:pStyle w:val="Caption"/>
+        <w:keepNext/>
+      </w:pPr>
+      <w:r>
+        <w:rPr>
+          <w:noProof/>
+        </w:rPr>
+        <w:drawing>
+          <wp:inline distT="0" distB="0" distL="0" distR="0" wp14:anchorId="5DBEDA02" wp14:editId="63968443">
+            <wp:extent cx="5736590" cy="2708910"/>
+            <wp:effectExtent l="0" t="0" r="0" b="0"/>
+            <wp:docPr id="588610654" name="Picture 2"/>
+            <wp:cNvGraphicFramePr>
+              <a:graphicFrameLocks xmlns:a="http://schemas.openxmlformats.org/drawingml/2006/main" noChangeAspect="1"/>
+            </wp:cNvGraphicFramePr>
+            <a:graphic xmlns:a="http://schemas.openxmlformats.org/drawingml/2006/main">
+              <a:graphicData uri="http://schemas.openxmlformats.org/drawingml/2006/picture">
+                <pic:pic xmlns:pic="http://schemas.openxmlformats.org/drawingml/2006/picture">
+                  <pic:nvPicPr>
+                    <pic:cNvPr id="0" name="Picture 2"/>
+                    <pic:cNvPicPr>
+                      <a:picLocks noChangeAspect="1" noChangeArrowheads="1"/>
+                    </pic:cNvPicPr>
+                  </pic:nvPicPr>
+                  <pic:blipFill>
+                    <a:blip r:embed="rId13" cstate="print">
+                      <a:extLst>
+                        <a:ext uri="{28A0092B-C50C-407E-A947-70E740481C1C}">
+                          <a14:useLocalDpi xmlns:a14="http://schemas.microsoft.com/office/drawing/2010/main" val="0"/>
+                        </a:ext>
+                      </a:extLst>
+                    </a:blip>
+                    <a:srcRect/>
+                    <a:stretch>
+                      <a:fillRect/>
+                    </a:stretch>
+                  </pic:blipFill>
+                  <pic:spPr bwMode="auto">
+                    <a:xfrm>
+                      <a:off x="0" y="0"/>
+                      <a:ext cx="5736590" cy="2708910"/>
+                    </a:xfrm>
+                    <a:prstGeom prst="rect">
+                      <a:avLst/>
+                    </a:prstGeom>
+                    <a:noFill/>
+                    <a:ln>
+                      <a:noFill/>
+                    </a:ln>
+                  </pic:spPr>
+                </pic:pic>
+              </a:graphicData>
+            </a:graphic>
+          </wp:inline>
+        </w:drawing>
+      </w:r>
+    </w:p>
+    <w:p>
+      <w:pPr>
+        <w:pStyle w:val="Caption"/>
+      </w:pPr>
+      <w:r>
+        <w:t>Interfejs użytkownika</w:t>
+      </w:r>
+    </w:p>
+    <w:p>
+      <w:pPr>
+        <w:pStyle w:val="Caption"/>
+        <w:keepNext/>
+      </w:pPr>
+      <w:r>
+        <w:rPr>
+          <w:noProof/>
+        </w:rPr>
+        <w:lastRenderedPageBreak/>
+        <w:drawing>
+          <wp:inline distT="0" distB="0" distL="0" distR="0" wp14:anchorId="42A72587" wp14:editId="7F479CD7">
+            <wp:extent cx="5736590" cy="2717165"/>
+            <wp:effectExtent l="0" t="0" r="0" b="6985"/>
+            <wp:docPr id="299038603" name="Picture 3"/>
+            <wp:cNvGraphicFramePr>
+              <a:graphicFrameLocks xmlns:a="http://schemas.openxmlformats.org/drawingml/2006/main" noChangeAspect="1"/>
+            </wp:cNvGraphicFramePr>
+            <a:graphic xmlns:a="http://schemas.openxmlformats.org/drawingml/2006/main">
+              <a:graphicData uri="http://schemas.openxmlformats.org/drawingml/2006/picture">
+                <pic:pic xmlns:pic="http://schemas.openxmlformats.org/drawingml/2006/picture">
+                  <pic:nvPicPr>
+                    <pic:cNvPr id="0" name="Picture 3"/>
+                    <pic:cNvPicPr>
+                      <a:picLocks noChangeAspect="1" noChangeArrowheads="1"/>
+                    </pic:cNvPicPr>
+                  </pic:nvPicPr>
+                  <pic:blipFill>
+                    <a:blip r:embed="rId14" cstate="print">
+                      <a:extLst>
+                        <a:ext uri="{28A0092B-C50C-407E-A947-70E740481C1C}">
+                          <a14:useLocalDpi xmlns:a14="http://schemas.microsoft.com/office/drawing/2010/main" val="0"/>
+                        </a:ext>
+                      </a:extLst>
+                    </a:blip>
+                    <a:srcRect/>
+                    <a:stretch>
+                      <a:fillRect/>
+                    </a:stretch>
+                  </pic:blipFill>
+                  <pic:spPr bwMode="auto">
+                    <a:xfrm>
+                      <a:off x="0" y="0"/>
+                      <a:ext cx="5736590" cy="2717165"/>
+                    </a:xfrm>
+                    <a:prstGeom prst="rect">
+                      <a:avLst/>
+                    </a:prstGeom>
+                    <a:noFill/>
+                    <a:ln>
+                      <a:noFill/>
+                    </a:ln>
+                  </pic:spPr>
+                </pic:pic>
+              </a:graphicData>
+            </a:graphic>
+          </wp:inline>
+        </w:drawing>
+      </w:r>
+    </w:p>
+    <w:p>
+      <w:pPr>
+        <w:pStyle w:val="Caption"/>
+      </w:pPr>
+      <w:r>
+        <w:rPr>
+          <w:noProof/>
+        </w:rPr>
+        <w:drawing>
+          <wp:anchor distT="0" distB="0" distL="114300" distR="114300" simplePos="0" relativeHeight="251661312" behindDoc="0" locked="0" layoutInCell="1" allowOverlap="1" wp14:anchorId="1ED1D112" wp14:editId="7628AF02">
+            <wp:simplePos x="0" y="0"/>
+            <wp:positionH relativeFrom="margin">
+              <wp:align>left</wp:align>
+            </wp:positionH>
+            <wp:positionV relativeFrom="margin">
+              <wp:posOffset>3174521</wp:posOffset>
+            </wp:positionV>
+            <wp:extent cx="5753735" cy="2726055"/>
+            <wp:effectExtent l="0" t="0" r="0" b="0"/>
+            <wp:wrapSquare wrapText="bothSides"/>
+            <wp:docPr id="1169148929" name="Picture 4"/>
+            <wp:cNvGraphicFramePr>
+              <a:graphicFrameLocks xmlns:a="http://schemas.openxmlformats.org/drawingml/2006/main" noChangeAspect="1"/>
+            </wp:cNvGraphicFramePr>
+            <a:graphic xmlns:a="http://schemas.openxmlformats.org/drawingml/2006/main">
+              <a:graphicData uri="http://schemas.openxmlformats.org/drawingml/2006/picture">
+                <pic:pic xmlns:pic="http://schemas.openxmlformats.org/drawingml/2006/picture">
+                  <pic:nvPicPr>
+                    <pic:cNvPr id="0" name="Picture 4"/>
+                    <pic:cNvPicPr>
+                      <a:picLocks noChangeAspect="1" noChangeArrowheads="1"/>
+                    </pic:cNvPicPr>
+                  </pic:nvPicPr>
+                  <pic:blipFill>
+                    <a:blip r:embed="rId15" cstate="print">
+                      <a:extLst>
+                        <a:ext uri="{28A0092B-C50C-407E-A947-70E740481C1C}">
+                          <a14:useLocalDpi xmlns:a14="http://schemas.microsoft.com/office/drawing/2010/main" val="0"/>
+                        </a:ext>
+                      </a:extLst>
+                    </a:blip>
+                    <a:srcRect/>
+                    <a:stretch>
+                      <a:fillRect/>
+                    </a:stretch>
+                  </pic:blipFill>
+                  <pic:spPr bwMode="auto">
+                    <a:xfrm>
+                      <a:off x="0" y="0"/>
+                      <a:ext cx="5753735" cy="2726055"/>
                     </a:xfrm>
                     <a:prstGeom prst="rect">
                       <a:avLst/>
@@ -3434,15 +4597,437 @@
           </wp:anchor>
         </w:drawing>
       </w:r>
-    </w:p>
-    <w:p>
-      <w:pPr>
+      <w:r>
+        <w:t>Panel ekspertski interfejs</w:t>
+      </w:r>
+    </w:p>
+    <w:p>
+      <w:pPr>
+        <w:pStyle w:val="Caption"/>
+      </w:pPr>
+      <w:r>
+        <w:t>Panel ekspert</w:t>
+      </w:r>
+      <w:r>
+        <w:t>ski</w:t>
+      </w:r>
+      <w:r>
+        <w:t xml:space="preserve"> pokazuje postępy w </w:t>
+      </w:r>
+      <w:r>
+        <w:t>treningu</w:t>
+      </w:r>
+      <w:r>
+        <w:t xml:space="preserve"> i testowaniu po przesłaniu zestawu </w:t>
+      </w:r>
+      <w:r>
+        <w:t>treningowego</w:t>
+      </w:r>
+      <w:r>
+        <w:t>.</w:t>
+      </w:r>
+      <w:r>
+        <w:t xml:space="preserve"> </w:t>
+      </w:r>
+    </w:p>
+    <w:p>
+      <w:pPr>
+        <w:pStyle w:val="Caption"/>
+        <w:keepNext/>
+      </w:pPr>
+      <w:r>
+        <w:rPr>
+          <w:noProof/>
+        </w:rPr>
+        <w:lastRenderedPageBreak/>
+        <w:drawing>
+          <wp:inline distT="0" distB="0" distL="0" distR="0" wp14:anchorId="0AF26E58" wp14:editId="117FDC12">
+            <wp:extent cx="5753735" cy="2596515"/>
+            <wp:effectExtent l="0" t="0" r="0" b="0"/>
+            <wp:docPr id="1836481323" name="Picture 7"/>
+            <wp:cNvGraphicFramePr>
+              <a:graphicFrameLocks xmlns:a="http://schemas.openxmlformats.org/drawingml/2006/main" noChangeAspect="1"/>
+            </wp:cNvGraphicFramePr>
+            <a:graphic xmlns:a="http://schemas.openxmlformats.org/drawingml/2006/main">
+              <a:graphicData uri="http://schemas.openxmlformats.org/drawingml/2006/picture">
+                <pic:pic xmlns:pic="http://schemas.openxmlformats.org/drawingml/2006/picture">
+                  <pic:nvPicPr>
+                    <pic:cNvPr id="0" name="Picture 7"/>
+                    <pic:cNvPicPr>
+                      <a:picLocks noChangeAspect="1" noChangeArrowheads="1"/>
+                    </pic:cNvPicPr>
+                  </pic:nvPicPr>
+                  <pic:blipFill>
+                    <a:blip r:embed="rId16" cstate="print">
+                      <a:extLst>
+                        <a:ext uri="{28A0092B-C50C-407E-A947-70E740481C1C}">
+                          <a14:useLocalDpi xmlns:a14="http://schemas.microsoft.com/office/drawing/2010/main" val="0"/>
+                        </a:ext>
+                      </a:extLst>
+                    </a:blip>
+                    <a:srcRect/>
+                    <a:stretch>
+                      <a:fillRect/>
+                    </a:stretch>
+                  </pic:blipFill>
+                  <pic:spPr bwMode="auto">
+                    <a:xfrm>
+                      <a:off x="0" y="0"/>
+                      <a:ext cx="5753735" cy="2596515"/>
+                    </a:xfrm>
+                    <a:prstGeom prst="rect">
+                      <a:avLst/>
+                    </a:prstGeom>
+                    <a:noFill/>
+                    <a:ln>
+                      <a:noFill/>
+                    </a:ln>
+                  </pic:spPr>
+                </pic:pic>
+              </a:graphicData>
+            </a:graphic>
+          </wp:inline>
+        </w:drawing>
+      </w:r>
+    </w:p>
+    <w:p>
+      <w:pPr>
+        <w:pStyle w:val="Caption"/>
+      </w:pPr>
+      <w:r>
+        <w:t>Po szkoleniu i benchmarkingu panel ekspertów pokazuje wskaźniki, a przycisk modelu wdroz staje się aktywny.</w:t>
+      </w:r>
+    </w:p>
+    <w:p>
+      <w:pPr>
+        <w:pStyle w:val="Caption"/>
+        <w:keepNext/>
+      </w:pPr>
+      <w:r>
+        <w:rPr>
+          <w:noProof/>
+        </w:rPr>
+        <w:drawing>
+          <wp:inline distT="0" distB="0" distL="0" distR="0" wp14:anchorId="4E8C08DB" wp14:editId="6D3C86E2">
+            <wp:extent cx="5753735" cy="2726055"/>
+            <wp:effectExtent l="0" t="0" r="0" b="0"/>
+            <wp:docPr id="1055154479" name="Picture 6"/>
+            <wp:cNvGraphicFramePr>
+              <a:graphicFrameLocks xmlns:a="http://schemas.openxmlformats.org/drawingml/2006/main" noChangeAspect="1"/>
+            </wp:cNvGraphicFramePr>
+            <a:graphic xmlns:a="http://schemas.openxmlformats.org/drawingml/2006/main">
+              <a:graphicData uri="http://schemas.openxmlformats.org/drawingml/2006/picture">
+                <pic:pic xmlns:pic="http://schemas.openxmlformats.org/drawingml/2006/picture">
+                  <pic:nvPicPr>
+                    <pic:cNvPr id="0" name="Picture 6"/>
+                    <pic:cNvPicPr>
+                      <a:picLocks noChangeAspect="1" noChangeArrowheads="1"/>
+                    </pic:cNvPicPr>
+                  </pic:nvPicPr>
+                  <pic:blipFill>
+                    <a:blip r:embed="rId17" cstate="print">
+                      <a:extLst>
+                        <a:ext uri="{28A0092B-C50C-407E-A947-70E740481C1C}">
+                          <a14:useLocalDpi xmlns:a14="http://schemas.microsoft.com/office/drawing/2010/main" val="0"/>
+                        </a:ext>
+                      </a:extLst>
+                    </a:blip>
+                    <a:srcRect/>
+                    <a:stretch>
+                      <a:fillRect/>
+                    </a:stretch>
+                  </pic:blipFill>
+                  <pic:spPr bwMode="auto">
+                    <a:xfrm>
+                      <a:off x="0" y="0"/>
+                      <a:ext cx="5753735" cy="2726055"/>
+                    </a:xfrm>
+                    <a:prstGeom prst="rect">
+                      <a:avLst/>
+                    </a:prstGeom>
+                    <a:noFill/>
+                    <a:ln>
+                      <a:noFill/>
+                    </a:ln>
+                  </pic:spPr>
+                </pic:pic>
+              </a:graphicData>
+            </a:graphic>
+          </wp:inline>
+        </w:drawing>
+      </w:r>
+    </w:p>
+    <w:p>
+      <w:pPr>
+        <w:pStyle w:val="Caption"/>
+      </w:pPr>
+      <w:r>
+        <w:t>Podczas wrdozeni</w:t>
+      </w:r>
+      <w:r>
+        <w:t>a</w:t>
+      </w:r>
+      <w:r>
+        <w:t xml:space="preserve"> koło świeci na żółto</w:t>
+      </w:r>
+    </w:p>
+    <w:p>
+      <w:pPr>
+        <w:pStyle w:val="Caption"/>
+        <w:keepNext/>
+      </w:pPr>
+      <w:r>
+        <w:rPr>
+          <w:noProof/>
+        </w:rPr>
+        <w:lastRenderedPageBreak/>
+        <w:drawing>
+          <wp:inline distT="0" distB="0" distL="0" distR="0" wp14:anchorId="2FD2C66A" wp14:editId="00150B97">
+            <wp:extent cx="5753735" cy="2726055"/>
+            <wp:effectExtent l="0" t="0" r="0" b="0"/>
+            <wp:docPr id="1179834464" name="Picture 1"/>
+            <wp:cNvGraphicFramePr>
+              <a:graphicFrameLocks xmlns:a="http://schemas.openxmlformats.org/drawingml/2006/main" noChangeAspect="1"/>
+            </wp:cNvGraphicFramePr>
+            <a:graphic xmlns:a="http://schemas.openxmlformats.org/drawingml/2006/main">
+              <a:graphicData uri="http://schemas.openxmlformats.org/drawingml/2006/picture">
+                <pic:pic xmlns:pic="http://schemas.openxmlformats.org/drawingml/2006/picture">
+                  <pic:nvPicPr>
+                    <pic:cNvPr id="0" name="Picture 1"/>
+                    <pic:cNvPicPr>
+                      <a:picLocks noChangeAspect="1" noChangeArrowheads="1"/>
+                    </pic:cNvPicPr>
+                  </pic:nvPicPr>
+                  <pic:blipFill>
+                    <a:blip r:embed="rId18" cstate="print">
+                      <a:extLst>
+                        <a:ext uri="{28A0092B-C50C-407E-A947-70E740481C1C}">
+                          <a14:useLocalDpi xmlns:a14="http://schemas.microsoft.com/office/drawing/2010/main" val="0"/>
+                        </a:ext>
+                      </a:extLst>
+                    </a:blip>
+                    <a:srcRect/>
+                    <a:stretch>
+                      <a:fillRect/>
+                    </a:stretch>
+                  </pic:blipFill>
+                  <pic:spPr bwMode="auto">
+                    <a:xfrm>
+                      <a:off x="0" y="0"/>
+                      <a:ext cx="5753735" cy="2726055"/>
+                    </a:xfrm>
+                    <a:prstGeom prst="rect">
+                      <a:avLst/>
+                    </a:prstGeom>
+                    <a:noFill/>
+                    <a:ln>
+                      <a:noFill/>
+                    </a:ln>
+                  </pic:spPr>
+                </pic:pic>
+              </a:graphicData>
+            </a:graphic>
+          </wp:inline>
+        </w:drawing>
+      </w:r>
+    </w:p>
+    <w:p>
+      <w:pPr>
+        <w:pStyle w:val="Caption"/>
         <w:rPr>
           <w:rFonts w:ascii="Times New Roman" w:hAnsi="Times New Roman" w:cs="Times New Roman"/>
           <w:color w:val="FF0000"/>
           <w:sz w:val="20"/>
         </w:rPr>
       </w:pPr>
+      <w:r>
+        <w:t>Po zmianie koloru koła na zielony nowy model może być używany za pośrednictwem interfejsu użytkownika</w:t>
+      </w:r>
+    </w:p>
+    <w:p>
+      <w:pPr>
+        <w:keepNext/>
+      </w:pPr>
+      <w:r>
+        <w:rPr>
+          <w:rFonts w:ascii="Times New Roman" w:hAnsi="Times New Roman" w:cs="Times New Roman"/>
+          <w:noProof/>
+          <w:color w:val="FF0000"/>
+          <w:sz w:val="20"/>
+        </w:rPr>
+        <w:lastRenderedPageBreak/>
+        <w:drawing>
+          <wp:inline distT="0" distB="0" distL="0" distR="0" wp14:anchorId="4794D6FA" wp14:editId="7F86A7FA">
+            <wp:extent cx="5610609" cy="8721306"/>
+            <wp:effectExtent l="0" t="0" r="9525" b="3810"/>
+            <wp:docPr id="1594061867" name="Picture 8"/>
+            <wp:cNvGraphicFramePr>
+              <a:graphicFrameLocks xmlns:a="http://schemas.openxmlformats.org/drawingml/2006/main" noChangeAspect="1"/>
+            </wp:cNvGraphicFramePr>
+            <a:graphic xmlns:a="http://schemas.openxmlformats.org/drawingml/2006/main">
+              <a:graphicData uri="http://schemas.openxmlformats.org/drawingml/2006/picture">
+                <pic:pic xmlns:pic="http://schemas.openxmlformats.org/drawingml/2006/picture">
+                  <pic:nvPicPr>
+                    <pic:cNvPr id="0" name="Picture 8"/>
+                    <pic:cNvPicPr>
+                      <a:picLocks noChangeAspect="1" noChangeArrowheads="1"/>
+                    </pic:cNvPicPr>
+                  </pic:nvPicPr>
+                  <pic:blipFill>
+                    <a:blip r:embed="rId19" cstate="print">
+                      <a:extLst>
+                        <a:ext uri="{28A0092B-C50C-407E-A947-70E740481C1C}">
+                          <a14:useLocalDpi xmlns:a14="http://schemas.microsoft.com/office/drawing/2010/main" val="0"/>
+                        </a:ext>
+                      </a:extLst>
+                    </a:blip>
+                    <a:srcRect/>
+                    <a:stretch>
+                      <a:fillRect/>
+                    </a:stretch>
+                  </pic:blipFill>
+                  <pic:spPr bwMode="auto">
+                    <a:xfrm>
+                      <a:off x="0" y="0"/>
+                      <a:ext cx="5614297" cy="8727039"/>
+                    </a:xfrm>
+                    <a:prstGeom prst="rect">
+                      <a:avLst/>
+                    </a:prstGeom>
+                    <a:noFill/>
+                    <a:ln>
+                      <a:noFill/>
+                    </a:ln>
+                  </pic:spPr>
+                </pic:pic>
+              </a:graphicData>
+            </a:graphic>
+          </wp:inline>
+        </w:drawing>
+      </w:r>
+    </w:p>
+    <w:p>
+      <w:pPr>
+        <w:pStyle w:val="Caption"/>
+        <w:rPr>
+          <w:rFonts w:ascii="Times New Roman" w:hAnsi="Times New Roman" w:cs="Times New Roman"/>
+          <w:color w:val="FF0000"/>
+          <w:sz w:val="20"/>
+        </w:rPr>
+      </w:pPr>
+      <w:r>
+        <w:t>Diagram systemu</w:t>
+      </w:r>
+    </w:p>
+    <w:p>
+      <w:pPr>
+        <w:rPr>
+          <w:rFonts w:ascii="Times New Roman" w:hAnsi="Times New Roman" w:cs="Times New Roman"/>
+          <w:color w:val="FF0000"/>
+          <w:sz w:val="20"/>
+        </w:rPr>
+      </w:pPr>
+      <w:r>
+        <w:rPr>
+          <w:noProof/>
+        </w:rPr>
+        <w:lastRenderedPageBreak/>
+        <mc:AlternateContent>
+          <mc:Choice Requires="wps">
+            <w:drawing>
+              <wp:anchor distT="0" distB="0" distL="114300" distR="114300" simplePos="0" relativeHeight="251660288" behindDoc="0" locked="0" layoutInCell="1" allowOverlap="1" wp14:anchorId="3888239C" wp14:editId="5A220AF6">
+                <wp:simplePos x="0" y="0"/>
+                <wp:positionH relativeFrom="column">
+                  <wp:posOffset>919587</wp:posOffset>
+                </wp:positionH>
+                <wp:positionV relativeFrom="paragraph">
+                  <wp:posOffset>8476974</wp:posOffset>
+                </wp:positionV>
+                <wp:extent cx="3951605" cy="635"/>
+                <wp:effectExtent l="0" t="0" r="0" b="0"/>
+                <wp:wrapSquare wrapText="bothSides"/>
+                <wp:docPr id="1352527975" name="Text Box 1"/>
+                <wp:cNvGraphicFramePr/>
+                <a:graphic xmlns:a="http://schemas.openxmlformats.org/drawingml/2006/main">
+                  <a:graphicData uri="http://schemas.microsoft.com/office/word/2010/wordprocessingShape">
+                    <wps:wsp>
+                      <wps:cNvSpPr txBox="1"/>
+                      <wps:spPr>
+                        <a:xfrm>
+                          <a:off x="0" y="0"/>
+                          <a:ext cx="3951605" cy="635"/>
+                        </a:xfrm>
+                        <a:prstGeom prst="rect">
+                          <a:avLst/>
+                        </a:prstGeom>
+                        <a:solidFill>
+                          <a:prstClr val="white"/>
+                        </a:solidFill>
+                        <a:ln>
+                          <a:noFill/>
+                        </a:ln>
+                      </wps:spPr>
+                      <wps:txbx>
+                        <w:txbxContent>
+                          <w:p>
+                            <w:pPr>
+                              <w:pStyle w:val="Caption"/>
+                              <w:rPr>
+                                <w:rFonts w:ascii="Times New Roman" w:hAnsi="Times New Roman" w:cs="Times New Roman"/>
+                                <w:noProof/>
+                                <w:color w:val="FF0000"/>
+                                <w:sz w:val="20"/>
+                              </w:rPr>
+                            </w:pPr>
+                            <w:r>
+                              <w:t>Schemat systemu informatycznego</w:t>
+                            </w:r>
+                          </w:p>
+                        </w:txbxContent>
+                      </wps:txbx>
+                      <wps:bodyPr rot="0" spcFirstLastPara="0" vertOverflow="overflow" horzOverflow="overflow" vert="horz" wrap="square" lIns="0" tIns="0" rIns="0" bIns="0" numCol="1" spcCol="0" rtlCol="0" fromWordArt="0" anchor="t" anchorCtr="0" forceAA="0" compatLnSpc="1">
+                        <a:prstTxWarp prst="textNoShape">
+                          <a:avLst/>
+                        </a:prstTxWarp>
+                        <a:spAutoFit/>
+                      </wps:bodyPr>
+                    </wps:wsp>
+                  </a:graphicData>
+                </a:graphic>
+              </wp:anchor>
+            </w:drawing>
+          </mc:Choice>
+          <mc:Fallback>
+            <w:pict>
+              <v:shapetype w14:anchorId="3888239C" id="_x0000_t202" coordsize="21600,21600" o:spt="202" path="m,l,21600r21600,l21600,xe">
+                <v:stroke joinstyle="miter"/>
+                <v:path gradientshapeok="t" o:connecttype="rect"/>
+              </v:shapetype>
+              <v:shape id="Text Box 1" o:spid="_x0000_s1026" type="#_x0000_t202" style="position:absolute;margin-left:72.4pt;margin-top:667.5pt;width:311.15pt;height:.05pt;z-index:251660288;visibility:visible;mso-wrap-style:square;mso-wrap-distance-left:9pt;mso-wrap-distance-top:0;mso-wrap-distance-right:9pt;mso-wrap-distance-bottom:0;mso-position-horizontal:absolute;mso-position-horizontal-relative:text;mso-position-vertical:absolute;mso-position-vertical-relative:text;v-text-anchor:top" o:gfxdata="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" stroked="f">
+                <v:textbox style="mso-fit-shape-to-text:t" inset="0,0,0,0">
+                  <w:txbxContent>
+                    <w:p>
+                      <w:pPr>
+                        <w:pStyle w:val="Caption"/>
+                        <w:rPr>
+                          <w:rFonts w:ascii="Times New Roman" w:hAnsi="Times New Roman" w:cs="Times New Roman"/>
+                          <w:noProof/>
+                          <w:color w:val="FF0000"/>
+                          <w:sz w:val="20"/>
+                        </w:rPr>
+                      </w:pPr>
+                      <w:r>
+                        <w:t>Schemat systemu informatycznego</w:t>
+                      </w:r>
+                    </w:p>
+                  </w:txbxContent>
+                </v:textbox>
+                <w10:wrap type="square"/>
+              </v:shape>
+            </w:pict>
+          </mc:Fallback>
+        </mc:AlternateContent>
+      </w:r>
     </w:p>
     <w:p>
       <w:pPr>
@@ -3453,7 +5038,6 @@
         </w:numPr>
       </w:pPr>
       <w:r>
-        <w:lastRenderedPageBreak/>
         <w:t>Wnioski i perspektywy rozwoju (maksymalnie 1 strona)</w:t>
       </w:r>
     </w:p>
@@ -3869,18 +5453,19 @@
           <w:szCs w:val="20"/>
           <w:lang w:val="en-US"/>
         </w:rPr>
-        <w:t>*Rationalizing Neural Predictions*. arXiv preprint arXiv:1606.04155. https://doi.org/10.48550/arXiv.1606.04155</w:t>
-      </w:r>
-    </w:p>
-    <w:p>
-      <w:pPr>
+        <w:t xml:space="preserve">*Rationalizing Neural Predictions*. </w:t>
+      </w:r>
+      <w:proofErr w:type="spellStart"/>
+      <w:r>
         <w:rPr>
           <w:rFonts w:ascii="Times New Roman" w:hAnsi="Times New Roman" w:cs="Times New Roman"/>
           <w:sz w:val="20"/>
           <w:szCs w:val="20"/>
           <w:lang w:val="en-US"/>
         </w:rPr>
-      </w:pPr>
+        <w:t>arXiv</w:t>
+      </w:r>
+      <w:proofErr w:type="spellEnd"/>
       <w:r>
         <w:rPr>
           <w:rFonts w:ascii="Times New Roman" w:hAnsi="Times New Roman" w:cs="Times New Roman"/>
@@ -3888,7 +5473,7 @@
           <w:szCs w:val="20"/>
           <w:lang w:val="en-US"/>
         </w:rPr>
-        <w:t>3.  Camburu, O.-M., Rocktäschel, T., Lukasiewicz, T., &amp; Blunsom, P. (2018). *e-SNLI: Natural Language Inference with Natural Language Explanations*. arXiv preprint arXiv:1812.01193. https://doi.org/10.48550/arXiv.1812.01193</w:t>
+        <w:t xml:space="preserve"> preprint arXiv:1606.04155. https://doi.org/10.48550/arXiv.1606.04155</w:t>
       </w:r>
     </w:p>
     <w:p>
@@ -3907,18 +5492,19 @@
           <w:szCs w:val="20"/>
           <w:lang w:val="en-US"/>
         </w:rPr>
-        <w:t>4.  Hu, E. J., Shen, Y., Wallis, P., Allen-Zhu, Z., Li, Y., Wang, S., Wang, L., &amp; Chen, W. (2021). *LoRA: Low-Rank Adaptation of Large Language Models*. arXiv preprint arXiv:2106.09685. https://doi.org/10.48550/arXiv.2106.09685</w:t>
-      </w:r>
-    </w:p>
-    <w:p>
-      <w:pPr>
+        <w:t xml:space="preserve">3.  </w:t>
+      </w:r>
+      <w:proofErr w:type="spellStart"/>
+      <w:r>
         <w:rPr>
           <w:rFonts w:ascii="Times New Roman" w:hAnsi="Times New Roman" w:cs="Times New Roman"/>
           <w:sz w:val="20"/>
           <w:szCs w:val="20"/>
           <w:lang w:val="en-US"/>
         </w:rPr>
-      </w:pPr>
+        <w:t>Camburu</w:t>
+      </w:r>
+      <w:proofErr w:type="spellEnd"/>
       <w:r>
         <w:rPr>
           <w:rFonts w:ascii="Times New Roman" w:hAnsi="Times New Roman" w:cs="Times New Roman"/>
@@ -3926,18 +5512,19 @@
           <w:szCs w:val="20"/>
           <w:lang w:val="en-US"/>
         </w:rPr>
-        <w:t>5.  Dettmers, T., Pagnoni, A., Holtzman, A., &amp; Zettlemoyer, L. (2023). *QLoRA: Efficient Finetuning of Quantized LLMs*. arXiv preprint arXiv:2305.14314. https://doi.org/10.48550/arXiv.2305.14314</w:t>
-      </w:r>
-    </w:p>
-    <w:p>
-      <w:pPr>
+        <w:t xml:space="preserve">, O.-M., </w:t>
+      </w:r>
+      <w:proofErr w:type="spellStart"/>
+      <w:r>
         <w:rPr>
           <w:rFonts w:ascii="Times New Roman" w:hAnsi="Times New Roman" w:cs="Times New Roman"/>
           <w:sz w:val="20"/>
           <w:szCs w:val="20"/>
           <w:lang w:val="en-US"/>
         </w:rPr>
-      </w:pPr>
+        <w:t>Rocktäschel</w:t>
+      </w:r>
+      <w:proofErr w:type="spellEnd"/>
       <w:r>
         <w:rPr>
           <w:rFonts w:ascii="Times New Roman" w:hAnsi="Times New Roman" w:cs="Times New Roman"/>
@@ -3945,18 +5532,19 @@
           <w:szCs w:val="20"/>
           <w:lang w:val="en-US"/>
         </w:rPr>
-        <w:t>6.  Han, D., &amp; Liu, C. (2023). *Unsloth: An Open-Source Library for Faster LLM Fine-Tuning*. GitHub. https://github.com/unslothai/unsloth</w:t>
-      </w:r>
-    </w:p>
-    <w:p>
-      <w:pPr>
+        <w:t xml:space="preserve">, T., Lukasiewicz, T., &amp; </w:t>
+      </w:r>
+      <w:proofErr w:type="spellStart"/>
+      <w:r>
         <w:rPr>
           <w:rFonts w:ascii="Times New Roman" w:hAnsi="Times New Roman" w:cs="Times New Roman"/>
           <w:sz w:val="20"/>
           <w:szCs w:val="20"/>
           <w:lang w:val="en-US"/>
         </w:rPr>
-      </w:pPr>
+        <w:t>Blunsom</w:t>
+      </w:r>
+      <w:proofErr w:type="spellEnd"/>
       <w:r>
         <w:rPr>
           <w:rFonts w:ascii="Times New Roman" w:hAnsi="Times New Roman" w:cs="Times New Roman"/>
@@ -3964,17 +5552,253 @@
           <w:szCs w:val="20"/>
           <w:lang w:val="en-US"/>
         </w:rPr>
-        <w:t>7.  Liu, X., Yan, H., Zhang, S., An, C., Qiu, X., &amp; Lin, D. (2023). *Scaling Laws of RoPE-based Extrapolation*. arXiv preprint arXiv:2310.05209. https://doi.org/10.48550/arXiv.2310.05209</w:t>
-      </w:r>
-    </w:p>
-    <w:p>
-      <w:pPr>
+        <w:t xml:space="preserve">, P. (2018). *e-SNLI: Natural Language Inference with Natural Language Explanations*. </w:t>
+      </w:r>
+      <w:proofErr w:type="spellStart"/>
+      <w:r>
         <w:rPr>
           <w:rFonts w:ascii="Times New Roman" w:hAnsi="Times New Roman" w:cs="Times New Roman"/>
           <w:sz w:val="20"/>
           <w:szCs w:val="20"/>
           <w:lang w:val="en-US"/>
         </w:rPr>
+        <w:t>arXiv</w:t>
+      </w:r>
+      <w:proofErr w:type="spellEnd"/>
+      <w:r>
+        <w:rPr>
+          <w:rFonts w:ascii="Times New Roman" w:hAnsi="Times New Roman" w:cs="Times New Roman"/>
+          <w:sz w:val="20"/>
+          <w:szCs w:val="20"/>
+          <w:lang w:val="en-US"/>
+        </w:rPr>
+        <w:t xml:space="preserve"> preprint arXiv:1812.01193. https://doi.org/10.48550/arXiv.1812.01193</w:t>
+      </w:r>
+    </w:p>
+    <w:p>
+      <w:pPr>
+        <w:rPr>
+          <w:rFonts w:ascii="Times New Roman" w:hAnsi="Times New Roman" w:cs="Times New Roman"/>
+          <w:sz w:val="20"/>
+          <w:szCs w:val="20"/>
+          <w:lang w:val="en-US"/>
+        </w:rPr>
+      </w:pPr>
+      <w:r>
+        <w:rPr>
+          <w:rFonts w:ascii="Times New Roman" w:hAnsi="Times New Roman" w:cs="Times New Roman"/>
+          <w:sz w:val="20"/>
+          <w:szCs w:val="20"/>
+          <w:lang w:val="en-US"/>
+        </w:rPr>
+        <w:t>4.  Hu, E. J., Shen, Y., Wallis, P., Allen-Zhu, Z., Li, Y., Wang, S., Wang, L., &amp; Chen, W. (2021). *</w:t>
+      </w:r>
+      <w:proofErr w:type="spellStart"/>
+      <w:r>
+        <w:rPr>
+          <w:rFonts w:ascii="Times New Roman" w:hAnsi="Times New Roman" w:cs="Times New Roman"/>
+          <w:sz w:val="20"/>
+          <w:szCs w:val="20"/>
+          <w:lang w:val="en-US"/>
+        </w:rPr>
+        <w:t>LoRA</w:t>
+      </w:r>
+      <w:proofErr w:type="spellEnd"/>
+      <w:r>
+        <w:rPr>
+          <w:rFonts w:ascii="Times New Roman" w:hAnsi="Times New Roman" w:cs="Times New Roman"/>
+          <w:sz w:val="20"/>
+          <w:szCs w:val="20"/>
+          <w:lang w:val="en-US"/>
+        </w:rPr>
+        <w:t xml:space="preserve">: Low-Rank Adaptation of Large Language Models*. </w:t>
+      </w:r>
+      <w:proofErr w:type="spellStart"/>
+      <w:r>
+        <w:rPr>
+          <w:rFonts w:ascii="Times New Roman" w:hAnsi="Times New Roman" w:cs="Times New Roman"/>
+          <w:sz w:val="20"/>
+          <w:szCs w:val="20"/>
+          <w:lang w:val="en-US"/>
+        </w:rPr>
+        <w:t>arXiv</w:t>
+      </w:r>
+      <w:proofErr w:type="spellEnd"/>
+      <w:r>
+        <w:rPr>
+          <w:rFonts w:ascii="Times New Roman" w:hAnsi="Times New Roman" w:cs="Times New Roman"/>
+          <w:sz w:val="20"/>
+          <w:szCs w:val="20"/>
+          <w:lang w:val="en-US"/>
+        </w:rPr>
+        <w:t xml:space="preserve"> preprint arXiv:2106.09685. https://doi.org/10.48550/arXiv.2106.09685</w:t>
+      </w:r>
+    </w:p>
+    <w:p>
+      <w:pPr>
+        <w:rPr>
+          <w:rFonts w:ascii="Times New Roman" w:hAnsi="Times New Roman" w:cs="Times New Roman"/>
+          <w:sz w:val="20"/>
+          <w:szCs w:val="20"/>
+          <w:lang w:val="en-US"/>
+        </w:rPr>
+      </w:pPr>
+      <w:r>
+        <w:rPr>
+          <w:rFonts w:ascii="Times New Roman" w:hAnsi="Times New Roman" w:cs="Times New Roman"/>
+          <w:sz w:val="20"/>
+          <w:szCs w:val="20"/>
+          <w:lang w:val="en-US"/>
+        </w:rPr>
+        <w:t>5.  Dettmers, T., Pagnoni, A., Holtzman, A., &amp; Zettlemoyer, L. (2023). *</w:t>
+      </w:r>
+      <w:proofErr w:type="spellStart"/>
+      <w:r>
+        <w:rPr>
+          <w:rFonts w:ascii="Times New Roman" w:hAnsi="Times New Roman" w:cs="Times New Roman"/>
+          <w:sz w:val="20"/>
+          <w:szCs w:val="20"/>
+          <w:lang w:val="en-US"/>
+        </w:rPr>
+        <w:t>QLoRA</w:t>
+      </w:r>
+      <w:proofErr w:type="spellEnd"/>
+      <w:r>
+        <w:rPr>
+          <w:rFonts w:ascii="Times New Roman" w:hAnsi="Times New Roman" w:cs="Times New Roman"/>
+          <w:sz w:val="20"/>
+          <w:szCs w:val="20"/>
+          <w:lang w:val="en-US"/>
+        </w:rPr>
+        <w:t xml:space="preserve">: Efficient Finetuning of Quantized LLMs*. </w:t>
+      </w:r>
+      <w:proofErr w:type="spellStart"/>
+      <w:r>
+        <w:rPr>
+          <w:rFonts w:ascii="Times New Roman" w:hAnsi="Times New Roman" w:cs="Times New Roman"/>
+          <w:sz w:val="20"/>
+          <w:szCs w:val="20"/>
+          <w:lang w:val="en-US"/>
+        </w:rPr>
+        <w:t>arXiv</w:t>
+      </w:r>
+      <w:proofErr w:type="spellEnd"/>
+      <w:r>
+        <w:rPr>
+          <w:rFonts w:ascii="Times New Roman" w:hAnsi="Times New Roman" w:cs="Times New Roman"/>
+          <w:sz w:val="20"/>
+          <w:szCs w:val="20"/>
+          <w:lang w:val="en-US"/>
+        </w:rPr>
+        <w:t xml:space="preserve"> preprint arXiv:2305.14314. https://doi.org/10.48550/arXiv.2305.14314</w:t>
+      </w:r>
+    </w:p>
+    <w:p>
+      <w:pPr>
+        <w:rPr>
+          <w:rFonts w:ascii="Times New Roman" w:hAnsi="Times New Roman" w:cs="Times New Roman"/>
+          <w:sz w:val="20"/>
+          <w:szCs w:val="20"/>
+          <w:lang w:val="en-US"/>
+        </w:rPr>
+      </w:pPr>
+      <w:r>
+        <w:rPr>
+          <w:rFonts w:ascii="Times New Roman" w:hAnsi="Times New Roman" w:cs="Times New Roman"/>
+          <w:sz w:val="20"/>
+          <w:szCs w:val="20"/>
+          <w:lang w:val="en-US"/>
+        </w:rPr>
+        <w:t>6.  Han, D., &amp; Liu, C. (2023). *</w:t>
+      </w:r>
+      <w:proofErr w:type="spellStart"/>
+      <w:r>
+        <w:rPr>
+          <w:rFonts w:ascii="Times New Roman" w:hAnsi="Times New Roman" w:cs="Times New Roman"/>
+          <w:sz w:val="20"/>
+          <w:szCs w:val="20"/>
+          <w:lang w:val="en-US"/>
+        </w:rPr>
+        <w:t>Unsloth</w:t>
+      </w:r>
+      <w:proofErr w:type="spellEnd"/>
+      <w:r>
+        <w:rPr>
+          <w:rFonts w:ascii="Times New Roman" w:hAnsi="Times New Roman" w:cs="Times New Roman"/>
+          <w:sz w:val="20"/>
+          <w:szCs w:val="20"/>
+          <w:lang w:val="en-US"/>
+        </w:rPr>
+        <w:t>: An Open-Source Library for Faster LLM Fine-Tuning*. GitHub. https://github.com/unslothai/unsloth</w:t>
+      </w:r>
+    </w:p>
+    <w:p>
+      <w:pPr>
+        <w:rPr>
+          <w:rFonts w:ascii="Times New Roman" w:hAnsi="Times New Roman" w:cs="Times New Roman"/>
+          <w:sz w:val="20"/>
+          <w:szCs w:val="20"/>
+          <w:lang w:val="en-US"/>
+        </w:rPr>
+      </w:pPr>
+      <w:r>
+        <w:rPr>
+          <w:rFonts w:ascii="Times New Roman" w:hAnsi="Times New Roman" w:cs="Times New Roman"/>
+          <w:sz w:val="20"/>
+          <w:szCs w:val="20"/>
+          <w:lang w:val="en-US"/>
+        </w:rPr>
+        <w:t xml:space="preserve">7.  Liu, X., Yan, H., Zhang, S., An, C., Qiu, X., &amp; Lin, D. (2023). *Scaling Laws of </w:t>
+      </w:r>
+      <w:proofErr w:type="spellStart"/>
+      <w:r>
+        <w:rPr>
+          <w:rFonts w:ascii="Times New Roman" w:hAnsi="Times New Roman" w:cs="Times New Roman"/>
+          <w:sz w:val="20"/>
+          <w:szCs w:val="20"/>
+          <w:lang w:val="en-US"/>
+        </w:rPr>
+        <w:t>RoPE</w:t>
+      </w:r>
+      <w:proofErr w:type="spellEnd"/>
+      <w:r>
+        <w:rPr>
+          <w:rFonts w:ascii="Times New Roman" w:hAnsi="Times New Roman" w:cs="Times New Roman"/>
+          <w:sz w:val="20"/>
+          <w:szCs w:val="20"/>
+          <w:lang w:val="en-US"/>
+        </w:rPr>
+        <w:t xml:space="preserve">-based Extrapolation*. </w:t>
+      </w:r>
+      <w:proofErr w:type="spellStart"/>
+      <w:r>
+        <w:rPr>
+          <w:rFonts w:ascii="Times New Roman" w:hAnsi="Times New Roman" w:cs="Times New Roman"/>
+          <w:sz w:val="20"/>
+          <w:szCs w:val="20"/>
+          <w:lang w:val="en-US"/>
+        </w:rPr>
+        <w:t>arXiv</w:t>
+      </w:r>
+      <w:proofErr w:type="spellEnd"/>
+      <w:r>
+        <w:rPr>
+          <w:rFonts w:ascii="Times New Roman" w:hAnsi="Times New Roman" w:cs="Times New Roman"/>
+          <w:sz w:val="20"/>
+          <w:szCs w:val="20"/>
+          <w:lang w:val="en-US"/>
+        </w:rPr>
+        <w:t xml:space="preserve"> preprint arXiv:2310.05209. https://doi.org/10.48550/arXiv.2310.05209</w:t>
+      </w:r>
+    </w:p>
+    <w:p>
+      <w:pPr>
+        <w:rPr>
+          <w:rFonts w:ascii="Times New Roman" w:hAnsi="Times New Roman" w:cs="Times New Roman"/>
+          <w:sz w:val="20"/>
+          <w:szCs w:val="20"/>
+          <w:lang w:val="en-US"/>
+        </w:rPr>
       </w:pPr>
       <w:r>
         <w:rPr>
@@ -3991,17 +5815,9 @@
           <w:szCs w:val="20"/>
           <w:lang w:val="en-US"/>
         </w:rPr>
-        <w:t>*MIPD: Exploring Manipulation and Intention In a Novel Corpus of Polish Disinformation*. Proceedings of the 2024 Conference on Empirical Methods in Natural Language Processing.</w:t>
-      </w:r>
-    </w:p>
-    <w:p>
-      <w:pPr>
-        <w:rPr>
-          <w:rFonts w:ascii="Times New Roman" w:hAnsi="Times New Roman" w:cs="Times New Roman"/>
-          <w:sz w:val="20"/>
-          <w:szCs w:val="20"/>
-        </w:rPr>
-      </w:pPr>
+        <w:t xml:space="preserve">*MIPD: Exploring Manipulation and Intention </w:t>
+      </w:r>
+      <w:proofErr w:type="gramStart"/>
       <w:r>
         <w:rPr>
           <w:rFonts w:ascii="Times New Roman" w:hAnsi="Times New Roman" w:cs="Times New Roman"/>
@@ -4009,13 +5825,83 @@
           <w:szCs w:val="20"/>
           <w:lang w:val="en-US"/>
         </w:rPr>
-        <w:t xml:space="preserve">9.  SpeakLeash Team (Ociepa, K. et al.). (2024). *Bielik-4.5B-v3: Polish Large Language Model*. </w:t>
-      </w:r>
-      <w:r>
-        <w:rPr>
-          <w:rFonts w:ascii="Times New Roman" w:hAnsi="Times New Roman" w:cs="Times New Roman"/>
-          <w:sz w:val="20"/>
-          <w:szCs w:val="20"/>
+        <w:t>In</w:t>
+      </w:r>
+      <w:proofErr w:type="gramEnd"/>
+      <w:r>
+        <w:rPr>
+          <w:rFonts w:ascii="Times New Roman" w:hAnsi="Times New Roman" w:cs="Times New Roman"/>
+          <w:sz w:val="20"/>
+          <w:szCs w:val="20"/>
+          <w:lang w:val="en-US"/>
+        </w:rPr>
+        <w:t xml:space="preserve"> a Novel Corpus of Polish Disinformation*. Proceedings of the 2024 Conference on Empirical Methods in Natural Language Processing.</w:t>
+      </w:r>
+    </w:p>
+    <w:p>
+      <w:pPr>
+        <w:rPr>
+          <w:rFonts w:ascii="Times New Roman" w:hAnsi="Times New Roman" w:cs="Times New Roman"/>
+          <w:sz w:val="20"/>
+          <w:szCs w:val="20"/>
+          <w:lang w:val="en-US"/>
+        </w:rPr>
+      </w:pPr>
+      <w:r>
+        <w:rPr>
+          <w:rFonts w:ascii="Times New Roman" w:hAnsi="Times New Roman" w:cs="Times New Roman"/>
+          <w:sz w:val="20"/>
+          <w:szCs w:val="20"/>
+          <w:lang w:val="en-US"/>
+        </w:rPr>
+        <w:t xml:space="preserve">9.  </w:t>
+      </w:r>
+      <w:proofErr w:type="spellStart"/>
+      <w:r>
+        <w:rPr>
+          <w:rFonts w:ascii="Times New Roman" w:hAnsi="Times New Roman" w:cs="Times New Roman"/>
+          <w:sz w:val="20"/>
+          <w:szCs w:val="20"/>
+          <w:lang w:val="en-US"/>
+        </w:rPr>
+        <w:t>SpeakLeash</w:t>
+      </w:r>
+      <w:proofErr w:type="spellEnd"/>
+      <w:r>
+        <w:rPr>
+          <w:rFonts w:ascii="Times New Roman" w:hAnsi="Times New Roman" w:cs="Times New Roman"/>
+          <w:sz w:val="20"/>
+          <w:szCs w:val="20"/>
+          <w:lang w:val="en-US"/>
+        </w:rPr>
+        <w:t xml:space="preserve"> Team (</w:t>
+      </w:r>
+      <w:proofErr w:type="spellStart"/>
+      <w:r>
+        <w:rPr>
+          <w:rFonts w:ascii="Times New Roman" w:hAnsi="Times New Roman" w:cs="Times New Roman"/>
+          <w:sz w:val="20"/>
+          <w:szCs w:val="20"/>
+          <w:lang w:val="en-US"/>
+        </w:rPr>
+        <w:t>Ociepa</w:t>
+      </w:r>
+      <w:proofErr w:type="spellEnd"/>
+      <w:r>
+        <w:rPr>
+          <w:rFonts w:ascii="Times New Roman" w:hAnsi="Times New Roman" w:cs="Times New Roman"/>
+          <w:sz w:val="20"/>
+          <w:szCs w:val="20"/>
+          <w:lang w:val="en-US"/>
+        </w:rPr>
+        <w:t xml:space="preserve">, K. et al.). (2024). *Bielik-4.5B-v3: Polish Large Language Model*. </w:t>
+      </w:r>
+      <w:r>
+        <w:rPr>
+          <w:rFonts w:ascii="Times New Roman" w:hAnsi="Times New Roman" w:cs="Times New Roman"/>
+          <w:sz w:val="20"/>
+          <w:szCs w:val="20"/>
+          <w:lang w:val="en-US"/>
         </w:rPr>
         <w:t>Technical Report. https://huggingface.co/speakleash/Bielik-4.5B-v3</w:t>
       </w:r>
@@ -4036,24 +5922,28 @@
           <w:szCs w:val="20"/>
           <w:lang w:val="en-US"/>
         </w:rPr>
-        <w:t>10. Yang, A., Yang, B., Zhang, B., et al. (2024). *Qwen2.5 Technical Report*. arXiv preprint arXiv:2412.15115. https://doi.org/10.48550/arXiv.2412.15115</w:t>
-      </w:r>
-    </w:p>
-    <w:p>
-      <w:pPr>
-        <w:rPr>
-          <w:rFonts w:ascii="Times New Roman" w:hAnsi="Times New Roman" w:cs="Times New Roman"/>
+        <w:t xml:space="preserve">10. Yang, A., Yang, B., Zhang, B., et al. (2024). *Qwen2.5 Technical Report*. </w:t>
+      </w:r>
+      <w:proofErr w:type="spellStart"/>
+      <w:r>
+        <w:rPr>
+          <w:rFonts w:ascii="Times New Roman" w:hAnsi="Times New Roman" w:cs="Times New Roman"/>
+          <w:sz w:val="20"/>
+          <w:szCs w:val="20"/>
           <w:lang w:val="en-US"/>
         </w:rPr>
-      </w:pPr>
-    </w:p>
-    <w:p>
-      <w:pPr>
-        <w:rPr>
-          <w:rFonts w:ascii="Times New Roman" w:hAnsi="Times New Roman" w:cs="Times New Roman"/>
+        <w:t>arXiv</w:t>
+      </w:r>
+      <w:proofErr w:type="spellEnd"/>
+      <w:r>
+        <w:rPr>
+          <w:rFonts w:ascii="Times New Roman" w:hAnsi="Times New Roman" w:cs="Times New Roman"/>
+          <w:sz w:val="20"/>
+          <w:szCs w:val="20"/>
           <w:lang w:val="en-US"/>
         </w:rPr>
-      </w:pPr>
+        <w:t xml:space="preserve"> preprint arXiv:2412.15115. https://doi.org/10.48550/arXiv.2412.15115</w:t>
+      </w:r>
     </w:p>
     <w:p>
       <w:pPr>
@@ -4095,8 +5985,24 @@
         </w:rPr>
       </w:pPr>
     </w:p>
+    <w:p>
+      <w:pPr>
+        <w:rPr>
+          <w:rFonts w:ascii="Times New Roman" w:hAnsi="Times New Roman" w:cs="Times New Roman"/>
+          <w:lang w:val="en-US"/>
+        </w:rPr>
+      </w:pPr>
+    </w:p>
+    <w:p>
+      <w:pPr>
+        <w:rPr>
+          <w:rFonts w:ascii="Times New Roman" w:hAnsi="Times New Roman" w:cs="Times New Roman"/>
+          <w:lang w:val="en-US"/>
+        </w:rPr>
+      </w:pPr>
+    </w:p>
     <w:sectPr>
-      <w:headerReference w:type="first" r:id="rId11"/>
+      <w:headerReference w:type="first" r:id="rId20"/>
       <w:pgSz w:w="11900" w:h="16840" w:code="9"/>
       <w:pgMar w:top="1418" w:right="1418" w:bottom="1418" w:left="1418" w:header="709" w:footer="709" w:gutter="0"/>
       <w:cols w:space="708"/>
@@ -7747,6 +9653,25 @@
       <w:shd w:val="clear" w:color="auto" w:fill="E1DFDD"/>
     </w:rPr>
   </w:style>
+  <w:style w:type="paragraph" w:styleId="Caption">
+    <w:name w:val="caption"/>
+    <w:basedOn w:val="Normal"/>
+    <w:next w:val="Normal"/>
+    <w:uiPriority w:val="35"/>
+    <w:unhideWhenUsed/>
+    <w:qFormat/>
+    <w:rsid w:val="00942A7C"/>
+    <w:pPr>
+      <w:spacing w:after="200"/>
+    </w:pPr>
+    <w:rPr>
+      <w:i/>
+      <w:iCs/>
+      <w:color w:val="44546A" w:themeColor="text2"/>
+      <w:sz w:val="18"/>
+      <w:szCs w:val="18"/>
+    </w:rPr>
+  </w:style>
 </w:styles>
 </file>
 

</xml_diff>